<commit_message>
Dodano modeliranje i digitalni zapis virtualnih predmeta
</commit_message>
<xml_diff>
--- a/Tekst/Zavrsni_rad_Valentino_Vukelic.docx
+++ b/Tekst/Zavrsni_rad_Valentino_Vukelic.docx
@@ -246,6 +246,7 @@
         </w:tabs>
         <w:rPr>
           <w:rFonts w:asciiTheme="minorHAnsi" w:eastAsiaTheme="minorEastAsia" w:hAnsiTheme="minorHAnsi" w:cstheme="minorBidi"/>
+          <w:noProof/>
           <w:sz w:val="22"/>
           <w:szCs w:val="22"/>
           <w:lang w:eastAsia="hr-HR"/>
@@ -260,50 +261,58 @@
       <w:r>
         <w:fldChar w:fldCharType="separate"/>
       </w:r>
-      <w:hyperlink w:anchor="_Toc103115430" w:history="1">
+      <w:hyperlink w:anchor="_Toc103452550" w:history="1">
         <w:r>
           <w:rPr>
             <w:rStyle w:val="Hyperlink"/>
+            <w:noProof/>
           </w:rPr>
           <w:t>Uvod</w:t>
         </w:r>
         <w:r>
           <w:rPr>
+            <w:noProof/>
             <w:webHidden/>
           </w:rPr>
           <w:tab/>
         </w:r>
         <w:r>
           <w:rPr>
+            <w:noProof/>
             <w:webHidden/>
           </w:rPr>
           <w:fldChar w:fldCharType="begin"/>
         </w:r>
         <w:r>
           <w:rPr>
-            <w:webHidden/>
-          </w:rPr>
-          <w:instrText xml:space="preserve"> PAGEREF _Toc103115430 \h </w:instrText>
-        </w:r>
-        <w:r>
-          <w:rPr>
-            <w:webHidden/>
-          </w:rPr>
-        </w:r>
-        <w:r>
-          <w:rPr>
+            <w:noProof/>
+            <w:webHidden/>
+          </w:rPr>
+          <w:instrText xml:space="preserve"> PAGEREF _Toc103452550 \h </w:instrText>
+        </w:r>
+        <w:r>
+          <w:rPr>
+            <w:noProof/>
+            <w:webHidden/>
+          </w:rPr>
+        </w:r>
+        <w:r>
+          <w:rPr>
+            <w:noProof/>
             <w:webHidden/>
           </w:rPr>
           <w:fldChar w:fldCharType="separate"/>
         </w:r>
         <w:r>
           <w:rPr>
+            <w:noProof/>
             <w:webHidden/>
           </w:rPr>
           <w:t>2</w:t>
         </w:r>
         <w:r>
           <w:rPr>
+            <w:noProof/>
             <w:webHidden/>
           </w:rPr>
           <w:fldChar w:fldCharType="end"/>
@@ -319,21 +328,24 @@
         </w:tabs>
         <w:rPr>
           <w:rFonts w:asciiTheme="minorHAnsi" w:eastAsiaTheme="minorEastAsia" w:hAnsiTheme="minorHAnsi" w:cstheme="minorBidi"/>
+          <w:noProof/>
           <w:sz w:val="22"/>
           <w:szCs w:val="22"/>
           <w:lang w:eastAsia="hr-HR"/>
         </w:rPr>
       </w:pPr>
-      <w:hyperlink w:anchor="_Toc103115431" w:history="1">
+      <w:hyperlink w:anchor="_Toc103452551" w:history="1">
         <w:r>
           <w:rPr>
             <w:rStyle w:val="Hyperlink"/>
+            <w:noProof/>
           </w:rPr>
           <w:t>1.</w:t>
         </w:r>
         <w:r>
           <w:rPr>
             <w:rFonts w:asciiTheme="minorHAnsi" w:eastAsiaTheme="minorEastAsia" w:hAnsiTheme="minorHAnsi" w:cstheme="minorBidi"/>
+            <w:noProof/>
             <w:sz w:val="22"/>
             <w:szCs w:val="22"/>
             <w:lang w:eastAsia="hr-HR"/>
@@ -343,46 +355,54 @@
         <w:r>
           <w:rPr>
             <w:rStyle w:val="Hyperlink"/>
+            <w:noProof/>
           </w:rPr>
           <w:t>Mehaničke komponente matematičkih operacija</w:t>
         </w:r>
         <w:r>
           <w:rPr>
+            <w:noProof/>
             <w:webHidden/>
           </w:rPr>
           <w:tab/>
         </w:r>
         <w:r>
           <w:rPr>
+            <w:noProof/>
             <w:webHidden/>
           </w:rPr>
           <w:fldChar w:fldCharType="begin"/>
         </w:r>
         <w:r>
           <w:rPr>
-            <w:webHidden/>
-          </w:rPr>
-          <w:instrText xml:space="preserve"> PAGEREF _Toc103115431 \h </w:instrText>
-        </w:r>
-        <w:r>
-          <w:rPr>
-            <w:webHidden/>
-          </w:rPr>
-        </w:r>
-        <w:r>
-          <w:rPr>
+            <w:noProof/>
+            <w:webHidden/>
+          </w:rPr>
+          <w:instrText xml:space="preserve"> PAGEREF _Toc103452551 \h </w:instrText>
+        </w:r>
+        <w:r>
+          <w:rPr>
+            <w:noProof/>
+            <w:webHidden/>
+          </w:rPr>
+        </w:r>
+        <w:r>
+          <w:rPr>
+            <w:noProof/>
             <w:webHidden/>
           </w:rPr>
           <w:fldChar w:fldCharType="separate"/>
         </w:r>
         <w:r>
           <w:rPr>
+            <w:noProof/>
             <w:webHidden/>
           </w:rPr>
           <w:t>3</w:t>
         </w:r>
         <w:r>
           <w:rPr>
+            <w:noProof/>
             <w:webHidden/>
           </w:rPr>
           <w:fldChar w:fldCharType="end"/>
@@ -398,21 +418,24 @@
         </w:tabs>
         <w:rPr>
           <w:rFonts w:asciiTheme="minorHAnsi" w:eastAsiaTheme="minorEastAsia" w:hAnsiTheme="minorHAnsi" w:cstheme="minorBidi"/>
+          <w:noProof/>
           <w:sz w:val="22"/>
           <w:szCs w:val="22"/>
           <w:lang w:eastAsia="hr-HR"/>
         </w:rPr>
       </w:pPr>
-      <w:hyperlink w:anchor="_Toc103115432" w:history="1">
+      <w:hyperlink w:anchor="_Toc103452552" w:history="1">
         <w:r>
           <w:rPr>
             <w:rStyle w:val="Hyperlink"/>
+            <w:noProof/>
           </w:rPr>
           <w:t>1.1.</w:t>
         </w:r>
         <w:r>
           <w:rPr>
             <w:rFonts w:asciiTheme="minorHAnsi" w:eastAsiaTheme="minorEastAsia" w:hAnsiTheme="minorHAnsi" w:cstheme="minorBidi"/>
+            <w:noProof/>
             <w:sz w:val="22"/>
             <w:szCs w:val="22"/>
             <w:lang w:eastAsia="hr-HR"/>
@@ -422,46 +445,54 @@
         <w:r>
           <w:rPr>
             <w:rStyle w:val="Hyperlink"/>
+            <w:noProof/>
           </w:rPr>
           <w:t>Diferencijal</w:t>
         </w:r>
         <w:r>
           <w:rPr>
+            <w:noProof/>
             <w:webHidden/>
           </w:rPr>
           <w:tab/>
         </w:r>
         <w:r>
           <w:rPr>
+            <w:noProof/>
             <w:webHidden/>
           </w:rPr>
           <w:fldChar w:fldCharType="begin"/>
         </w:r>
         <w:r>
           <w:rPr>
-            <w:webHidden/>
-          </w:rPr>
-          <w:instrText xml:space="preserve"> PAGEREF _Toc103115432 \h </w:instrText>
-        </w:r>
-        <w:r>
-          <w:rPr>
-            <w:webHidden/>
-          </w:rPr>
-        </w:r>
-        <w:r>
-          <w:rPr>
+            <w:noProof/>
+            <w:webHidden/>
+          </w:rPr>
+          <w:instrText xml:space="preserve"> PAGEREF _Toc103452552 \h </w:instrText>
+        </w:r>
+        <w:r>
+          <w:rPr>
+            <w:noProof/>
+            <w:webHidden/>
+          </w:rPr>
+        </w:r>
+        <w:r>
+          <w:rPr>
+            <w:noProof/>
             <w:webHidden/>
           </w:rPr>
           <w:fldChar w:fldCharType="separate"/>
         </w:r>
         <w:r>
           <w:rPr>
+            <w:noProof/>
             <w:webHidden/>
           </w:rPr>
           <w:t>3</w:t>
         </w:r>
         <w:r>
           <w:rPr>
+            <w:noProof/>
             <w:webHidden/>
           </w:rPr>
           <w:fldChar w:fldCharType="end"/>
@@ -477,21 +508,24 @@
         </w:tabs>
         <w:rPr>
           <w:rFonts w:asciiTheme="minorHAnsi" w:eastAsiaTheme="minorEastAsia" w:hAnsiTheme="minorHAnsi" w:cstheme="minorBidi"/>
+          <w:noProof/>
           <w:sz w:val="22"/>
           <w:szCs w:val="22"/>
           <w:lang w:eastAsia="hr-HR"/>
         </w:rPr>
       </w:pPr>
-      <w:hyperlink w:anchor="_Toc103115433" w:history="1">
+      <w:hyperlink w:anchor="_Toc103452553" w:history="1">
         <w:r>
           <w:rPr>
             <w:rStyle w:val="Hyperlink"/>
+            <w:noProof/>
           </w:rPr>
           <w:t>1.1.1.</w:t>
         </w:r>
         <w:r>
           <w:rPr>
             <w:rFonts w:asciiTheme="minorHAnsi" w:eastAsiaTheme="minorEastAsia" w:hAnsiTheme="minorHAnsi" w:cstheme="minorBidi"/>
+            <w:noProof/>
             <w:sz w:val="22"/>
             <w:szCs w:val="22"/>
             <w:lang w:eastAsia="hr-HR"/>
@@ -501,46 +535,54 @@
         <w:r>
           <w:rPr>
             <w:rStyle w:val="Hyperlink"/>
+            <w:noProof/>
           </w:rPr>
           <w:t>Način rada diferencijala</w:t>
         </w:r>
         <w:r>
           <w:rPr>
+            <w:noProof/>
             <w:webHidden/>
           </w:rPr>
           <w:tab/>
         </w:r>
         <w:r>
           <w:rPr>
+            <w:noProof/>
             <w:webHidden/>
           </w:rPr>
           <w:fldChar w:fldCharType="begin"/>
         </w:r>
         <w:r>
           <w:rPr>
-            <w:webHidden/>
-          </w:rPr>
-          <w:instrText xml:space="preserve"> PAGEREF _Toc103115433 \h </w:instrText>
-        </w:r>
-        <w:r>
-          <w:rPr>
-            <w:webHidden/>
-          </w:rPr>
-        </w:r>
-        <w:r>
-          <w:rPr>
+            <w:noProof/>
+            <w:webHidden/>
+          </w:rPr>
+          <w:instrText xml:space="preserve"> PAGEREF _Toc103452553 \h </w:instrText>
+        </w:r>
+        <w:r>
+          <w:rPr>
+            <w:noProof/>
+            <w:webHidden/>
+          </w:rPr>
+        </w:r>
+        <w:r>
+          <w:rPr>
+            <w:noProof/>
             <w:webHidden/>
           </w:rPr>
           <w:fldChar w:fldCharType="separate"/>
         </w:r>
         <w:r>
           <w:rPr>
+            <w:noProof/>
             <w:webHidden/>
           </w:rPr>
           <w:t>4</w:t>
         </w:r>
         <w:r>
           <w:rPr>
+            <w:noProof/>
             <w:webHidden/>
           </w:rPr>
           <w:fldChar w:fldCharType="end"/>
@@ -556,21 +598,24 @@
         </w:tabs>
         <w:rPr>
           <w:rFonts w:asciiTheme="minorHAnsi" w:eastAsiaTheme="minorEastAsia" w:hAnsiTheme="minorHAnsi" w:cstheme="minorBidi"/>
+          <w:noProof/>
           <w:sz w:val="22"/>
           <w:szCs w:val="22"/>
           <w:lang w:eastAsia="hr-HR"/>
         </w:rPr>
       </w:pPr>
-      <w:hyperlink w:anchor="_Toc103115434" w:history="1">
+      <w:hyperlink w:anchor="_Toc103452554" w:history="1">
         <w:r>
           <w:rPr>
             <w:rStyle w:val="Hyperlink"/>
+            <w:noProof/>
           </w:rPr>
           <w:t>1.2.</w:t>
         </w:r>
         <w:r>
           <w:rPr>
             <w:rFonts w:asciiTheme="minorHAnsi" w:eastAsiaTheme="minorEastAsia" w:hAnsiTheme="minorHAnsi" w:cstheme="minorBidi"/>
+            <w:noProof/>
             <w:sz w:val="22"/>
             <w:szCs w:val="22"/>
             <w:lang w:eastAsia="hr-HR"/>
@@ -580,46 +625,54 @@
         <w:r>
           <w:rPr>
             <w:rStyle w:val="Hyperlink"/>
+            <w:noProof/>
           </w:rPr>
           <w:t>Množitelj</w:t>
         </w:r>
         <w:r>
           <w:rPr>
+            <w:noProof/>
             <w:webHidden/>
           </w:rPr>
           <w:tab/>
         </w:r>
         <w:r>
           <w:rPr>
+            <w:noProof/>
             <w:webHidden/>
           </w:rPr>
           <w:fldChar w:fldCharType="begin"/>
         </w:r>
         <w:r>
           <w:rPr>
-            <w:webHidden/>
-          </w:rPr>
-          <w:instrText xml:space="preserve"> PAGEREF _Toc103115434 \h </w:instrText>
-        </w:r>
-        <w:r>
-          <w:rPr>
-            <w:webHidden/>
-          </w:rPr>
-        </w:r>
-        <w:r>
-          <w:rPr>
+            <w:noProof/>
+            <w:webHidden/>
+          </w:rPr>
+          <w:instrText xml:space="preserve"> PAGEREF _Toc103452554 \h </w:instrText>
+        </w:r>
+        <w:r>
+          <w:rPr>
+            <w:noProof/>
+            <w:webHidden/>
+          </w:rPr>
+        </w:r>
+        <w:r>
+          <w:rPr>
+            <w:noProof/>
             <w:webHidden/>
           </w:rPr>
           <w:fldChar w:fldCharType="separate"/>
         </w:r>
         <w:r>
           <w:rPr>
+            <w:noProof/>
             <w:webHidden/>
           </w:rPr>
           <w:t>4</w:t>
         </w:r>
         <w:r>
           <w:rPr>
+            <w:noProof/>
             <w:webHidden/>
           </w:rPr>
           <w:fldChar w:fldCharType="end"/>
@@ -635,21 +688,24 @@
         </w:tabs>
         <w:rPr>
           <w:rFonts w:asciiTheme="minorHAnsi" w:eastAsiaTheme="minorEastAsia" w:hAnsiTheme="minorHAnsi" w:cstheme="minorBidi"/>
+          <w:noProof/>
           <w:sz w:val="22"/>
           <w:szCs w:val="22"/>
           <w:lang w:eastAsia="hr-HR"/>
         </w:rPr>
       </w:pPr>
-      <w:hyperlink w:anchor="_Toc103115435" w:history="1">
+      <w:hyperlink w:anchor="_Toc103452555" w:history="1">
         <w:r>
           <w:rPr>
             <w:rStyle w:val="Hyperlink"/>
+            <w:noProof/>
           </w:rPr>
           <w:t>1.2.1.</w:t>
         </w:r>
         <w:r>
           <w:rPr>
             <w:rFonts w:asciiTheme="minorHAnsi" w:eastAsiaTheme="minorEastAsia" w:hAnsiTheme="minorHAnsi" w:cstheme="minorBidi"/>
+            <w:noProof/>
             <w:sz w:val="22"/>
             <w:szCs w:val="22"/>
             <w:lang w:eastAsia="hr-HR"/>
@@ -659,46 +715,54 @@
         <w:r>
           <w:rPr>
             <w:rStyle w:val="Hyperlink"/>
+            <w:noProof/>
           </w:rPr>
           <w:t>Način rada množitelja</w:t>
         </w:r>
         <w:r>
           <w:rPr>
+            <w:noProof/>
             <w:webHidden/>
           </w:rPr>
           <w:tab/>
         </w:r>
         <w:r>
           <w:rPr>
+            <w:noProof/>
             <w:webHidden/>
           </w:rPr>
           <w:fldChar w:fldCharType="begin"/>
         </w:r>
         <w:r>
           <w:rPr>
-            <w:webHidden/>
-          </w:rPr>
-          <w:instrText xml:space="preserve"> PAGEREF _Toc103115435 \h </w:instrText>
-        </w:r>
-        <w:r>
-          <w:rPr>
-            <w:webHidden/>
-          </w:rPr>
-        </w:r>
-        <w:r>
-          <w:rPr>
+            <w:noProof/>
+            <w:webHidden/>
+          </w:rPr>
+          <w:instrText xml:space="preserve"> PAGEREF _Toc103452555 \h </w:instrText>
+        </w:r>
+        <w:r>
+          <w:rPr>
+            <w:noProof/>
+            <w:webHidden/>
+          </w:rPr>
+        </w:r>
+        <w:r>
+          <w:rPr>
+            <w:noProof/>
             <w:webHidden/>
           </w:rPr>
           <w:fldChar w:fldCharType="separate"/>
         </w:r>
         <w:r>
           <w:rPr>
+            <w:noProof/>
             <w:webHidden/>
           </w:rPr>
           <w:t>5</w:t>
         </w:r>
         <w:r>
           <w:rPr>
+            <w:noProof/>
             <w:webHidden/>
           </w:rPr>
           <w:fldChar w:fldCharType="end"/>
@@ -709,59 +773,86 @@
       <w:pPr>
         <w:pStyle w:val="TOC1"/>
         <w:tabs>
+          <w:tab w:val="left" w:pos="480"/>
           <w:tab w:val="right" w:leader="dot" w:pos="8778"/>
         </w:tabs>
         <w:rPr>
           <w:rFonts w:asciiTheme="minorHAnsi" w:eastAsiaTheme="minorEastAsia" w:hAnsiTheme="minorHAnsi" w:cstheme="minorBidi"/>
+          <w:noProof/>
           <w:sz w:val="22"/>
           <w:szCs w:val="22"/>
           <w:lang w:eastAsia="hr-HR"/>
         </w:rPr>
       </w:pPr>
-      <w:hyperlink w:anchor="_Toc103115436" w:history="1">
+      <w:hyperlink w:anchor="_Toc103452556" w:history="1">
         <w:r>
           <w:rPr>
             <w:rStyle w:val="Hyperlink"/>
-          </w:rPr>
-          <w:t>Zaključak</w:t>
-        </w:r>
-        <w:r>
-          <w:rPr>
-            <w:webHidden/>
+            <w:noProof/>
+          </w:rPr>
+          <w:t>2.</w:t>
+        </w:r>
+        <w:r>
+          <w:rPr>
+            <w:rFonts w:asciiTheme="minorHAnsi" w:eastAsiaTheme="minorEastAsia" w:hAnsiTheme="minorHAnsi" w:cstheme="minorBidi"/>
+            <w:noProof/>
+            <w:sz w:val="22"/>
+            <w:szCs w:val="22"/>
+            <w:lang w:eastAsia="hr-HR"/>
           </w:rPr>
           <w:tab/>
         </w:r>
         <w:r>
           <w:rPr>
+            <w:rStyle w:val="Hyperlink"/>
+            <w:noProof/>
+          </w:rPr>
+          <w:t>Sintaksno parsiranje</w:t>
+        </w:r>
+        <w:r>
+          <w:rPr>
+            <w:noProof/>
+            <w:webHidden/>
+          </w:rPr>
+          <w:tab/>
+        </w:r>
+        <w:r>
+          <w:rPr>
+            <w:noProof/>
             <w:webHidden/>
           </w:rPr>
           <w:fldChar w:fldCharType="begin"/>
         </w:r>
         <w:r>
           <w:rPr>
-            <w:webHidden/>
-          </w:rPr>
-          <w:instrText xml:space="preserve"> PAGEREF _Toc103115436 \h </w:instrText>
-        </w:r>
-        <w:r>
-          <w:rPr>
-            <w:webHidden/>
-          </w:rPr>
-        </w:r>
-        <w:r>
-          <w:rPr>
+            <w:noProof/>
+            <w:webHidden/>
+          </w:rPr>
+          <w:instrText xml:space="preserve"> PAGEREF _Toc103452556 \h </w:instrText>
+        </w:r>
+        <w:r>
+          <w:rPr>
+            <w:noProof/>
+            <w:webHidden/>
+          </w:rPr>
+        </w:r>
+        <w:r>
+          <w:rPr>
+            <w:noProof/>
             <w:webHidden/>
           </w:rPr>
           <w:fldChar w:fldCharType="separate"/>
         </w:r>
         <w:r>
           <w:rPr>
+            <w:noProof/>
             <w:webHidden/>
           </w:rPr>
           <w:t>7</w:t>
         </w:r>
         <w:r>
           <w:rPr>
+            <w:noProof/>
             <w:webHidden/>
           </w:rPr>
           <w:fldChar w:fldCharType="end"/>
@@ -770,61 +861,88 @@
     </w:p>
     <w:p>
       <w:pPr>
-        <w:pStyle w:val="TOC1"/>
-        <w:tabs>
+        <w:pStyle w:val="TOC2"/>
+        <w:tabs>
+          <w:tab w:val="left" w:pos="960"/>
           <w:tab w:val="right" w:leader="dot" w:pos="8778"/>
         </w:tabs>
         <w:rPr>
           <w:rFonts w:asciiTheme="minorHAnsi" w:eastAsiaTheme="minorEastAsia" w:hAnsiTheme="minorHAnsi" w:cstheme="minorBidi"/>
+          <w:noProof/>
           <w:sz w:val="22"/>
           <w:szCs w:val="22"/>
           <w:lang w:eastAsia="hr-HR"/>
         </w:rPr>
       </w:pPr>
-      <w:hyperlink w:anchor="_Toc103115437" w:history="1">
+      <w:hyperlink w:anchor="_Toc103452557" w:history="1">
         <w:r>
           <w:rPr>
             <w:rStyle w:val="Hyperlink"/>
-          </w:rPr>
-          <w:t>Literatura</w:t>
-        </w:r>
-        <w:r>
-          <w:rPr>
-            <w:webHidden/>
+            <w:noProof/>
+          </w:rPr>
+          <w:t>2.1.</w:t>
+        </w:r>
+        <w:r>
+          <w:rPr>
+            <w:rFonts w:asciiTheme="minorHAnsi" w:eastAsiaTheme="minorEastAsia" w:hAnsiTheme="minorHAnsi" w:cstheme="minorBidi"/>
+            <w:noProof/>
+            <w:sz w:val="22"/>
+            <w:szCs w:val="22"/>
+            <w:lang w:eastAsia="hr-HR"/>
           </w:rPr>
           <w:tab/>
         </w:r>
         <w:r>
           <w:rPr>
+            <w:rStyle w:val="Hyperlink"/>
+            <w:noProof/>
+          </w:rPr>
+          <w:t>Gramatika za parsiranje matematičkih izraza</w:t>
+        </w:r>
+        <w:r>
+          <w:rPr>
+            <w:noProof/>
+            <w:webHidden/>
+          </w:rPr>
+          <w:tab/>
+        </w:r>
+        <w:r>
+          <w:rPr>
+            <w:noProof/>
             <w:webHidden/>
           </w:rPr>
           <w:fldChar w:fldCharType="begin"/>
         </w:r>
         <w:r>
           <w:rPr>
-            <w:webHidden/>
-          </w:rPr>
-          <w:instrText xml:space="preserve"> PAGEREF _Toc103115437 \h </w:instrText>
-        </w:r>
-        <w:r>
-          <w:rPr>
-            <w:webHidden/>
-          </w:rPr>
-        </w:r>
-        <w:r>
-          <w:rPr>
+            <w:noProof/>
+            <w:webHidden/>
+          </w:rPr>
+          <w:instrText xml:space="preserve"> PAGEREF _Toc103452557 \h </w:instrText>
+        </w:r>
+        <w:r>
+          <w:rPr>
+            <w:noProof/>
+            <w:webHidden/>
+          </w:rPr>
+        </w:r>
+        <w:r>
+          <w:rPr>
+            <w:noProof/>
             <w:webHidden/>
           </w:rPr>
           <w:fldChar w:fldCharType="separate"/>
         </w:r>
         <w:r>
           <w:rPr>
-            <w:webHidden/>
-          </w:rPr>
-          <w:t>8</w:t>
-        </w:r>
-        <w:r>
-          <w:rPr>
+            <w:noProof/>
+            <w:webHidden/>
+          </w:rPr>
+          <w:t>7</w:t>
+        </w:r>
+        <w:r>
+          <w:rPr>
+            <w:noProof/>
             <w:webHidden/>
           </w:rPr>
           <w:fldChar w:fldCharType="end"/>
@@ -835,59 +953,86 @@
       <w:pPr>
         <w:pStyle w:val="TOC1"/>
         <w:tabs>
+          <w:tab w:val="left" w:pos="480"/>
           <w:tab w:val="right" w:leader="dot" w:pos="8778"/>
         </w:tabs>
         <w:rPr>
           <w:rFonts w:asciiTheme="minorHAnsi" w:eastAsiaTheme="minorEastAsia" w:hAnsiTheme="minorHAnsi" w:cstheme="minorBidi"/>
+          <w:noProof/>
           <w:sz w:val="22"/>
           <w:szCs w:val="22"/>
           <w:lang w:eastAsia="hr-HR"/>
         </w:rPr>
       </w:pPr>
-      <w:hyperlink w:anchor="_Toc103115438" w:history="1">
+      <w:hyperlink w:anchor="_Toc103452558" w:history="1">
         <w:r>
           <w:rPr>
             <w:rStyle w:val="Hyperlink"/>
-          </w:rPr>
-          <w:t>Sažetak</w:t>
-        </w:r>
-        <w:r>
-          <w:rPr>
-            <w:webHidden/>
+            <w:noProof/>
+          </w:rPr>
+          <w:t>3.</w:t>
+        </w:r>
+        <w:r>
+          <w:rPr>
+            <w:rFonts w:asciiTheme="minorHAnsi" w:eastAsiaTheme="minorEastAsia" w:hAnsiTheme="minorHAnsi" w:cstheme="minorBidi"/>
+            <w:noProof/>
+            <w:sz w:val="22"/>
+            <w:szCs w:val="22"/>
+            <w:lang w:eastAsia="hr-HR"/>
           </w:rPr>
           <w:tab/>
         </w:r>
         <w:r>
           <w:rPr>
+            <w:rStyle w:val="Hyperlink"/>
+            <w:noProof/>
+          </w:rPr>
+          <w:t>Modeliranje i digitalni zapis virtualnih predmeta</w:t>
+        </w:r>
+        <w:r>
+          <w:rPr>
+            <w:noProof/>
+            <w:webHidden/>
+          </w:rPr>
+          <w:tab/>
+        </w:r>
+        <w:r>
+          <w:rPr>
+            <w:noProof/>
             <w:webHidden/>
           </w:rPr>
           <w:fldChar w:fldCharType="begin"/>
         </w:r>
         <w:r>
           <w:rPr>
-            <w:webHidden/>
-          </w:rPr>
-          <w:instrText xml:space="preserve"> PAGEREF _Toc103115438 \h </w:instrText>
-        </w:r>
-        <w:r>
-          <w:rPr>
-            <w:webHidden/>
-          </w:rPr>
-        </w:r>
-        <w:r>
-          <w:rPr>
+            <w:noProof/>
+            <w:webHidden/>
+          </w:rPr>
+          <w:instrText xml:space="preserve"> PAGEREF _Toc103452558 \h </w:instrText>
+        </w:r>
+        <w:r>
+          <w:rPr>
+            <w:noProof/>
+            <w:webHidden/>
+          </w:rPr>
+        </w:r>
+        <w:r>
+          <w:rPr>
+            <w:noProof/>
             <w:webHidden/>
           </w:rPr>
           <w:fldChar w:fldCharType="separate"/>
         </w:r>
         <w:r>
           <w:rPr>
+            <w:noProof/>
             <w:webHidden/>
           </w:rPr>
           <w:t>9</w:t>
         </w:r>
         <w:r>
           <w:rPr>
+            <w:noProof/>
             <w:webHidden/>
           </w:rPr>
           <w:fldChar w:fldCharType="end"/>
@@ -896,61 +1041,377 @@
     </w:p>
     <w:p>
       <w:pPr>
-        <w:pStyle w:val="TOC1"/>
-        <w:tabs>
+        <w:pStyle w:val="TOC2"/>
+        <w:tabs>
+          <w:tab w:val="left" w:pos="960"/>
           <w:tab w:val="right" w:leader="dot" w:pos="8778"/>
         </w:tabs>
         <w:rPr>
           <w:rFonts w:asciiTheme="minorHAnsi" w:eastAsiaTheme="minorEastAsia" w:hAnsiTheme="minorHAnsi" w:cstheme="minorBidi"/>
+          <w:noProof/>
           <w:sz w:val="22"/>
           <w:szCs w:val="22"/>
           <w:lang w:eastAsia="hr-HR"/>
         </w:rPr>
       </w:pPr>
-      <w:hyperlink w:anchor="_Toc103115439" w:history="1">
+      <w:hyperlink w:anchor="_Toc103452559" w:history="1">
         <w:r>
           <w:rPr>
             <w:rStyle w:val="Hyperlink"/>
+            <w:noProof/>
+          </w:rPr>
+          <w:t>3.1.</w:t>
+        </w:r>
+        <w:r>
+          <w:rPr>
+            <w:rFonts w:asciiTheme="minorHAnsi" w:eastAsiaTheme="minorEastAsia" w:hAnsiTheme="minorHAnsi" w:cstheme="minorBidi"/>
+            <w:noProof/>
+            <w:sz w:val="22"/>
+            <w:szCs w:val="22"/>
+            <w:lang w:eastAsia="hr-HR"/>
+          </w:rPr>
+          <w:tab/>
+        </w:r>
+        <w:r>
+          <w:rPr>
+            <w:rStyle w:val="Hyperlink"/>
+            <w:noProof/>
+          </w:rPr>
+          <w:t>Prikaz geometrije poligonima</w:t>
+        </w:r>
+        <w:r>
+          <w:rPr>
+            <w:noProof/>
+            <w:webHidden/>
+          </w:rPr>
+          <w:tab/>
+        </w:r>
+        <w:r>
+          <w:rPr>
+            <w:noProof/>
+            <w:webHidden/>
+          </w:rPr>
+          <w:fldChar w:fldCharType="begin"/>
+        </w:r>
+        <w:r>
+          <w:rPr>
+            <w:noProof/>
+            <w:webHidden/>
+          </w:rPr>
+          <w:instrText xml:space="preserve"> PAGEREF _Toc103452559 \h </w:instrText>
+        </w:r>
+        <w:r>
+          <w:rPr>
+            <w:noProof/>
+            <w:webHidden/>
+          </w:rPr>
+        </w:r>
+        <w:r>
+          <w:rPr>
+            <w:noProof/>
+            <w:webHidden/>
+          </w:rPr>
+          <w:fldChar w:fldCharType="separate"/>
+        </w:r>
+        <w:r>
+          <w:rPr>
+            <w:noProof/>
+            <w:webHidden/>
+          </w:rPr>
+          <w:t>9</w:t>
+        </w:r>
+        <w:r>
+          <w:rPr>
+            <w:noProof/>
+            <w:webHidden/>
+          </w:rPr>
+          <w:fldChar w:fldCharType="end"/>
+        </w:r>
+      </w:hyperlink>
+    </w:p>
+    <w:p>
+      <w:pPr>
+        <w:pStyle w:val="TOC1"/>
+        <w:tabs>
+          <w:tab w:val="right" w:leader="dot" w:pos="8778"/>
+        </w:tabs>
+        <w:rPr>
+          <w:rFonts w:asciiTheme="minorHAnsi" w:eastAsiaTheme="minorEastAsia" w:hAnsiTheme="minorHAnsi" w:cstheme="minorBidi"/>
+          <w:noProof/>
+          <w:sz w:val="22"/>
+          <w:szCs w:val="22"/>
+          <w:lang w:eastAsia="hr-HR"/>
+        </w:rPr>
+      </w:pPr>
+      <w:hyperlink w:anchor="_Toc103452560" w:history="1">
+        <w:r>
+          <w:rPr>
+            <w:rStyle w:val="Hyperlink"/>
+            <w:noProof/>
+          </w:rPr>
+          <w:t>Zaključak</w:t>
+        </w:r>
+        <w:r>
+          <w:rPr>
+            <w:noProof/>
+            <w:webHidden/>
+          </w:rPr>
+          <w:tab/>
+        </w:r>
+        <w:r>
+          <w:rPr>
+            <w:noProof/>
+            <w:webHidden/>
+          </w:rPr>
+          <w:fldChar w:fldCharType="begin"/>
+        </w:r>
+        <w:r>
+          <w:rPr>
+            <w:noProof/>
+            <w:webHidden/>
+          </w:rPr>
+          <w:instrText xml:space="preserve"> PAGEREF _Toc103452560 \h </w:instrText>
+        </w:r>
+        <w:r>
+          <w:rPr>
+            <w:noProof/>
+            <w:webHidden/>
+          </w:rPr>
+        </w:r>
+        <w:r>
+          <w:rPr>
+            <w:noProof/>
+            <w:webHidden/>
+          </w:rPr>
+          <w:fldChar w:fldCharType="separate"/>
+        </w:r>
+        <w:r>
+          <w:rPr>
+            <w:noProof/>
+            <w:webHidden/>
+          </w:rPr>
+          <w:t>10</w:t>
+        </w:r>
+        <w:r>
+          <w:rPr>
+            <w:noProof/>
+            <w:webHidden/>
+          </w:rPr>
+          <w:fldChar w:fldCharType="end"/>
+        </w:r>
+      </w:hyperlink>
+    </w:p>
+    <w:p>
+      <w:pPr>
+        <w:pStyle w:val="TOC1"/>
+        <w:tabs>
+          <w:tab w:val="right" w:leader="dot" w:pos="8778"/>
+        </w:tabs>
+        <w:rPr>
+          <w:rFonts w:asciiTheme="minorHAnsi" w:eastAsiaTheme="minorEastAsia" w:hAnsiTheme="minorHAnsi" w:cstheme="minorBidi"/>
+          <w:noProof/>
+          <w:sz w:val="22"/>
+          <w:szCs w:val="22"/>
+          <w:lang w:eastAsia="hr-HR"/>
+        </w:rPr>
+      </w:pPr>
+      <w:hyperlink w:anchor="_Toc103452561" w:history="1">
+        <w:r>
+          <w:rPr>
+            <w:rStyle w:val="Hyperlink"/>
+            <w:noProof/>
+          </w:rPr>
+          <w:t>Literatura</w:t>
+        </w:r>
+        <w:r>
+          <w:rPr>
+            <w:noProof/>
+            <w:webHidden/>
+          </w:rPr>
+          <w:tab/>
+        </w:r>
+        <w:r>
+          <w:rPr>
+            <w:noProof/>
+            <w:webHidden/>
+          </w:rPr>
+          <w:fldChar w:fldCharType="begin"/>
+        </w:r>
+        <w:r>
+          <w:rPr>
+            <w:noProof/>
+            <w:webHidden/>
+          </w:rPr>
+          <w:instrText xml:space="preserve"> PAGEREF _Toc103452561 \h </w:instrText>
+        </w:r>
+        <w:r>
+          <w:rPr>
+            <w:noProof/>
+            <w:webHidden/>
+          </w:rPr>
+        </w:r>
+        <w:r>
+          <w:rPr>
+            <w:noProof/>
+            <w:webHidden/>
+          </w:rPr>
+          <w:fldChar w:fldCharType="separate"/>
+        </w:r>
+        <w:r>
+          <w:rPr>
+            <w:noProof/>
+            <w:webHidden/>
+          </w:rPr>
+          <w:t>11</w:t>
+        </w:r>
+        <w:r>
+          <w:rPr>
+            <w:noProof/>
+            <w:webHidden/>
+          </w:rPr>
+          <w:fldChar w:fldCharType="end"/>
+        </w:r>
+      </w:hyperlink>
+    </w:p>
+    <w:p>
+      <w:pPr>
+        <w:pStyle w:val="TOC1"/>
+        <w:tabs>
+          <w:tab w:val="right" w:leader="dot" w:pos="8778"/>
+        </w:tabs>
+        <w:rPr>
+          <w:rFonts w:asciiTheme="minorHAnsi" w:eastAsiaTheme="minorEastAsia" w:hAnsiTheme="minorHAnsi" w:cstheme="minorBidi"/>
+          <w:noProof/>
+          <w:sz w:val="22"/>
+          <w:szCs w:val="22"/>
+          <w:lang w:eastAsia="hr-HR"/>
+        </w:rPr>
+      </w:pPr>
+      <w:hyperlink w:anchor="_Toc103452562" w:history="1">
+        <w:r>
+          <w:rPr>
+            <w:rStyle w:val="Hyperlink"/>
+            <w:noProof/>
+          </w:rPr>
+          <w:t>Sažetak</w:t>
+        </w:r>
+        <w:r>
+          <w:rPr>
+            <w:noProof/>
+            <w:webHidden/>
+          </w:rPr>
+          <w:tab/>
+        </w:r>
+        <w:r>
+          <w:rPr>
+            <w:noProof/>
+            <w:webHidden/>
+          </w:rPr>
+          <w:fldChar w:fldCharType="begin"/>
+        </w:r>
+        <w:r>
+          <w:rPr>
+            <w:noProof/>
+            <w:webHidden/>
+          </w:rPr>
+          <w:instrText xml:space="preserve"> PAGEREF _Toc103452562 \h </w:instrText>
+        </w:r>
+        <w:r>
+          <w:rPr>
+            <w:noProof/>
+            <w:webHidden/>
+          </w:rPr>
+        </w:r>
+        <w:r>
+          <w:rPr>
+            <w:noProof/>
+            <w:webHidden/>
+          </w:rPr>
+          <w:fldChar w:fldCharType="separate"/>
+        </w:r>
+        <w:r>
+          <w:rPr>
+            <w:noProof/>
+            <w:webHidden/>
+          </w:rPr>
+          <w:t>12</w:t>
+        </w:r>
+        <w:r>
+          <w:rPr>
+            <w:noProof/>
+            <w:webHidden/>
+          </w:rPr>
+          <w:fldChar w:fldCharType="end"/>
+        </w:r>
+      </w:hyperlink>
+    </w:p>
+    <w:p>
+      <w:pPr>
+        <w:pStyle w:val="TOC1"/>
+        <w:tabs>
+          <w:tab w:val="right" w:leader="dot" w:pos="8778"/>
+        </w:tabs>
+        <w:rPr>
+          <w:rFonts w:asciiTheme="minorHAnsi" w:eastAsiaTheme="minorEastAsia" w:hAnsiTheme="minorHAnsi" w:cstheme="minorBidi"/>
+          <w:noProof/>
+          <w:sz w:val="22"/>
+          <w:szCs w:val="22"/>
+          <w:lang w:eastAsia="hr-HR"/>
+        </w:rPr>
+      </w:pPr>
+      <w:hyperlink w:anchor="_Toc103452563" w:history="1">
+        <w:r>
+          <w:rPr>
+            <w:rStyle w:val="Hyperlink"/>
+            <w:noProof/>
+            <w:lang w:val="en-GB"/>
           </w:rPr>
           <w:t>Summary</w:t>
         </w:r>
         <w:r>
           <w:rPr>
+            <w:noProof/>
             <w:webHidden/>
           </w:rPr>
           <w:tab/>
         </w:r>
         <w:r>
           <w:rPr>
+            <w:noProof/>
             <w:webHidden/>
           </w:rPr>
           <w:fldChar w:fldCharType="begin"/>
         </w:r>
         <w:r>
           <w:rPr>
-            <w:webHidden/>
-          </w:rPr>
-          <w:instrText xml:space="preserve"> PAGEREF _Toc103115439 \h </w:instrText>
-        </w:r>
-        <w:r>
-          <w:rPr>
-            <w:webHidden/>
-          </w:rPr>
-        </w:r>
-        <w:r>
-          <w:rPr>
+            <w:noProof/>
+            <w:webHidden/>
+          </w:rPr>
+          <w:instrText xml:space="preserve"> PAGEREF _Toc103452563 \h </w:instrText>
+        </w:r>
+        <w:r>
+          <w:rPr>
+            <w:noProof/>
+            <w:webHidden/>
+          </w:rPr>
+        </w:r>
+        <w:r>
+          <w:rPr>
+            <w:noProof/>
             <w:webHidden/>
           </w:rPr>
           <w:fldChar w:fldCharType="separate"/>
         </w:r>
         <w:r>
           <w:rPr>
-            <w:webHidden/>
-          </w:rPr>
-          <w:t>10</w:t>
-        </w:r>
-        <w:r>
-          <w:rPr>
+            <w:noProof/>
+            <w:webHidden/>
+          </w:rPr>
+          <w:t>13</w:t>
+        </w:r>
+        <w:r>
+          <w:rPr>
+            <w:noProof/>
             <w:webHidden/>
           </w:rPr>
           <w:fldChar w:fldCharType="end"/>
@@ -978,7 +1439,7 @@
           <w:numId w:val="0"/>
         </w:numPr>
       </w:pPr>
-      <w:bookmarkStart w:id="0" w:name="_Toc103115430"/>
+      <w:bookmarkStart w:id="0" w:name="_Toc103452550"/>
       <w:r>
         <w:lastRenderedPageBreak/>
         <w:t>Uvod</w:t>
@@ -990,7 +1451,7 @@
       <w:pPr>
         <w:pStyle w:val="Heading1"/>
       </w:pPr>
-      <w:bookmarkStart w:id="1" w:name="_Toc103115431"/>
+      <w:bookmarkStart w:id="1" w:name="_Toc103452551"/>
       <w:r>
         <w:lastRenderedPageBreak/>
         <w:t>Mehaničke komponente matematičkih operacija</w:t>
@@ -1050,7 +1511,7 @@
       <w:pPr>
         <w:pStyle w:val="Heading2"/>
       </w:pPr>
-      <w:bookmarkStart w:id="2" w:name="_Toc103115432"/>
+      <w:bookmarkStart w:id="2" w:name="_Toc103452552"/>
       <w:r>
         <w:t>Diferencijal</w:t>
       </w:r>
@@ -1218,21 +1679,11 @@
       <w:r>
         <w:t xml:space="preserve">Slika </w:t>
       </w:r>
-      <w:r>
-        <w:fldChar w:fldCharType="begin"/>
-      </w:r>
-      <w:r>
-        <w:instrText xml:space="preserve"> SEQ Slika \* ARABIC </w:instrText>
-      </w:r>
-      <w:r>
-        <w:fldChar w:fldCharType="separate"/>
-      </w:r>
-      <w:r>
-        <w:t>1</w:t>
-      </w:r>
-      <w:r>
-        <w:fldChar w:fldCharType="end"/>
-      </w:r>
+      <w:fldSimple w:instr=" SEQ Slika \* ARABIC ">
+        <w:r>
+          <w:t>1</w:t>
+        </w:r>
+      </w:fldSimple>
       <w:bookmarkEnd w:id="3"/>
       <w:r>
         <w:t xml:space="preserve"> Dijagram diferencijala [1]</w:t>
@@ -1380,7 +1831,7 @@
       <w:pPr>
         <w:pStyle w:val="Heading3"/>
       </w:pPr>
-      <w:bookmarkStart w:id="4" w:name="_Toc103115433"/>
+      <w:bookmarkStart w:id="4" w:name="_Toc103452553"/>
       <w:r>
         <w:t>Način rada diferencijala</w:t>
       </w:r>
@@ -1510,7 +1961,7 @@
       <w:pPr>
         <w:pStyle w:val="Heading2"/>
       </w:pPr>
-      <w:bookmarkStart w:id="5" w:name="_Toc103115434"/>
+      <w:bookmarkStart w:id="5" w:name="_Toc103452554"/>
       <w:r>
         <w:t>Množitelj</w:t>
       </w:r>
@@ -1824,21 +2275,11 @@
       <w:r>
         <w:t xml:space="preserve">Slika </w:t>
       </w:r>
-      <w:r>
-        <w:fldChar w:fldCharType="begin"/>
-      </w:r>
-      <w:r>
-        <w:instrText xml:space="preserve"> SEQ Slika \* ARABIC </w:instrText>
-      </w:r>
-      <w:r>
-        <w:fldChar w:fldCharType="separate"/>
-      </w:r>
-      <w:r>
-        <w:t>2</w:t>
-      </w:r>
-      <w:r>
-        <w:fldChar w:fldCharType="end"/>
-      </w:r>
+      <w:fldSimple w:instr=" SEQ Slika \* ARABIC ">
+        <w:r>
+          <w:t>2</w:t>
+        </w:r>
+      </w:fldSimple>
       <w:bookmarkEnd w:id="6"/>
       <w:r>
         <w:t xml:space="preserve"> Dijagram množitelja [1]</w:t>
@@ -1848,7 +2289,7 @@
       <w:pPr>
         <w:pStyle w:val="Heading3"/>
       </w:pPr>
-      <w:bookmarkStart w:id="7" w:name="_Toc103115435"/>
+      <w:bookmarkStart w:id="7" w:name="_Toc103452555"/>
       <w:r>
         <w:t>Način rada množitelja</w:t>
       </w:r>
@@ -2351,21 +2792,11 @@
       <w:r>
         <w:t xml:space="preserve">Slika </w:t>
       </w:r>
-      <w:r>
-        <w:fldChar w:fldCharType="begin"/>
-      </w:r>
-      <w:r>
-        <w:instrText xml:space="preserve"> SEQ Slika \* ARABIC </w:instrText>
-      </w:r>
-      <w:r>
-        <w:fldChar w:fldCharType="separate"/>
-      </w:r>
-      <w:r>
-        <w:t>3</w:t>
-      </w:r>
-      <w:r>
-        <w:fldChar w:fldCharType="end"/>
-      </w:r>
+      <w:fldSimple w:instr=" SEQ Slika \* ARABIC ">
+        <w:r>
+          <w:t>3</w:t>
+        </w:r>
+      </w:fldSimple>
       <w:r>
         <w:t xml:space="preserve"> Dijagram načina rada množitelja [1]</w:t>
       </w:r>
@@ -2453,10 +2884,12 @@
       <w:pPr>
         <w:pStyle w:val="Heading1"/>
       </w:pPr>
+      <w:bookmarkStart w:id="8" w:name="_Toc103452556"/>
       <w:r>
         <w:lastRenderedPageBreak/>
         <w:t>Sintaksno parsiranje</w:t>
       </w:r>
+      <w:bookmarkEnd w:id="8"/>
     </w:p>
     <w:p>
       <w:r>
@@ -2709,21 +3142,7 @@
             <w:rFonts w:ascii="Cambria Math" w:hAnsi="Cambria Math"/>
             <w:lang w:val="en-GB"/>
           </w:rPr>
-          <m:t>P</m:t>
-        </m:r>
-        <m:r>
-          <w:rPr>
-            <w:rFonts w:ascii="Cambria Math" w:hAnsi="Cambria Math"/>
-            <w:lang w:val="en-GB"/>
-          </w:rPr>
-          <m:t>→</m:t>
-        </m:r>
-        <m:r>
-          <w:rPr>
-            <w:rFonts w:ascii="Cambria Math" w:hAnsi="Cambria Math"/>
-            <w:lang w:val="en-GB"/>
-          </w:rPr>
-          <m:t>F "^"</m:t>
+          <m:t>P→F "^"</m:t>
         </m:r>
         <m:r>
           <m:rPr>
@@ -2820,9 +3239,11 @@
       <w:pPr>
         <w:pStyle w:val="Heading2"/>
       </w:pPr>
+      <w:bookmarkStart w:id="9" w:name="_Toc103452557"/>
       <w:r>
         <w:t>Gramatika za parsiranje matematičkih izraza</w:t>
       </w:r>
+      <w:bookmarkEnd w:id="9"/>
     </w:p>
     <w:p>
       <w:r>
@@ -3057,20 +3478,171 @@
       <w:r>
         <w:t xml:space="preserve"> označava konstantu, odnosno decimalni broj. Produkcija (3) je početna produkcija te označava </w:t>
       </w:r>
+      <w:r>
+        <w:rPr>
+          <w:i/>
+          <w:iCs/>
+        </w:rPr>
+        <w:t>expression</w:t>
+      </w:r>
+      <w:r>
+        <w:t xml:space="preserve"> koji se sastoji </w:t>
+      </w:r>
+      <w:r>
+        <w:t xml:space="preserve">od niza zbrajanja ili oduzimanja </w:t>
+      </w:r>
+      <w:r>
+        <w:rPr>
+          <w:i/>
+          <w:iCs/>
+        </w:rPr>
+        <w:t>termova</w:t>
+      </w:r>
+      <w:r>
+        <w:t xml:space="preserve">. Pošto je to prva produkcija, bit će i najplića u sintaksnom stablu pa će tako imati najmanju prednost. Također je pravilo lijeve asocijativnosti poštovano pri implementaciji rekurzivne metode tog nezavršnog znaka. Na isti način je definiran i </w:t>
+      </w:r>
+      <w:r>
+        <w:rPr>
+          <w:i/>
+          <w:iCs/>
+        </w:rPr>
+        <w:t>term</w:t>
+      </w:r>
+      <w:r>
+        <w:rPr>
+          <w:i/>
+          <w:iCs/>
+        </w:rPr>
+        <w:t xml:space="preserve"> </w:t>
+      </w:r>
+      <w:r>
+        <w:t>(4)</w:t>
+      </w:r>
+      <w:r>
+        <w:t xml:space="preserve"> koji </w:t>
+      </w:r>
+      <w:r>
+        <w:t xml:space="preserve">se sastoji od niza množenja i dijeljenja </w:t>
+      </w:r>
+      <w:r>
+        <w:rPr>
+          <w:i/>
+          <w:iCs/>
+        </w:rPr>
+        <w:t>powera</w:t>
+      </w:r>
+      <w:r>
+        <w:t xml:space="preserve">. Moguće je i izostaviti znak operatora pa se to smatra kao množenje tako da je moguće parsirati izraz </w:t>
+      </w:r>
+      <w:r>
+        <w:t>2</w:t>
+      </w:r>
+      <w:r>
+        <w:rPr>
+          <w:i/>
+          <w:iCs/>
+        </w:rPr>
+        <w:t>x</w:t>
+      </w:r>
+      <w:r>
+        <w:t>.</w:t>
+      </w:r>
+      <w:r>
+        <w:t xml:space="preserve"> Nezavršni znak </w:t>
+      </w:r>
+      <w:r>
+        <w:rPr>
+          <w:i/>
+          <w:iCs/>
+        </w:rPr>
+        <w:t>power</w:t>
+      </w:r>
+      <w:r>
+        <w:t xml:space="preserve"> (5) definiran je desnom rekurzijom, tako da poštuje pravilo lijeve asocijativnosti. Na kraju je definirana produkcija za </w:t>
+      </w:r>
+      <w:r>
+        <w:rPr>
+          <w:i/>
+          <w:iCs/>
+        </w:rPr>
+        <w:t>factor</w:t>
+      </w:r>
+      <w:r>
+        <w:t xml:space="preserve"> (6) koji može biti negirani </w:t>
+      </w:r>
+      <w:r>
+        <w:rPr>
+          <w:i/>
+          <w:iCs/>
+        </w:rPr>
+        <w:t>term</w:t>
+      </w:r>
+      <w:r>
+        <w:t xml:space="preserve"> (unarni </w:t>
+      </w:r>
+      <w:r>
+        <w:rPr>
+          <w:lang w:val="en-GB"/>
+        </w:rPr>
+        <w:t>-</w:t>
+      </w:r>
+      <w:r>
+        <w:t xml:space="preserve">), </w:t>
+      </w:r>
+      <w:r>
+        <w:rPr>
+          <w:i/>
+          <w:iCs/>
+        </w:rPr>
+        <w:t xml:space="preserve">expression </w:t>
+      </w:r>
+      <w:r>
+        <w:t>između zagrada ili konstanta.</w:t>
+      </w:r>
+    </w:p>
+    <w:p>
+      <w:pPr>
+        <w:pStyle w:val="Heading1"/>
+      </w:pPr>
+      <w:bookmarkStart w:id="10" w:name="_Toc103452558"/>
+      <w:r>
+        <w:lastRenderedPageBreak/>
+        <w:t>Modeliranje i digitalni zapis virtualnih predmeta</w:t>
+      </w:r>
+      <w:bookmarkEnd w:id="10"/>
+    </w:p>
+    <w:p>
+      <w:r>
+        <w:t>Za modeliranje predmeta u memoriji računala postoji više metoda, a sve se nalaze u spektru između dvije krajnosti [4]: parametarskih metoda i metoda jediničnih elemenata.</w:t>
+      </w:r>
+    </w:p>
+    <w:p>
+      <w:r>
+        <w:t xml:space="preserve">Parametarske metode za digitalni zapis koriste predefinirane funkcije ili oblike, koje se onda preciznije oblikuju parametrima. Na primjer definirana je funkcija kugle čiji su parametri radijus i </w:t>
+      </w:r>
+      <w:r>
+        <w:t>centar u 3D prostoru.</w:t>
+      </w:r>
+    </w:p>
+    <w:p>
+      <w:r>
+        <w:t xml:space="preserve">Metoda jediničnih elemenata koristi poligone ili male 3D ćelije (engl. </w:t>
+      </w:r>
       <w:proofErr w:type="spellStart"/>
       <w:r>
         <w:rPr>
           <w:i/>
           <w:iCs/>
         </w:rPr>
-        <w:t>expression</w:t>
+        <w:t>volume</w:t>
       </w:r>
       <w:proofErr w:type="spellEnd"/>
       <w:r>
-        <w:t xml:space="preserve"> koji se sastoji </w:t>
-      </w:r>
-      <w:r>
-        <w:t xml:space="preserve">od niza zbrajanja ili oduzimanja </w:t>
+        <w:rPr>
+          <w:i/>
+          <w:iCs/>
+        </w:rPr>
+        <w:t xml:space="preserve"> </w:t>
       </w:r>
       <w:proofErr w:type="spellStart"/>
       <w:r>
@@ -3078,11 +3650,15 @@
           <w:i/>
           <w:iCs/>
         </w:rPr>
-        <w:t>termova</w:t>
+        <w:t>elements</w:t>
       </w:r>
       <w:proofErr w:type="spellEnd"/>
       <w:r>
-        <w:t xml:space="preserve">. Pošto je to prva produkcija, bit će i najplića u sintaksnom stablu pa će tako imati najmanju prednost. Također je pravilo lijeve asocijativnosti poštovano pri implementaciji rekurzivne metode tog nezavršnog znaka. Na isti način je definiran i </w:t>
+        <w:rPr>
+          <w:i/>
+          <w:iCs/>
+        </w:rPr>
+        <w:t xml:space="preserve">, </w:t>
       </w:r>
       <w:proofErr w:type="spellStart"/>
       <w:r>
@@ -3090,10 +3666,55 @@
           <w:i/>
           <w:iCs/>
         </w:rPr>
-        <w:t>term</w:t>
+        <w:t>voxels</w:t>
       </w:r>
       <w:proofErr w:type="spellEnd"/>
       <w:r>
+        <w:t xml:space="preserve">), smještene u </w:t>
+      </w:r>
+      <w:r>
+        <w:t>trodimenzionalnom</w:t>
+      </w:r>
+      <w:r>
+        <w:t xml:space="preserve"> prostoru koji zajedno čine neki veći model.</w:t>
+      </w:r>
+    </w:p>
+    <w:p>
+      <w:pPr>
+        <w:pStyle w:val="Heading2"/>
+      </w:pPr>
+      <w:bookmarkStart w:id="11" w:name="_Toc103452559"/>
+      <w:r>
+        <w:t>Prikaz geometrije poligonima</w:t>
+      </w:r>
+      <w:bookmarkEnd w:id="11"/>
+    </w:p>
+    <w:p>
+      <w:r>
+        <w:t xml:space="preserve">Prikaz geometrije poligonima najčešći je način zapisa virtualnih predmeta u računalu </w:t>
+      </w:r>
+      <w:r>
+        <w:rPr>
+          <w:lang w:val="en-GB"/>
+        </w:rPr>
+        <w:t>[4]</w:t>
+      </w:r>
+      <w:r>
+        <w:t xml:space="preserve">. Danas je većina sklopovlja optimizirana za iscrtavanje virtualnih scena iz niza poligona i to najčešće trokuta. Modeli su sastavljeni od niza trokuta, a svaki trokut se sastoji od 3 vrha (engl. </w:t>
+      </w:r>
+      <w:proofErr w:type="spellStart"/>
+      <w:r>
+        <w:rPr>
+          <w:i/>
+          <w:iCs/>
+        </w:rPr>
+        <w:t>vertex</w:t>
+      </w:r>
+      <w:proofErr w:type="spellEnd"/>
+      <w:r>
+        <w:t>) i 3 brida</w:t>
+      </w:r>
+      <w:r>
         <w:rPr>
           <w:i/>
           <w:iCs/>
@@ -3101,13 +3722,7 @@
         <w:t xml:space="preserve"> </w:t>
       </w:r>
       <w:r>
-        <w:t>(4)</w:t>
-      </w:r>
-      <w:r>
-        <w:t xml:space="preserve"> koji </w:t>
-      </w:r>
-      <w:r>
-        <w:t xml:space="preserve">se sastoji od niza množenja i dijeljenja </w:t>
+        <w:t xml:space="preserve">(engl. </w:t>
       </w:r>
       <w:proofErr w:type="spellStart"/>
       <w:r>
@@ -3115,105 +3730,76 @@
           <w:i/>
           <w:iCs/>
         </w:rPr>
-        <w:t>powera</w:t>
+        <w:t>edge</w:t>
       </w:r>
       <w:proofErr w:type="spellEnd"/>
       <w:r>
-        <w:t xml:space="preserve">. Moguće je i izostaviti znak operatora pa se to smatra kao množenje tako da je moguće parsirati izraz </w:t>
-      </w:r>
-      <w:r>
-        <w:t>2</w:t>
-      </w:r>
-      <w:r>
-        <w:rPr>
-          <w:i/>
-          <w:iCs/>
-        </w:rPr>
-        <w:t>x</w:t>
+        <w:t xml:space="preserve">). Točan zapis u memoriji je da se za svaki vrh zapišu njegove tri koordinate, a za svaki trokut se nakon toga zapišu 3 indeksa </w:t>
+      </w:r>
+      <w:r>
+        <w:t>prije zapisanih vrhova koji čine taj trokut.</w:t>
+      </w:r>
+    </w:p>
+    <w:p>
+      <w:r>
+        <w:t xml:space="preserve">Pošto je nezgodno ručno zapisivati koordinate vrhova, najčešće se koriste pomoćni alati koji to rade automatski uz navođenje dizajnera. No nekad je to potrebno raditi parametarski odnosno proceduralno u stvarnom vremenu izvođenja programa (engl. </w:t>
+      </w:r>
+      <w:proofErr w:type="spellStart"/>
+      <w:r>
+        <w:rPr>
+          <w:i/>
+          <w:iCs/>
+        </w:rPr>
+        <w:t>real</w:t>
+      </w:r>
+      <w:proofErr w:type="spellEnd"/>
+      <w:r>
+        <w:rPr>
+          <w:i/>
+          <w:iCs/>
+        </w:rPr>
+        <w:t xml:space="preserve"> time</w:t>
+      </w:r>
+      <w:r>
+        <w:t>)</w:t>
+      </w:r>
+      <w:r>
+        <w:t xml:space="preserve"> i to se zove proceduralna generacija (engl. </w:t>
+      </w:r>
+      <w:proofErr w:type="spellStart"/>
+      <w:r>
+        <w:rPr>
+          <w:i/>
+          <w:iCs/>
+        </w:rPr>
+        <w:t>procedural</w:t>
+      </w:r>
+      <w:proofErr w:type="spellEnd"/>
+      <w:r>
+        <w:rPr>
+          <w:i/>
+          <w:iCs/>
+        </w:rPr>
+        <w:t xml:space="preserve"> </w:t>
+      </w:r>
+      <w:proofErr w:type="spellStart"/>
+      <w:r>
+        <w:rPr>
+          <w:i/>
+          <w:iCs/>
+        </w:rPr>
+        <w:t>generation</w:t>
+      </w:r>
+      <w:proofErr w:type="spellEnd"/>
+      <w:r>
+        <w:t>)</w:t>
       </w:r>
       <w:r>
         <w:t>.</w:t>
       </w:r>
       <w:r>
-        <w:t xml:space="preserve"> Nezavršni znak </w:t>
-      </w:r>
-      <w:proofErr w:type="spellStart"/>
-      <w:r>
-        <w:rPr>
-          <w:i/>
-          <w:iCs/>
-        </w:rPr>
-        <w:t>power</w:t>
-      </w:r>
-      <w:proofErr w:type="spellEnd"/>
-      <w:r>
-        <w:t xml:space="preserve"> (5) definiran je desnom rekurzijom, tako da poštuje pravilo lijeve asocijativnosti. Na kraju je definirana produkcija za </w:t>
-      </w:r>
-      <w:proofErr w:type="spellStart"/>
-      <w:r>
-        <w:rPr>
-          <w:i/>
-          <w:iCs/>
-        </w:rPr>
-        <w:t>factor</w:t>
-      </w:r>
-      <w:proofErr w:type="spellEnd"/>
-      <w:r>
-        <w:t xml:space="preserve"> (6) koji može biti negirani </w:t>
-      </w:r>
-      <w:proofErr w:type="spellStart"/>
-      <w:r>
-        <w:rPr>
-          <w:i/>
-          <w:iCs/>
-        </w:rPr>
-        <w:t>term</w:t>
-      </w:r>
-      <w:proofErr w:type="spellEnd"/>
-      <w:r>
-        <w:t xml:space="preserve"> (unarni </w:t>
-      </w:r>
-      <w:r>
-        <w:rPr>
-          <w:lang w:val="en-GB"/>
-        </w:rPr>
-        <w:t>-</w:t>
-      </w:r>
-      <w:r>
-        <w:t xml:space="preserve">), </w:t>
-      </w:r>
-      <w:proofErr w:type="spellStart"/>
-      <w:r>
-        <w:rPr>
-          <w:i/>
-          <w:iCs/>
-        </w:rPr>
-        <w:t>expression</w:t>
-      </w:r>
-      <w:proofErr w:type="spellEnd"/>
-      <w:r>
-        <w:rPr>
-          <w:i/>
-          <w:iCs/>
-        </w:rPr>
-        <w:t xml:space="preserve"> </w:t>
-      </w:r>
-      <w:r>
-        <w:t>između zagrada ili konstanta.</w:t>
-      </w:r>
-    </w:p>
-    <w:p>
-      <w:pPr>
-        <w:pStyle w:val="bullet1"/>
-        <w:numPr>
-          <w:ilvl w:val="0"/>
-          <w:numId w:val="0"/>
-        </w:numPr>
-        <w:tabs>
-          <w:tab w:val="center" w:pos="4111"/>
-          <w:tab w:val="right" w:pos="8788"/>
-        </w:tabs>
-      </w:pPr>
+        <w:t xml:space="preserve"> U ovom radu je ta tehnika potrebna za generiranje modela zupčanika bilo koje zadane veličine (radijusa, debljine, broja zubaca, veličine zubaca…).</w:t>
+      </w:r>
     </w:p>
     <w:p>
       <w:pPr>
@@ -3223,12 +3809,12 @@
           <w:numId w:val="0"/>
         </w:numPr>
       </w:pPr>
-      <w:bookmarkStart w:id="8" w:name="_Toc103115436"/>
+      <w:bookmarkStart w:id="12" w:name="_Toc103452560"/>
       <w:r>
         <w:lastRenderedPageBreak/>
         <w:t>Zaključak</w:t>
       </w:r>
-      <w:bookmarkEnd w:id="8"/>
+      <w:bookmarkEnd w:id="12"/>
     </w:p>
     <w:p>
       <w:pPr>
@@ -3238,12 +3824,12 @@
           <w:numId w:val="0"/>
         </w:numPr>
       </w:pPr>
-      <w:bookmarkStart w:id="9" w:name="_Toc103115437"/>
+      <w:bookmarkStart w:id="13" w:name="_Toc103452561"/>
       <w:r>
         <w:lastRenderedPageBreak/>
         <w:t>Literatura</w:t>
       </w:r>
-      <w:bookmarkEnd w:id="9"/>
+      <w:bookmarkEnd w:id="13"/>
     </w:p>
     <w:p>
       <w:pPr>
@@ -3344,7 +3930,7 @@
           <w:iCs/>
           <w:lang w:val="hr-HR"/>
         </w:rPr>
-        <w:t xml:space="preserve"> Top Down &amp; Bottom </w:t>
+        <w:t xml:space="preserve"> Top Down &amp; </w:t>
       </w:r>
       <w:proofErr w:type="spellStart"/>
       <w:r>
@@ -3353,6 +3939,24 @@
           <w:iCs/>
           <w:lang w:val="hr-HR"/>
         </w:rPr>
+        <w:t>Bottom</w:t>
+      </w:r>
+      <w:proofErr w:type="spellEnd"/>
+      <w:r>
+        <w:rPr>
+          <w:i/>
+          <w:iCs/>
+          <w:lang w:val="hr-HR"/>
+        </w:rPr>
+        <w:t xml:space="preserve"> </w:t>
+      </w:r>
+      <w:proofErr w:type="spellStart"/>
+      <w:r>
+        <w:rPr>
+          <w:i/>
+          <w:iCs/>
+          <w:lang w:val="hr-HR"/>
+        </w:rPr>
         <w:t>Up</w:t>
       </w:r>
       <w:proofErr w:type="spellEnd"/>
@@ -3362,7 +3966,25 @@
           <w:iCs/>
           <w:lang w:val="hr-HR"/>
         </w:rPr>
-        <w:t xml:space="preserve"> Parsing </w:t>
+        <w:t xml:space="preserve"> </w:t>
+      </w:r>
+      <w:proofErr w:type="spellStart"/>
+      <w:r>
+        <w:rPr>
+          <w:i/>
+          <w:iCs/>
+          <w:lang w:val="hr-HR"/>
+        </w:rPr>
+        <w:t>Parsing</w:t>
+      </w:r>
+      <w:proofErr w:type="spellEnd"/>
+      <w:r>
+        <w:rPr>
+          <w:i/>
+          <w:iCs/>
+          <w:lang w:val="hr-HR"/>
+        </w:rPr>
+        <w:t xml:space="preserve"> </w:t>
       </w:r>
       <w:proofErr w:type="spellStart"/>
       <w:r>
@@ -3409,19 +4031,43 @@
         <w:rPr>
           <w:lang w:val="hr-HR"/>
         </w:rPr>
-        <w:t xml:space="preserve">Theodore Norvell, </w:t>
-      </w:r>
-      <w:r>
-        <w:rPr>
-          <w:i/>
-          <w:iCs/>
-          <w:lang w:val="hr-HR"/>
-        </w:rPr>
-        <w:t xml:space="preserve">Parsing </w:t>
+        <w:t xml:space="preserve">Theodore </w:t>
       </w:r>
       <w:proofErr w:type="spellStart"/>
       <w:r>
         <w:rPr>
+          <w:lang w:val="hr-HR"/>
+        </w:rPr>
+        <w:t>Norvell</w:t>
+      </w:r>
+      <w:proofErr w:type="spellEnd"/>
+      <w:r>
+        <w:rPr>
+          <w:lang w:val="hr-HR"/>
+        </w:rPr>
+        <w:t xml:space="preserve">, </w:t>
+      </w:r>
+      <w:proofErr w:type="spellStart"/>
+      <w:r>
+        <w:rPr>
+          <w:i/>
+          <w:iCs/>
+          <w:lang w:val="hr-HR"/>
+        </w:rPr>
+        <w:t>Parsing</w:t>
+      </w:r>
+      <w:proofErr w:type="spellEnd"/>
+      <w:r>
+        <w:rPr>
+          <w:i/>
+          <w:iCs/>
+          <w:lang w:val="hr-HR"/>
+        </w:rPr>
+        <w:t xml:space="preserve"> </w:t>
+      </w:r>
+      <w:proofErr w:type="spellStart"/>
+      <w:r>
+        <w:rPr>
           <w:i/>
           <w:iCs/>
           <w:lang w:val="hr-HR"/>
@@ -3453,8 +4099,36 @@
           <w:iCs/>
           <w:lang w:val="hr-HR"/>
         </w:rPr>
-        <w:t xml:space="preserve"> Recursive Descent</w:t>
-      </w:r>
+        <w:t xml:space="preserve"> </w:t>
+      </w:r>
+      <w:proofErr w:type="spellStart"/>
+      <w:r>
+        <w:rPr>
+          <w:i/>
+          <w:iCs/>
+          <w:lang w:val="hr-HR"/>
+        </w:rPr>
+        <w:t>Recursive</w:t>
+      </w:r>
+      <w:proofErr w:type="spellEnd"/>
+      <w:r>
+        <w:rPr>
+          <w:i/>
+          <w:iCs/>
+          <w:lang w:val="hr-HR"/>
+        </w:rPr>
+        <w:t xml:space="preserve"> </w:t>
+      </w:r>
+      <w:proofErr w:type="spellStart"/>
+      <w:r>
+        <w:rPr>
+          <w:i/>
+          <w:iCs/>
+          <w:lang w:val="hr-HR"/>
+        </w:rPr>
+        <w:t>Descent</w:t>
+      </w:r>
+      <w:proofErr w:type="spellEnd"/>
       <w:r>
         <w:rPr>
           <w:lang w:val="hr-HR"/>
@@ -3475,6 +4149,175 @@
           <w:lang w:val="hr-HR"/>
         </w:rPr>
         <w:t>, 11. svibnja 2022.</w:t>
+      </w:r>
+    </w:p>
+    <w:p>
+      <w:pPr>
+        <w:pStyle w:val="literatura"/>
+        <w:rPr>
+          <w:i/>
+          <w:iCs/>
+          <w:lang w:val="hr-HR"/>
+        </w:rPr>
+      </w:pPr>
+      <w:r>
+        <w:rPr>
+          <w:lang w:val="hr-HR"/>
+        </w:rPr>
+        <w:t xml:space="preserve">Igor S. Pandžić, Tomislav </w:t>
+      </w:r>
+      <w:proofErr w:type="spellStart"/>
+      <w:r>
+        <w:rPr>
+          <w:lang w:val="hr-HR"/>
+        </w:rPr>
+        <w:t>Pejša</w:t>
+      </w:r>
+      <w:proofErr w:type="spellEnd"/>
+      <w:r>
+        <w:rPr>
+          <w:lang w:val="hr-HR"/>
+        </w:rPr>
+        <w:t>, Krešimir Matković,</w:t>
+      </w:r>
+      <w:r>
+        <w:rPr>
+          <w:lang w:val="hr-HR"/>
+        </w:rPr>
+        <w:t xml:space="preserve"> Hrvoje </w:t>
+      </w:r>
+      <w:proofErr w:type="spellStart"/>
+      <w:r>
+        <w:rPr>
+          <w:lang w:val="hr-HR"/>
+        </w:rPr>
+        <w:t>Benko</w:t>
+      </w:r>
+      <w:proofErr w:type="spellEnd"/>
+      <w:r>
+        <w:rPr>
+          <w:lang w:val="hr-HR"/>
+        </w:rPr>
+        <w:t xml:space="preserve">, Aleksandra </w:t>
+      </w:r>
+      <w:proofErr w:type="spellStart"/>
+      <w:r>
+        <w:rPr>
+          <w:lang w:val="hr-HR"/>
+        </w:rPr>
+        <w:t>Čereković</w:t>
+      </w:r>
+      <w:proofErr w:type="spellEnd"/>
+      <w:r>
+        <w:rPr>
+          <w:lang w:val="hr-HR"/>
+        </w:rPr>
+        <w:t xml:space="preserve">, Maja Matijašević, </w:t>
+      </w:r>
+      <w:r>
+        <w:rPr>
+          <w:i/>
+          <w:iCs/>
+          <w:lang w:val="hr-HR"/>
+        </w:rPr>
+        <w:t>Virtualna okruženja</w:t>
+      </w:r>
+      <w:r>
+        <w:rPr>
+          <w:i/>
+          <w:iCs/>
+        </w:rPr>
+        <w:t xml:space="preserve">: </w:t>
+      </w:r>
+      <w:proofErr w:type="spellStart"/>
+      <w:r>
+        <w:rPr>
+          <w:i/>
+          <w:iCs/>
+        </w:rPr>
+        <w:t>interaktivna</w:t>
+      </w:r>
+      <w:proofErr w:type="spellEnd"/>
+      <w:r>
+        <w:rPr>
+          <w:i/>
+          <w:iCs/>
+        </w:rPr>
+        <w:t xml:space="preserve"> 3D </w:t>
+      </w:r>
+      <w:proofErr w:type="spellStart"/>
+      <w:r>
+        <w:rPr>
+          <w:i/>
+          <w:iCs/>
+        </w:rPr>
+        <w:t>grafika</w:t>
+      </w:r>
+      <w:proofErr w:type="spellEnd"/>
+      <w:r>
+        <w:rPr>
+          <w:i/>
+          <w:iCs/>
+        </w:rPr>
+        <w:t xml:space="preserve"> </w:t>
+      </w:r>
+      <w:proofErr w:type="spellStart"/>
+      <w:r>
+        <w:rPr>
+          <w:i/>
+          <w:iCs/>
+        </w:rPr>
+        <w:t>i</w:t>
+      </w:r>
+      <w:proofErr w:type="spellEnd"/>
+      <w:r>
+        <w:rPr>
+          <w:i/>
+          <w:iCs/>
+        </w:rPr>
+        <w:t xml:space="preserve"> </w:t>
+      </w:r>
+      <w:proofErr w:type="spellStart"/>
+      <w:r>
+        <w:rPr>
+          <w:i/>
+          <w:iCs/>
+        </w:rPr>
+        <w:t>njene</w:t>
+      </w:r>
+      <w:proofErr w:type="spellEnd"/>
+      <w:r>
+        <w:rPr>
+          <w:i/>
+          <w:iCs/>
+        </w:rPr>
+        <w:t xml:space="preserve"> </w:t>
+      </w:r>
+      <w:proofErr w:type="spellStart"/>
+      <w:r>
+        <w:rPr>
+          <w:i/>
+          <w:iCs/>
+        </w:rPr>
+        <w:t>primjene</w:t>
+      </w:r>
+      <w:proofErr w:type="spellEnd"/>
+      <w:r>
+        <w:t xml:space="preserve">, 1. </w:t>
+      </w:r>
+      <w:proofErr w:type="spellStart"/>
+      <w:r>
+        <w:t>izdanje</w:t>
+      </w:r>
+      <w:proofErr w:type="spellEnd"/>
+      <w:r>
+        <w:t xml:space="preserve">, Zagreb: </w:t>
+      </w:r>
+      <w:r>
+        <w:rPr>
+          <w:lang w:val="hr-HR"/>
+        </w:rPr>
+        <w:t>Element, 2011.</w:t>
       </w:r>
     </w:p>
     <w:p>
@@ -3485,12 +4328,12 @@
           <w:numId w:val="0"/>
         </w:numPr>
       </w:pPr>
-      <w:bookmarkStart w:id="10" w:name="_Toc103115438"/>
+      <w:bookmarkStart w:id="14" w:name="_Toc103452562"/>
       <w:r>
         <w:lastRenderedPageBreak/>
         <w:t>Sažetak</w:t>
       </w:r>
-      <w:bookmarkEnd w:id="10"/>
+      <w:bookmarkEnd w:id="14"/>
     </w:p>
     <w:p>
       <w:r>
@@ -3522,7 +4365,7 @@
           <w:lang w:val="en-GB"/>
         </w:rPr>
       </w:pPr>
-      <w:bookmarkStart w:id="11" w:name="_Toc103115439"/>
+      <w:bookmarkStart w:id="15" w:name="_Toc103452563"/>
       <w:r>
         <w:rPr>
           <w:lang w:val="en-GB"/>
@@ -3530,7 +4373,7 @@
         <w:lastRenderedPageBreak/>
         <w:t>Summary</w:t>
       </w:r>
-      <w:bookmarkEnd w:id="11"/>
+      <w:bookmarkEnd w:id="15"/>
     </w:p>
     <w:p>
       <w:pPr>
@@ -5411,6 +6254,7 @@
   <w:style w:type="character" w:default="1" w:styleId="DefaultParagraphFont">
     <w:name w:val="Default Paragraph Font"/>
     <w:uiPriority w:val="1"/>
+    <w:semiHidden/>
     <w:unhideWhenUsed/>
   </w:style>
   <w:style w:type="table" w:default="1" w:styleId="TableNormal">
@@ -6319,21 +7163,10 @@
 </file>
 
 <file path=customXml/item1.xml><?xml version="1.0" encoding="utf-8"?>
-<?mso-contentType ?>
-<FormTemplates xmlns="http://schemas.microsoft.com/sharepoint/v3/contenttype/forms">
-  <Display>DocumentLibraryForm</Display>
-  <Edit>DocumentLibraryForm</Edit>
-  <New>DocumentLibraryForm</New>
-</FormTemplates>
+<b:Sources xmlns:b="http://schemas.openxmlformats.org/officeDocument/2006/bibliography" xmlns="http://schemas.openxmlformats.org/officeDocument/2006/bibliography" SelectedStyle="" StyleName=""/>
 </file>
 
 <file path=customXml/item2.xml><?xml version="1.0" encoding="utf-8"?>
-<p:properties xmlns:p="http://schemas.microsoft.com/office/2006/metadata/properties" xmlns:xsi="http://www.w3.org/2001/XMLSchema-instance" xmlns:pc="http://schemas.microsoft.com/office/infopath/2007/PartnerControls">
-  <documentManagement/>
-</p:properties>
-</file>
-
-<file path=customXml/item3.xml><?xml version="1.0" encoding="utf-8"?>
 <ct:contentTypeSchema xmlns:ct="http://schemas.microsoft.com/office/2006/metadata/contentType" xmlns:ma="http://schemas.microsoft.com/office/2006/metadata/properties/metaAttributes" ct:_="" ma:_="" ma:contentTypeName="Dokument" ma:contentTypeID="0x0101008B745E83D8115245A8D1ADF80A3890BA" ma:contentTypeVersion="13" ma:contentTypeDescription="Stvaranje novog dokumenta." ma:contentTypeScope="" ma:versionID="a27f2829a275489d5984aa1a72490b89">
   <xsd:schema xmlns:xsd="http://www.w3.org/2001/XMLSchema" xmlns:xs="http://www.w3.org/2001/XMLSchema" xmlns:p="http://schemas.microsoft.com/office/2006/metadata/properties" xmlns:ns3="7c097320-6bba-49ec-a060-a2cd4188ceea" xmlns:ns4="c90fddfb-63ac-4e82-9923-c0faed2978db" targetNamespace="http://schemas.microsoft.com/office/2006/metadata/properties" ma:root="true" ma:fieldsID="d04262c8c13f3e7f52107fbeea22bf7e" ns3:_="" ns4:_="">
     <xsd:import namespace="7c097320-6bba-49ec-a060-a2cd4188ceea"/>
@@ -6556,28 +7389,30 @@
 </ct:contentTypeSchema>
 </file>
 
+<file path=customXml/item3.xml><?xml version="1.0" encoding="utf-8"?>
+<p:properties xmlns:p="http://schemas.microsoft.com/office/2006/metadata/properties" xmlns:xsi="http://www.w3.org/2001/XMLSchema-instance" xmlns:pc="http://schemas.microsoft.com/office/infopath/2007/PartnerControls">
+  <documentManagement/>
+</p:properties>
+</file>
+
 <file path=customXml/item4.xml><?xml version="1.0" encoding="utf-8"?>
-<b:Sources xmlns:b="http://schemas.openxmlformats.org/officeDocument/2006/bibliography" xmlns="http://schemas.openxmlformats.org/officeDocument/2006/bibliography" SelectedStyle="" StyleName=""/>
+<?mso-contentType ?>
+<FormTemplates xmlns="http://schemas.microsoft.com/sharepoint/v3/contenttype/forms">
+  <Display>DocumentLibraryForm</Display>
+  <Edit>DocumentLibraryForm</Edit>
+  <New>DocumentLibraryForm</New>
+</FormTemplates>
 </file>
 
 <file path=customXml/itemProps1.xml><?xml version="1.0" encoding="utf-8"?>
-<ds:datastoreItem xmlns:ds="http://schemas.openxmlformats.org/officeDocument/2006/customXml" ds:itemID="{1938C5F5-34C8-4331-979B-AD4F4FBB7811}">
+<ds:datastoreItem xmlns:ds="http://schemas.openxmlformats.org/officeDocument/2006/customXml" ds:itemID="{1ED874AE-0E26-44F3-B6D8-B57040189FA7}">
   <ds:schemaRefs>
-    <ds:schemaRef ds:uri="http://schemas.microsoft.com/sharepoint/v3/contenttype/forms"/>
+    <ds:schemaRef ds:uri="http://schemas.openxmlformats.org/officeDocument/2006/bibliography"/>
   </ds:schemaRefs>
 </ds:datastoreItem>
 </file>
 
 <file path=customXml/itemProps2.xml><?xml version="1.0" encoding="utf-8"?>
-<ds:datastoreItem xmlns:ds="http://schemas.openxmlformats.org/officeDocument/2006/customXml" ds:itemID="{1AA514E7-97D0-4D2D-8F26-4E1B09D3C9E3}">
-  <ds:schemaRefs>
-    <ds:schemaRef ds:uri="http://schemas.microsoft.com/office/2006/metadata/properties"/>
-    <ds:schemaRef ds:uri="http://schemas.microsoft.com/office/infopath/2007/PartnerControls"/>
-  </ds:schemaRefs>
-</ds:datastoreItem>
-</file>
-
-<file path=customXml/itemProps3.xml><?xml version="1.0" encoding="utf-8"?>
 <ds:datastoreItem xmlns:ds="http://schemas.openxmlformats.org/officeDocument/2006/customXml" ds:itemID="{C4F4A0A0-25B6-4F0C-9000-00BC1F5E7081}">
   <ds:schemaRefs>
     <ds:schemaRef ds:uri="http://schemas.microsoft.com/office/2006/metadata/contentType"/>
@@ -6596,10 +7431,19 @@
 </ds:datastoreItem>
 </file>
 
+<file path=customXml/itemProps3.xml><?xml version="1.0" encoding="utf-8"?>
+<ds:datastoreItem xmlns:ds="http://schemas.openxmlformats.org/officeDocument/2006/customXml" ds:itemID="{1AA514E7-97D0-4D2D-8F26-4E1B09D3C9E3}">
+  <ds:schemaRefs>
+    <ds:schemaRef ds:uri="http://schemas.microsoft.com/office/2006/metadata/properties"/>
+    <ds:schemaRef ds:uri="http://schemas.microsoft.com/office/infopath/2007/PartnerControls"/>
+  </ds:schemaRefs>
+</ds:datastoreItem>
+</file>
+
 <file path=customXml/itemProps4.xml><?xml version="1.0" encoding="utf-8"?>
-<ds:datastoreItem xmlns:ds="http://schemas.openxmlformats.org/officeDocument/2006/customXml" ds:itemID="{1ED874AE-0E26-44F3-B6D8-B57040189FA7}">
+<ds:datastoreItem xmlns:ds="http://schemas.openxmlformats.org/officeDocument/2006/customXml" ds:itemID="{1938C5F5-34C8-4331-979B-AD4F4FBB7811}">
   <ds:schemaRefs>
-    <ds:schemaRef ds:uri="http://schemas.openxmlformats.org/officeDocument/2006/bibliography"/>
+    <ds:schemaRef ds:uri="http://schemas.microsoft.com/sharepoint/v3/contenttype/forms"/>
   </ds:schemaRefs>
 </ds:datastoreItem>
 </file>
</xml_diff>

<commit_message>
Folder name changes, removed unused code, added some paragraphs
</commit_message>
<xml_diff>
--- a/Tekst/Zavrsni_rad_Valentino_Vukelic.docx
+++ b/Tekst/Zavrsni_rad_Valentino_Vukelic.docx
@@ -261,7 +261,7 @@
       <w:r>
         <w:fldChar w:fldCharType="separate"/>
       </w:r>
-      <w:hyperlink w:anchor="_Toc103452550" w:history="1">
+      <w:hyperlink w:anchor="_Toc103694368" w:history="1">
         <w:r>
           <w:rPr>
             <w:rStyle w:val="Hyperlink"/>
@@ -288,7 +288,7 @@
             <w:noProof/>
             <w:webHidden/>
           </w:rPr>
-          <w:instrText xml:space="preserve"> PAGEREF _Toc103452550 \h </w:instrText>
+          <w:instrText xml:space="preserve"> PAGEREF _Toc103694368 \h </w:instrText>
         </w:r>
         <w:r>
           <w:rPr>
@@ -308,7 +308,7 @@
             <w:noProof/>
             <w:webHidden/>
           </w:rPr>
-          <w:t>2</w:t>
+          <w:t>3</w:t>
         </w:r>
         <w:r>
           <w:rPr>
@@ -334,7 +334,7 @@
           <w:lang w:eastAsia="hr-HR"/>
         </w:rPr>
       </w:pPr>
-      <w:hyperlink w:anchor="_Toc103452551" w:history="1">
+      <w:hyperlink w:anchor="_Toc103694369" w:history="1">
         <w:r>
           <w:rPr>
             <w:rStyle w:val="Hyperlink"/>
@@ -378,7 +378,7 @@
             <w:noProof/>
             <w:webHidden/>
           </w:rPr>
-          <w:instrText xml:space="preserve"> PAGEREF _Toc103452551 \h </w:instrText>
+          <w:instrText xml:space="preserve"> PAGEREF _Toc103694369 \h </w:instrText>
         </w:r>
         <w:r>
           <w:rPr>
@@ -398,7 +398,7 @@
             <w:noProof/>
             <w:webHidden/>
           </w:rPr>
-          <w:t>3</w:t>
+          <w:t>4</w:t>
         </w:r>
         <w:r>
           <w:rPr>
@@ -424,7 +424,7 @@
           <w:lang w:eastAsia="hr-HR"/>
         </w:rPr>
       </w:pPr>
-      <w:hyperlink w:anchor="_Toc103452552" w:history="1">
+      <w:hyperlink w:anchor="_Toc103694370" w:history="1">
         <w:r>
           <w:rPr>
             <w:rStyle w:val="Hyperlink"/>
@@ -468,7 +468,7 @@
             <w:noProof/>
             <w:webHidden/>
           </w:rPr>
-          <w:instrText xml:space="preserve"> PAGEREF _Toc103452552 \h </w:instrText>
+          <w:instrText xml:space="preserve"> PAGEREF _Toc103694370 \h </w:instrText>
         </w:r>
         <w:r>
           <w:rPr>
@@ -488,7 +488,7 @@
             <w:noProof/>
             <w:webHidden/>
           </w:rPr>
-          <w:t>3</w:t>
+          <w:t>4</w:t>
         </w:r>
         <w:r>
           <w:rPr>
@@ -514,7 +514,7 @@
           <w:lang w:eastAsia="hr-HR"/>
         </w:rPr>
       </w:pPr>
-      <w:hyperlink w:anchor="_Toc103452553" w:history="1">
+      <w:hyperlink w:anchor="_Toc103694371" w:history="1">
         <w:r>
           <w:rPr>
             <w:rStyle w:val="Hyperlink"/>
@@ -558,7 +558,7 @@
             <w:noProof/>
             <w:webHidden/>
           </w:rPr>
-          <w:instrText xml:space="preserve"> PAGEREF _Toc103452553 \h </w:instrText>
+          <w:instrText xml:space="preserve"> PAGEREF _Toc103694371 \h </w:instrText>
         </w:r>
         <w:r>
           <w:rPr>
@@ -578,7 +578,7 @@
             <w:noProof/>
             <w:webHidden/>
           </w:rPr>
-          <w:t>4</w:t>
+          <w:t>5</w:t>
         </w:r>
         <w:r>
           <w:rPr>
@@ -604,7 +604,7 @@
           <w:lang w:eastAsia="hr-HR"/>
         </w:rPr>
       </w:pPr>
-      <w:hyperlink w:anchor="_Toc103452554" w:history="1">
+      <w:hyperlink w:anchor="_Toc103694372" w:history="1">
         <w:r>
           <w:rPr>
             <w:rStyle w:val="Hyperlink"/>
@@ -648,7 +648,7 @@
             <w:noProof/>
             <w:webHidden/>
           </w:rPr>
-          <w:instrText xml:space="preserve"> PAGEREF _Toc103452554 \h </w:instrText>
+          <w:instrText xml:space="preserve"> PAGEREF _Toc103694372 \h </w:instrText>
         </w:r>
         <w:r>
           <w:rPr>
@@ -668,7 +668,7 @@
             <w:noProof/>
             <w:webHidden/>
           </w:rPr>
-          <w:t>4</w:t>
+          <w:t>5</w:t>
         </w:r>
         <w:r>
           <w:rPr>
@@ -694,7 +694,7 @@
           <w:lang w:eastAsia="hr-HR"/>
         </w:rPr>
       </w:pPr>
-      <w:hyperlink w:anchor="_Toc103452555" w:history="1">
+      <w:hyperlink w:anchor="_Toc103694373" w:history="1">
         <w:r>
           <w:rPr>
             <w:rStyle w:val="Hyperlink"/>
@@ -738,7 +738,7 @@
             <w:noProof/>
             <w:webHidden/>
           </w:rPr>
-          <w:instrText xml:space="preserve"> PAGEREF _Toc103452555 \h </w:instrText>
+          <w:instrText xml:space="preserve"> PAGEREF _Toc103694373 \h </w:instrText>
         </w:r>
         <w:r>
           <w:rPr>
@@ -758,7 +758,7 @@
             <w:noProof/>
             <w:webHidden/>
           </w:rPr>
-          <w:t>5</w:t>
+          <w:t>6</w:t>
         </w:r>
         <w:r>
           <w:rPr>
@@ -784,7 +784,7 @@
           <w:lang w:eastAsia="hr-HR"/>
         </w:rPr>
       </w:pPr>
-      <w:hyperlink w:anchor="_Toc103452556" w:history="1">
+      <w:hyperlink w:anchor="_Toc103694374" w:history="1">
         <w:r>
           <w:rPr>
             <w:rStyle w:val="Hyperlink"/>
@@ -828,7 +828,7 @@
             <w:noProof/>
             <w:webHidden/>
           </w:rPr>
-          <w:instrText xml:space="preserve"> PAGEREF _Toc103452556 \h </w:instrText>
+          <w:instrText xml:space="preserve"> PAGEREF _Toc103694374 \h </w:instrText>
         </w:r>
         <w:r>
           <w:rPr>
@@ -848,7 +848,7 @@
             <w:noProof/>
             <w:webHidden/>
           </w:rPr>
-          <w:t>7</w:t>
+          <w:t>8</w:t>
         </w:r>
         <w:r>
           <w:rPr>
@@ -874,7 +874,7 @@
           <w:lang w:eastAsia="hr-HR"/>
         </w:rPr>
       </w:pPr>
-      <w:hyperlink w:anchor="_Toc103452557" w:history="1">
+      <w:hyperlink w:anchor="_Toc103694375" w:history="1">
         <w:r>
           <w:rPr>
             <w:rStyle w:val="Hyperlink"/>
@@ -918,7 +918,7 @@
             <w:noProof/>
             <w:webHidden/>
           </w:rPr>
-          <w:instrText xml:space="preserve"> PAGEREF _Toc103452557 \h </w:instrText>
+          <w:instrText xml:space="preserve"> PAGEREF _Toc103694375 \h </w:instrText>
         </w:r>
         <w:r>
           <w:rPr>
@@ -938,7 +938,7 @@
             <w:noProof/>
             <w:webHidden/>
           </w:rPr>
-          <w:t>7</w:t>
+          <w:t>8</w:t>
         </w:r>
         <w:r>
           <w:rPr>
@@ -964,7 +964,7 @@
           <w:lang w:eastAsia="hr-HR"/>
         </w:rPr>
       </w:pPr>
-      <w:hyperlink w:anchor="_Toc103452558" w:history="1">
+      <w:hyperlink w:anchor="_Toc103694376" w:history="1">
         <w:r>
           <w:rPr>
             <w:rStyle w:val="Hyperlink"/>
@@ -1008,7 +1008,7 @@
             <w:noProof/>
             <w:webHidden/>
           </w:rPr>
-          <w:instrText xml:space="preserve"> PAGEREF _Toc103452558 \h </w:instrText>
+          <w:instrText xml:space="preserve"> PAGEREF _Toc103694376 \h </w:instrText>
         </w:r>
         <w:r>
           <w:rPr>
@@ -1028,7 +1028,7 @@
             <w:noProof/>
             <w:webHidden/>
           </w:rPr>
-          <w:t>9</w:t>
+          <w:t>10</w:t>
         </w:r>
         <w:r>
           <w:rPr>
@@ -1054,7 +1054,7 @@
           <w:lang w:eastAsia="hr-HR"/>
         </w:rPr>
       </w:pPr>
-      <w:hyperlink w:anchor="_Toc103452559" w:history="1">
+      <w:hyperlink w:anchor="_Toc103694377" w:history="1">
         <w:r>
           <w:rPr>
             <w:rStyle w:val="Hyperlink"/>
@@ -1098,7 +1098,7 @@
             <w:noProof/>
             <w:webHidden/>
           </w:rPr>
-          <w:instrText xml:space="preserve"> PAGEREF _Toc103452559 \h </w:instrText>
+          <w:instrText xml:space="preserve"> PAGEREF _Toc103694377 \h </w:instrText>
         </w:r>
         <w:r>
           <w:rPr>
@@ -1118,7 +1118,7 @@
             <w:noProof/>
             <w:webHidden/>
           </w:rPr>
-          <w:t>9</w:t>
+          <w:t>10</w:t>
         </w:r>
         <w:r>
           <w:rPr>
@@ -1133,6 +1133,7 @@
       <w:pPr>
         <w:pStyle w:val="TOC1"/>
         <w:tabs>
+          <w:tab w:val="left" w:pos="480"/>
           <w:tab w:val="right" w:leader="dot" w:pos="8778"/>
         </w:tabs>
         <w:rPr>
@@ -1143,23 +1144,40 @@
           <w:lang w:eastAsia="hr-HR"/>
         </w:rPr>
       </w:pPr>
-      <w:hyperlink w:anchor="_Toc103452560" w:history="1">
+      <w:hyperlink w:anchor="_Toc103694378" w:history="1">
         <w:r>
           <w:rPr>
             <w:rStyle w:val="Hyperlink"/>
             <w:noProof/>
           </w:rPr>
-          <w:t>Zaključak</w:t>
-        </w:r>
-        <w:r>
-          <w:rPr>
-            <w:noProof/>
-            <w:webHidden/>
+          <w:t>4.</w:t>
+        </w:r>
+        <w:r>
+          <w:rPr>
+            <w:rFonts w:asciiTheme="minorHAnsi" w:eastAsiaTheme="minorEastAsia" w:hAnsiTheme="minorHAnsi" w:cstheme="minorBidi"/>
+            <w:noProof/>
+            <w:sz w:val="22"/>
+            <w:szCs w:val="22"/>
+            <w:lang w:eastAsia="hr-HR"/>
           </w:rPr>
           <w:tab/>
         </w:r>
         <w:r>
           <w:rPr>
+            <w:rStyle w:val="Hyperlink"/>
+            <w:noProof/>
+          </w:rPr>
+          <w:t>Proceduralno generiranje 3D modela</w:t>
+        </w:r>
+        <w:r>
+          <w:rPr>
+            <w:noProof/>
+            <w:webHidden/>
+          </w:rPr>
+          <w:tab/>
+        </w:r>
+        <w:r>
+          <w:rPr>
             <w:noProof/>
             <w:webHidden/>
           </w:rPr>
@@ -1170,7 +1188,7 @@
             <w:noProof/>
             <w:webHidden/>
           </w:rPr>
-          <w:instrText xml:space="preserve"> PAGEREF _Toc103452560 \h </w:instrText>
+          <w:instrText xml:space="preserve"> PAGEREF _Toc103694378 \h </w:instrText>
         </w:r>
         <w:r>
           <w:rPr>
@@ -1190,7 +1208,7 @@
             <w:noProof/>
             <w:webHidden/>
           </w:rPr>
-          <w:t>10</w:t>
+          <w:t>11</w:t>
         </w:r>
         <w:r>
           <w:rPr>
@@ -1203,8 +1221,9 @@
     </w:p>
     <w:p>
       <w:pPr>
-        <w:pStyle w:val="TOC1"/>
-        <w:tabs>
+        <w:pStyle w:val="TOC2"/>
+        <w:tabs>
+          <w:tab w:val="left" w:pos="960"/>
           <w:tab w:val="right" w:leader="dot" w:pos="8778"/>
         </w:tabs>
         <w:rPr>
@@ -1215,23 +1234,40 @@
           <w:lang w:eastAsia="hr-HR"/>
         </w:rPr>
       </w:pPr>
-      <w:hyperlink w:anchor="_Toc103452561" w:history="1">
+      <w:hyperlink w:anchor="_Toc103694379" w:history="1">
         <w:r>
           <w:rPr>
             <w:rStyle w:val="Hyperlink"/>
             <w:noProof/>
           </w:rPr>
-          <w:t>Literatura</w:t>
-        </w:r>
-        <w:r>
-          <w:rPr>
-            <w:noProof/>
-            <w:webHidden/>
+          <w:t>4.1.</w:t>
+        </w:r>
+        <w:r>
+          <w:rPr>
+            <w:rFonts w:asciiTheme="minorHAnsi" w:eastAsiaTheme="minorEastAsia" w:hAnsiTheme="minorHAnsi" w:cstheme="minorBidi"/>
+            <w:noProof/>
+            <w:sz w:val="22"/>
+            <w:szCs w:val="22"/>
+            <w:lang w:eastAsia="hr-HR"/>
           </w:rPr>
           <w:tab/>
         </w:r>
         <w:r>
           <w:rPr>
+            <w:rStyle w:val="Hyperlink"/>
+            <w:noProof/>
+          </w:rPr>
+          <w:t>Generiranje modela zupčanika</w:t>
+        </w:r>
+        <w:r>
+          <w:rPr>
+            <w:noProof/>
+            <w:webHidden/>
+          </w:rPr>
+          <w:tab/>
+        </w:r>
+        <w:r>
+          <w:rPr>
             <w:noProof/>
             <w:webHidden/>
           </w:rPr>
@@ -1242,7 +1278,7 @@
             <w:noProof/>
             <w:webHidden/>
           </w:rPr>
-          <w:instrText xml:space="preserve"> PAGEREF _Toc103452561 \h </w:instrText>
+          <w:instrText xml:space="preserve"> PAGEREF _Toc103694379 \h </w:instrText>
         </w:r>
         <w:r>
           <w:rPr>
@@ -1262,7 +1298,7 @@
             <w:noProof/>
             <w:webHidden/>
           </w:rPr>
-          <w:t>11</w:t>
+          <w:t>12</w:t>
         </w:r>
         <w:r>
           <w:rPr>
@@ -1275,8 +1311,9 @@
     </w:p>
     <w:p>
       <w:pPr>
-        <w:pStyle w:val="TOC1"/>
-        <w:tabs>
+        <w:pStyle w:val="TOC2"/>
+        <w:tabs>
+          <w:tab w:val="left" w:pos="960"/>
           <w:tab w:val="right" w:leader="dot" w:pos="8778"/>
         </w:tabs>
         <w:rPr>
@@ -1287,23 +1324,40 @@
           <w:lang w:eastAsia="hr-HR"/>
         </w:rPr>
       </w:pPr>
-      <w:hyperlink w:anchor="_Toc103452562" w:history="1">
+      <w:hyperlink w:anchor="_Toc103694380" w:history="1">
         <w:r>
           <w:rPr>
             <w:rStyle w:val="Hyperlink"/>
             <w:noProof/>
           </w:rPr>
-          <w:t>Sažetak</w:t>
-        </w:r>
-        <w:r>
-          <w:rPr>
-            <w:noProof/>
-            <w:webHidden/>
+          <w:t>4.2.</w:t>
+        </w:r>
+        <w:r>
+          <w:rPr>
+            <w:rFonts w:asciiTheme="minorHAnsi" w:eastAsiaTheme="minorEastAsia" w:hAnsiTheme="minorHAnsi" w:cstheme="minorBidi"/>
+            <w:noProof/>
+            <w:sz w:val="22"/>
+            <w:szCs w:val="22"/>
+            <w:lang w:eastAsia="hr-HR"/>
           </w:rPr>
           <w:tab/>
         </w:r>
         <w:r>
           <w:rPr>
+            <w:rStyle w:val="Hyperlink"/>
+            <w:noProof/>
+          </w:rPr>
+          <w:t>Generiranje modela letvice</w:t>
+        </w:r>
+        <w:r>
+          <w:rPr>
+            <w:noProof/>
+            <w:webHidden/>
+          </w:rPr>
+          <w:tab/>
+        </w:r>
+        <w:r>
+          <w:rPr>
             <w:noProof/>
             <w:webHidden/>
           </w:rPr>
@@ -1314,7 +1368,7 @@
             <w:noProof/>
             <w:webHidden/>
           </w:rPr>
-          <w:instrText xml:space="preserve"> PAGEREF _Toc103452562 \h </w:instrText>
+          <w:instrText xml:space="preserve"> PAGEREF _Toc103694380 \h </w:instrText>
         </w:r>
         <w:r>
           <w:rPr>
@@ -1334,7 +1388,7 @@
             <w:noProof/>
             <w:webHidden/>
           </w:rPr>
-          <w:t>12</w:t>
+          <w:t>13</w:t>
         </w:r>
         <w:r>
           <w:rPr>
@@ -1359,11 +1413,227 @@
           <w:lang w:eastAsia="hr-HR"/>
         </w:rPr>
       </w:pPr>
-      <w:hyperlink w:anchor="_Toc103452563" w:history="1">
+      <w:hyperlink w:anchor="_Toc103694381" w:history="1">
         <w:r>
           <w:rPr>
             <w:rStyle w:val="Hyperlink"/>
             <w:noProof/>
+          </w:rPr>
+          <w:t>Zaključak</w:t>
+        </w:r>
+        <w:r>
+          <w:rPr>
+            <w:noProof/>
+            <w:webHidden/>
+          </w:rPr>
+          <w:tab/>
+        </w:r>
+        <w:r>
+          <w:rPr>
+            <w:noProof/>
+            <w:webHidden/>
+          </w:rPr>
+          <w:fldChar w:fldCharType="begin"/>
+        </w:r>
+        <w:r>
+          <w:rPr>
+            <w:noProof/>
+            <w:webHidden/>
+          </w:rPr>
+          <w:instrText xml:space="preserve"> PAGEREF _Toc103694381 \h </w:instrText>
+        </w:r>
+        <w:r>
+          <w:rPr>
+            <w:noProof/>
+            <w:webHidden/>
+          </w:rPr>
+        </w:r>
+        <w:r>
+          <w:rPr>
+            <w:noProof/>
+            <w:webHidden/>
+          </w:rPr>
+          <w:fldChar w:fldCharType="separate"/>
+        </w:r>
+        <w:r>
+          <w:rPr>
+            <w:noProof/>
+            <w:webHidden/>
+          </w:rPr>
+          <w:t>15</w:t>
+        </w:r>
+        <w:r>
+          <w:rPr>
+            <w:noProof/>
+            <w:webHidden/>
+          </w:rPr>
+          <w:fldChar w:fldCharType="end"/>
+        </w:r>
+      </w:hyperlink>
+    </w:p>
+    <w:p>
+      <w:pPr>
+        <w:pStyle w:val="TOC1"/>
+        <w:tabs>
+          <w:tab w:val="right" w:leader="dot" w:pos="8778"/>
+        </w:tabs>
+        <w:rPr>
+          <w:rFonts w:asciiTheme="minorHAnsi" w:eastAsiaTheme="minorEastAsia" w:hAnsiTheme="minorHAnsi" w:cstheme="minorBidi"/>
+          <w:noProof/>
+          <w:sz w:val="22"/>
+          <w:szCs w:val="22"/>
+          <w:lang w:eastAsia="hr-HR"/>
+        </w:rPr>
+      </w:pPr>
+      <w:hyperlink w:anchor="_Toc103694382" w:history="1">
+        <w:r>
+          <w:rPr>
+            <w:rStyle w:val="Hyperlink"/>
+            <w:noProof/>
+          </w:rPr>
+          <w:t>Literatura</w:t>
+        </w:r>
+        <w:r>
+          <w:rPr>
+            <w:noProof/>
+            <w:webHidden/>
+          </w:rPr>
+          <w:tab/>
+        </w:r>
+        <w:r>
+          <w:rPr>
+            <w:noProof/>
+            <w:webHidden/>
+          </w:rPr>
+          <w:fldChar w:fldCharType="begin"/>
+        </w:r>
+        <w:r>
+          <w:rPr>
+            <w:noProof/>
+            <w:webHidden/>
+          </w:rPr>
+          <w:instrText xml:space="preserve"> PAGEREF _Toc103694382 \h </w:instrText>
+        </w:r>
+        <w:r>
+          <w:rPr>
+            <w:noProof/>
+            <w:webHidden/>
+          </w:rPr>
+        </w:r>
+        <w:r>
+          <w:rPr>
+            <w:noProof/>
+            <w:webHidden/>
+          </w:rPr>
+          <w:fldChar w:fldCharType="separate"/>
+        </w:r>
+        <w:r>
+          <w:rPr>
+            <w:noProof/>
+            <w:webHidden/>
+          </w:rPr>
+          <w:t>16</w:t>
+        </w:r>
+        <w:r>
+          <w:rPr>
+            <w:noProof/>
+            <w:webHidden/>
+          </w:rPr>
+          <w:fldChar w:fldCharType="end"/>
+        </w:r>
+      </w:hyperlink>
+    </w:p>
+    <w:p>
+      <w:pPr>
+        <w:pStyle w:val="TOC1"/>
+        <w:tabs>
+          <w:tab w:val="right" w:leader="dot" w:pos="8778"/>
+        </w:tabs>
+        <w:rPr>
+          <w:rFonts w:asciiTheme="minorHAnsi" w:eastAsiaTheme="minorEastAsia" w:hAnsiTheme="minorHAnsi" w:cstheme="minorBidi"/>
+          <w:noProof/>
+          <w:sz w:val="22"/>
+          <w:szCs w:val="22"/>
+          <w:lang w:eastAsia="hr-HR"/>
+        </w:rPr>
+      </w:pPr>
+      <w:hyperlink w:anchor="_Toc103694383" w:history="1">
+        <w:r>
+          <w:rPr>
+            <w:rStyle w:val="Hyperlink"/>
+            <w:noProof/>
+          </w:rPr>
+          <w:t>Sažetak</w:t>
+        </w:r>
+        <w:r>
+          <w:rPr>
+            <w:noProof/>
+            <w:webHidden/>
+          </w:rPr>
+          <w:tab/>
+        </w:r>
+        <w:r>
+          <w:rPr>
+            <w:noProof/>
+            <w:webHidden/>
+          </w:rPr>
+          <w:fldChar w:fldCharType="begin"/>
+        </w:r>
+        <w:r>
+          <w:rPr>
+            <w:noProof/>
+            <w:webHidden/>
+          </w:rPr>
+          <w:instrText xml:space="preserve"> PAGEREF _Toc103694383 \h </w:instrText>
+        </w:r>
+        <w:r>
+          <w:rPr>
+            <w:noProof/>
+            <w:webHidden/>
+          </w:rPr>
+        </w:r>
+        <w:r>
+          <w:rPr>
+            <w:noProof/>
+            <w:webHidden/>
+          </w:rPr>
+          <w:fldChar w:fldCharType="separate"/>
+        </w:r>
+        <w:r>
+          <w:rPr>
+            <w:noProof/>
+            <w:webHidden/>
+          </w:rPr>
+          <w:t>17</w:t>
+        </w:r>
+        <w:r>
+          <w:rPr>
+            <w:noProof/>
+            <w:webHidden/>
+          </w:rPr>
+          <w:fldChar w:fldCharType="end"/>
+        </w:r>
+      </w:hyperlink>
+    </w:p>
+    <w:p>
+      <w:pPr>
+        <w:pStyle w:val="TOC1"/>
+        <w:tabs>
+          <w:tab w:val="right" w:leader="dot" w:pos="8778"/>
+        </w:tabs>
+        <w:rPr>
+          <w:rFonts w:asciiTheme="minorHAnsi" w:eastAsiaTheme="minorEastAsia" w:hAnsiTheme="minorHAnsi" w:cstheme="minorBidi"/>
+          <w:noProof/>
+          <w:sz w:val="22"/>
+          <w:szCs w:val="22"/>
+          <w:lang w:eastAsia="hr-HR"/>
+        </w:rPr>
+      </w:pPr>
+      <w:hyperlink w:anchor="_Toc103694384" w:history="1">
+        <w:r>
+          <w:rPr>
+            <w:rStyle w:val="Hyperlink"/>
+            <w:noProof/>
             <w:lang w:val="en-GB"/>
           </w:rPr>
           <w:t>Summary</w:t>
@@ -1387,7 +1657,7 @@
             <w:noProof/>
             <w:webHidden/>
           </w:rPr>
-          <w:instrText xml:space="preserve"> PAGEREF _Toc103452563 \h </w:instrText>
+          <w:instrText xml:space="preserve"> PAGEREF _Toc103694384 \h </w:instrText>
         </w:r>
         <w:r>
           <w:rPr>
@@ -1407,7 +1677,7 @@
             <w:noProof/>
             <w:webHidden/>
           </w:rPr>
-          <w:t>13</w:t>
+          <w:t>18</w:t>
         </w:r>
         <w:r>
           <w:rPr>
@@ -1439,7 +1709,7 @@
           <w:numId w:val="0"/>
         </w:numPr>
       </w:pPr>
-      <w:bookmarkStart w:id="0" w:name="_Toc103452550"/>
+      <w:bookmarkStart w:id="0" w:name="_Toc103694368"/>
       <w:r>
         <w:lastRenderedPageBreak/>
         <w:t>Uvod</w:t>
@@ -1451,7 +1721,7 @@
       <w:pPr>
         <w:pStyle w:val="Heading1"/>
       </w:pPr>
-      <w:bookmarkStart w:id="1" w:name="_Toc103452551"/>
+      <w:bookmarkStart w:id="1" w:name="_Toc103694369"/>
       <w:r>
         <w:lastRenderedPageBreak/>
         <w:t>Mehaničke komponente matematičkih operacija</w:t>
@@ -1511,7 +1781,7 @@
       <w:pPr>
         <w:pStyle w:val="Heading2"/>
       </w:pPr>
-      <w:bookmarkStart w:id="2" w:name="_Toc103452552"/>
+      <w:bookmarkStart w:id="2" w:name="_Toc103694370"/>
       <w:r>
         <w:t>Diferencijal</w:t>
       </w:r>
@@ -1681,6 +1951,9 @@
       </w:r>
       <w:fldSimple w:instr=" SEQ Slika \* ARABIC ">
         <w:r>
+          <w:rPr>
+            <w:noProof/>
+          </w:rPr>
           <w:t>1</w:t>
         </w:r>
       </w:fldSimple>
@@ -1831,7 +2104,7 @@
       <w:pPr>
         <w:pStyle w:val="Heading3"/>
       </w:pPr>
-      <w:bookmarkStart w:id="4" w:name="_Toc103452553"/>
+      <w:bookmarkStart w:id="4" w:name="_Toc103694371"/>
       <w:r>
         <w:t>Način rada diferencijala</w:t>
       </w:r>
@@ -1961,7 +2234,7 @@
       <w:pPr>
         <w:pStyle w:val="Heading2"/>
       </w:pPr>
-      <w:bookmarkStart w:id="5" w:name="_Toc103452554"/>
+      <w:bookmarkStart w:id="5" w:name="_Toc103694372"/>
       <w:r>
         <w:t>Množitelj</w:t>
       </w:r>
@@ -2277,6 +2550,9 @@
       </w:r>
       <w:fldSimple w:instr=" SEQ Slika \* ARABIC ">
         <w:r>
+          <w:rPr>
+            <w:noProof/>
+          </w:rPr>
           <w:t>2</w:t>
         </w:r>
       </w:fldSimple>
@@ -2289,7 +2565,7 @@
       <w:pPr>
         <w:pStyle w:val="Heading3"/>
       </w:pPr>
-      <w:bookmarkStart w:id="7" w:name="_Toc103452555"/>
+      <w:bookmarkStart w:id="7" w:name="_Toc103694373"/>
       <w:r>
         <w:t>Način rada množitelja</w:t>
       </w:r>
@@ -2794,6 +3070,9 @@
       </w:r>
       <w:fldSimple w:instr=" SEQ Slika \* ARABIC ">
         <w:r>
+          <w:rPr>
+            <w:noProof/>
+          </w:rPr>
           <w:t>3</w:t>
         </w:r>
       </w:fldSimple>
@@ -2884,7 +3163,7 @@
       <w:pPr>
         <w:pStyle w:val="Heading1"/>
       </w:pPr>
-      <w:bookmarkStart w:id="8" w:name="_Toc103452556"/>
+      <w:bookmarkStart w:id="8" w:name="_Toc103694374"/>
       <w:r>
         <w:lastRenderedPageBreak/>
         <w:t>Sintaksno parsiranje</w:t>
@@ -3239,7 +3518,7 @@
       <w:pPr>
         <w:pStyle w:val="Heading2"/>
       </w:pPr>
-      <w:bookmarkStart w:id="9" w:name="_Toc103452557"/>
+      <w:bookmarkStart w:id="9" w:name="_Toc103694375"/>
       <w:r>
         <w:t>Gramatika za parsiranje matematičkih izraza</w:t>
       </w:r>
@@ -3604,7 +3883,7 @@
       <w:pPr>
         <w:pStyle w:val="Heading1"/>
       </w:pPr>
-      <w:bookmarkStart w:id="10" w:name="_Toc103452558"/>
+      <w:bookmarkStart w:id="10" w:name="_Toc103694376"/>
       <w:r>
         <w:lastRenderedPageBreak/>
         <w:t>Modeliranje i digitalni zapis virtualnih predmeta</w:t>
@@ -3628,179 +3907,2037 @@
       <w:r>
         <w:t xml:space="preserve">Metoda jediničnih elemenata koristi poligone ili male 3D ćelije (engl. </w:t>
       </w:r>
+      <w:r>
+        <w:rPr>
+          <w:i/>
+          <w:iCs/>
+        </w:rPr>
+        <w:t>volume elements, voxels</w:t>
+      </w:r>
+      <w:r>
+        <w:t xml:space="preserve">), smještene u </w:t>
+      </w:r>
+      <w:r>
+        <w:t>trodimenzionalnom</w:t>
+      </w:r>
+      <w:r>
+        <w:t xml:space="preserve"> prostoru koji zajedno čine neki veći model.</w:t>
+      </w:r>
+    </w:p>
+    <w:p>
+      <w:pPr>
+        <w:pStyle w:val="Heading2"/>
+      </w:pPr>
+      <w:bookmarkStart w:id="11" w:name="_Toc103694377"/>
+      <w:r>
+        <w:t>Prikaz geometrije poligonima</w:t>
+      </w:r>
+      <w:bookmarkEnd w:id="11"/>
+    </w:p>
+    <w:p>
+      <w:r>
+        <w:t xml:space="preserve">Prikaz geometrije poligonima najčešći je način zapisa virtualnih predmeta u računalu </w:t>
+      </w:r>
+      <w:r>
+        <w:rPr>
+          <w:lang w:val="en-GB"/>
+        </w:rPr>
+        <w:t>[4]</w:t>
+      </w:r>
+      <w:r>
+        <w:t xml:space="preserve">. Danas je većina sklopovlja optimizirana za iscrtavanje virtualnih scena iz niza poligona i to najčešće trokuta. Modeli su sastavljeni od niza trokuta, a svaki trokut se sastoji od 3 vrha (engl. </w:t>
+      </w:r>
+      <w:r>
+        <w:rPr>
+          <w:i/>
+          <w:iCs/>
+        </w:rPr>
+        <w:t>vertex</w:t>
+      </w:r>
+      <w:r>
+        <w:t>) i 3 brida</w:t>
+      </w:r>
+      <w:r>
+        <w:rPr>
+          <w:i/>
+          <w:iCs/>
+        </w:rPr>
+        <w:t xml:space="preserve"> </w:t>
+      </w:r>
+      <w:r>
+        <w:t xml:space="preserve">(engl. </w:t>
+      </w:r>
+      <w:r>
+        <w:rPr>
+          <w:i/>
+          <w:iCs/>
+        </w:rPr>
+        <w:t>edge</w:t>
+      </w:r>
+      <w:r>
+        <w:t xml:space="preserve">). Točan zapis u memoriji je da se za svaki vrh zapišu njegove tri koordinate, a za svaki trokut se nakon toga zapišu 3 indeksa </w:t>
+      </w:r>
+      <w:r>
+        <w:t>prije zapisanih vrhova koji čine taj trokut.</w:t>
+      </w:r>
+    </w:p>
+    <w:p>
+      <w:r>
+        <w:t xml:space="preserve">Pošto je nezgodno ručno zapisivati koordinate vrhova, najčešće se koriste pomoćni alati koji to rade automatski uz navođenje dizajnera. No nekad je to potrebno raditi parametarski odnosno proceduralno u stvarnom vremenu izvođenja programa (engl. </w:t>
+      </w:r>
+      <w:r>
+        <w:rPr>
+          <w:i/>
+          <w:iCs/>
+        </w:rPr>
+        <w:t>real time</w:t>
+      </w:r>
+      <w:r>
+        <w:t>)</w:t>
+      </w:r>
+      <w:r>
+        <w:t xml:space="preserve"> i to se zove proceduralna generacija (engl. </w:t>
+      </w:r>
+      <w:r>
+        <w:rPr>
+          <w:i/>
+          <w:iCs/>
+        </w:rPr>
+        <w:t>procedural generation</w:t>
+      </w:r>
+      <w:r>
+        <w:t>)</w:t>
+      </w:r>
+      <w:r>
+        <w:t>.</w:t>
+      </w:r>
+      <w:r>
+        <w:t xml:space="preserve"> U ovom radu je ta tehnika potrebna za generiranje modela zupčanika bilo koje zadane veličine (radijusa, debljine, broja zubaca, veličine zubaca…).</w:t>
+      </w:r>
+    </w:p>
+    <w:p>
+      <w:pPr>
+        <w:pStyle w:val="Heading1"/>
+      </w:pPr>
+      <w:bookmarkStart w:id="12" w:name="_Toc103694378"/>
+      <w:r>
+        <w:lastRenderedPageBreak/>
+        <w:t>Proceduralno generiranje 3D modela</w:t>
+      </w:r>
+      <w:bookmarkEnd w:id="12"/>
+    </w:p>
+    <w:p>
+      <w:r>
+        <w:t>Za modeliranje matematičkih funkcija potrebno je imati mogućnost napraviti zupčanik bilo koje veličine, znači nije moguće imati skup prije izmodeliranih zupčanika i letvica, nego ih je potrebno izgenerirati tijekom izvođenja programa</w:t>
+      </w:r>
+      <w:r>
+        <w:t xml:space="preserve"> ovisno o zadanoj matematičkoj funkciji</w:t>
+      </w:r>
+      <w:r>
+        <w:t xml:space="preserve">. Za to se koristi tehnika proceduralne generacije. </w:t>
+      </w:r>
+    </w:p>
+    <w:p>
+      <w:pPr>
+        <w:rPr>
+          <w:lang w:val="en-GB"/>
+        </w:rPr>
+      </w:pPr>
+      <w:r>
+        <w:t xml:space="preserve">Pošto se pri generiranju zupčanika i letvica koriste slične funkcije dobro je napraviti dvije pomoćne klase </w:t>
+      </w:r>
+      <w:r>
+        <w:rPr>
+          <w:rStyle w:val="KdutekstuChar"/>
+        </w:rPr>
+        <w:t>MeshBuilder</w:t>
+      </w:r>
+      <w:r>
+        <w:t xml:space="preserve"> i </w:t>
+      </w:r>
+      <w:r>
+        <w:rPr>
+          <w:rStyle w:val="KdutekstuChar"/>
+        </w:rPr>
+        <w:t>ToothMeshBuilder</w:t>
+      </w:r>
+      <w:r>
+        <w:t>.</w:t>
+      </w:r>
+    </w:p>
+    <w:p>
+      <w:pPr>
+        <w:pStyle w:val="slika"/>
+        <w:keepNext/>
+      </w:pPr>
+      <w:r>
+        <w:rPr>
+          <w:noProof/>
+        </w:rPr>
+        <w:drawing>
+          <wp:inline distT="0" distB="0" distL="0" distR="0" wp14:anchorId="02CF96F7" wp14:editId="6E298AC7">
+            <wp:extent cx="5580380" cy="2432076"/>
+            <wp:effectExtent l="0" t="0" r="1270" b="6350"/>
+            <wp:docPr id="4" name="Picture 4"/>
+            <wp:cNvGraphicFramePr>
+              <a:graphicFrameLocks xmlns:a="http://schemas.openxmlformats.org/drawingml/2006/main" noChangeAspect="1"/>
+            </wp:cNvGraphicFramePr>
+            <a:graphic xmlns:a="http://schemas.openxmlformats.org/drawingml/2006/main">
+              <a:graphicData uri="http://schemas.openxmlformats.org/drawingml/2006/picture">
+                <pic:pic xmlns:pic="http://schemas.openxmlformats.org/drawingml/2006/picture">
+                  <pic:nvPicPr>
+                    <pic:cNvPr id="4" name="Picture 4"/>
+                    <pic:cNvPicPr/>
+                  </pic:nvPicPr>
+                  <pic:blipFill>
+                    <a:blip r:embed="rId16">
+                      <a:extLst>
+                        <a:ext uri="{28A0092B-C50C-407E-A947-70E740481C1C}">
+                          <a14:useLocalDpi xmlns:a14="http://schemas.microsoft.com/office/drawing/2010/main" val="0"/>
+                        </a:ext>
+                      </a:extLst>
+                    </a:blip>
+                    <a:stretch>
+                      <a:fillRect/>
+                    </a:stretch>
+                  </pic:blipFill>
+                  <pic:spPr>
+                    <a:xfrm>
+                      <a:off x="0" y="0"/>
+                      <a:ext cx="5580380" cy="2432076"/>
+                    </a:xfrm>
+                    <a:prstGeom prst="rect">
+                      <a:avLst/>
+                    </a:prstGeom>
+                  </pic:spPr>
+                </pic:pic>
+              </a:graphicData>
+            </a:graphic>
+          </wp:inline>
+        </w:drawing>
+      </w:r>
+    </w:p>
+    <w:p>
+      <w:pPr>
+        <w:pStyle w:val="Caption"/>
+      </w:pPr>
+      <w:r>
+        <w:t xml:space="preserve">Slika </w:t>
+      </w:r>
+      <w:fldSimple w:instr=" SEQ Slika \* ARABIC ">
+        <w:r>
+          <w:rPr>
+            <w:noProof/>
+          </w:rPr>
+          <w:t>4</w:t>
+        </w:r>
+      </w:fldSimple>
+      <w:r>
+        <w:t xml:space="preserve"> UML dijagram klasa MeshBuilder i ToothMeshBuilder</w:t>
+      </w:r>
+    </w:p>
+    <w:p>
+      <w:r>
+        <w:t xml:space="preserve">Klasa </w:t>
+      </w:r>
+      <w:r>
+        <w:rPr>
+          <w:rStyle w:val="KdutekstuChar"/>
+        </w:rPr>
+        <w:t>MeshBuilder</w:t>
+      </w:r>
+      <w:r>
+        <w:t xml:space="preserve"> se instancira za generiranje novog modela, ona sadrži listu razreda </w:t>
+      </w:r>
+      <w:r>
+        <w:rPr>
+          <w:rStyle w:val="KdutekstuChar"/>
+        </w:rPr>
+        <w:t>Triangle</w:t>
+      </w:r>
+      <w:r>
+        <w:t xml:space="preserve"> koji predstavlja pojedinačni trokut.</w:t>
+      </w:r>
+      <w:r>
+        <w:t xml:space="preserve"> Konstruktor klase </w:t>
+      </w:r>
+      <w:r>
+        <w:rPr>
+          <w:rStyle w:val="KdutekstuChar"/>
+        </w:rPr>
+        <w:t>Triangle</w:t>
+      </w:r>
+      <w:r>
+        <w:t xml:space="preserve"> prima tri </w:t>
+      </w:r>
+      <w:r>
+        <w:rPr>
+          <w:rStyle w:val="KdutekstuChar"/>
+        </w:rPr>
+        <w:t>Vertexa</w:t>
+      </w:r>
+      <w:r>
+        <w:t xml:space="preserve">, te poziva metodu </w:t>
+      </w:r>
+      <w:r>
+        <w:rPr>
+          <w:rStyle w:val="KdutekstuChar"/>
+        </w:rPr>
+        <w:t>GenerateNormals</w:t>
+      </w:r>
+      <w:r>
+        <w:t xml:space="preserve"> koja generira normale sva tri </w:t>
+      </w:r>
+      <w:r>
+        <w:rPr>
+          <w:i/>
+          <w:iCs/>
+        </w:rPr>
+        <w:t>vertexa</w:t>
+      </w:r>
+      <w:r>
+        <w:t xml:space="preserve"> da pokazuju u smjeru normale trokuta. Metoda </w:t>
+      </w:r>
+      <w:r>
+        <w:rPr>
+          <w:rStyle w:val="KdutekstuChar"/>
+        </w:rPr>
+        <w:t>Flip</w:t>
+      </w:r>
+      <w:r>
+        <w:t xml:space="preserve"> okreće te normale u suprotan smjer.</w:t>
+      </w:r>
+    </w:p>
+    <w:p>
+      <w:r>
+        <w:t xml:space="preserve">Klasa </w:t>
+      </w:r>
+      <w:r>
+        <w:rPr>
+          <w:rStyle w:val="KdutekstuChar"/>
+        </w:rPr>
+        <w:t>MeshBuilder</w:t>
+      </w:r>
+      <w:r>
+        <w:t xml:space="preserve"> ima niz </w:t>
+      </w:r>
+      <w:r>
+        <w:t xml:space="preserve">metoda za lakše generiranje modela. Prva je </w:t>
+      </w:r>
+      <w:r>
+        <w:rPr>
+          <w:rStyle w:val="KdutekstuChar"/>
+        </w:rPr>
+        <w:t>GenerateCircle</w:t>
+      </w:r>
+      <w:r>
+        <w:t xml:space="preserve"> koja generira niz </w:t>
+      </w:r>
+      <w:r>
+        <w:rPr>
+          <w:i/>
+          <w:iCs/>
+        </w:rPr>
+        <w:t>vertexa</w:t>
+      </w:r>
+      <w:r>
+        <w:t xml:space="preserve"> koji čine kružnicu</w:t>
+      </w:r>
+      <w:r>
+        <w:t xml:space="preserve">. Kružnica se generira na x i y osima, dok je z os konstantna i postavljena na </w:t>
+      </w:r>
+      <w:r>
+        <w:rPr>
+          <w:rStyle w:val="KdutekstuChar"/>
+        </w:rPr>
+        <w:t>zValue</w:t>
+      </w:r>
+      <w:r>
+        <w:t xml:space="preserve">, a </w:t>
+      </w:r>
+      <w:r>
+        <w:rPr>
+          <w:rStyle w:val="KdutekstuChar"/>
+        </w:rPr>
+        <w:t>direction</w:t>
+      </w:r>
+      <w:r>
+        <w:t xml:space="preserve"> je smjer (kazaljka na satu -1, suprotan 1).</w:t>
+      </w:r>
+    </w:p>
+    <w:p>
+      <w:r>
+        <w:t xml:space="preserve">Druga </w:t>
+      </w:r>
+      <w:r>
+        <w:t xml:space="preserve">metoda je </w:t>
+      </w:r>
+      <w:r>
+        <w:rPr>
+          <w:rStyle w:val="KdutekstuChar"/>
+        </w:rPr>
+        <w:t>MakeCircleBridge</w:t>
+      </w:r>
+      <w:r>
+        <w:t xml:space="preserve"> koja </w:t>
+      </w:r>
+      <w:r>
+        <w:t xml:space="preserve">prima dva </w:t>
+      </w:r>
+      <w:r>
+        <w:t xml:space="preserve">niza </w:t>
+      </w:r>
+      <w:r>
+        <w:rPr>
+          <w:i/>
+          <w:iCs/>
+        </w:rPr>
+        <w:t>vertexa</w:t>
+      </w:r>
+      <w:r>
+        <w:t xml:space="preserve"> koji zatvaraju kružnicu, te kreira trokute između te dvije ‘kružnice’ spajajući ih.</w:t>
+      </w:r>
+      <w:r>
+        <w:t xml:space="preserve"> Argument </w:t>
+      </w:r>
+      <w:r>
+        <w:rPr>
+          <w:rStyle w:val="KdutekstuChar"/>
+        </w:rPr>
+        <w:t>copyVertices</w:t>
+      </w:r>
+      <w:r>
+        <w:t xml:space="preserve"> određuje hoće li se </w:t>
+      </w:r>
+      <w:r>
+        <w:rPr>
+          <w:i/>
+          <w:iCs/>
+        </w:rPr>
+        <w:t>vertexi</w:t>
+      </w:r>
+      <w:r>
+        <w:t xml:space="preserve"> svakog trokuta duplicirati prije kreiranja trokuta.</w:t>
+      </w:r>
+    </w:p>
+    <w:p>
+      <w:r>
+        <w:lastRenderedPageBreak/>
+        <w:t xml:space="preserve">Treća metoda </w:t>
+      </w:r>
+      <w:r>
+        <w:rPr>
+          <w:rStyle w:val="KdutekstuChar"/>
+        </w:rPr>
+        <w:t>GenerateLine</w:t>
+      </w:r>
+      <w:r>
+        <w:t xml:space="preserve"> generira niz </w:t>
+      </w:r>
+      <w:r>
+        <w:rPr>
+          <w:i/>
+          <w:iCs/>
+        </w:rPr>
+        <w:t>vertexa</w:t>
+      </w:r>
+      <w:r>
+        <w:t xml:space="preserve"> koji čine liniju. Parametri </w:t>
+      </w:r>
+      <w:r>
+        <w:rPr>
+          <w:rStyle w:val="KdutekstuChar"/>
+        </w:rPr>
+        <w:t>xValue</w:t>
+      </w:r>
+      <w:r>
+        <w:t xml:space="preserve"> i </w:t>
+      </w:r>
+      <w:r>
+        <w:rPr>
+          <w:rStyle w:val="KdutekstuChar"/>
+        </w:rPr>
+        <w:t>zValue</w:t>
+      </w:r>
+      <w:r>
+        <w:t xml:space="preserve"> određuju x i z koordinate, a linija se stvara u smjeru y osi. Argument </w:t>
+      </w:r>
+      <w:r>
+        <w:rPr>
+          <w:rStyle w:val="KdutekstuChar"/>
+        </w:rPr>
+        <w:t>direction</w:t>
+      </w:r>
+      <w:r>
+        <w:t xml:space="preserve"> je isti kao kod metode </w:t>
+      </w:r>
+      <w:r>
+        <w:rPr>
+          <w:rStyle w:val="KdutekstuChar"/>
+        </w:rPr>
+        <w:t>GenerateCircle</w:t>
+      </w:r>
+      <w:r>
+        <w:t>.</w:t>
+      </w:r>
+    </w:p>
+    <w:p>
+      <w:r>
+        <w:t xml:space="preserve">Sljedeća metoda </w:t>
+      </w:r>
+      <w:r>
+        <w:rPr>
+          <w:rStyle w:val="KdutekstuChar"/>
+        </w:rPr>
+        <w:t>MakeLineBridge</w:t>
+      </w:r>
+      <w:r>
+        <w:t xml:space="preserve"> radi istu stvar kao </w:t>
+      </w:r>
+      <w:r>
+        <w:rPr>
+          <w:rStyle w:val="KdutekstuChar"/>
+        </w:rPr>
+        <w:t>MakeCircleBridge</w:t>
+      </w:r>
+      <w:r>
+        <w:t>, osim što spaja dvije linije umjesto kružnice.</w:t>
+      </w:r>
+    </w:p>
+    <w:p>
+      <w:r>
+        <w:t xml:space="preserve">Metoda </w:t>
+      </w:r>
+      <w:r>
+        <w:rPr>
+          <w:rStyle w:val="KdutekstuChar"/>
+        </w:rPr>
+        <w:t>MakeQuad</w:t>
+      </w:r>
+      <w:r>
+        <w:t xml:space="preserve"> prima 4 </w:t>
+      </w:r>
+      <w:r>
+        <w:rPr>
+          <w:i/>
+          <w:iCs/>
+        </w:rPr>
+        <w:t>vertexa</w:t>
+      </w:r>
+      <w:r>
+        <w:t xml:space="preserve"> te generira dva trokuta koji ih spajaju tako da čine četverokut.</w:t>
+      </w:r>
+    </w:p>
+    <w:p>
+      <w:r>
+        <w:t xml:space="preserve">Metoda </w:t>
+      </w:r>
+      <w:r>
+        <w:rPr>
+          <w:rStyle w:val="KdutekstuChar"/>
+        </w:rPr>
+        <w:t>Build</w:t>
+      </w:r>
+      <w:r>
+        <w:t xml:space="preserve"> kreira sami </w:t>
+      </w:r>
+      <w:r>
+        <w:rPr>
+          <w:rStyle w:val="KdutekstuChar"/>
+        </w:rPr>
+        <w:t>Mesh</w:t>
+      </w:r>
+      <w:r>
+        <w:t>, iz svojih trokuta, koji će se predati grafičkoj kartici na iscrtavanje.</w:t>
+      </w:r>
+    </w:p>
+    <w:p>
+      <w:r>
+        <w:t xml:space="preserve">Klasa </w:t>
+      </w:r>
+      <w:r>
+        <w:rPr>
+          <w:rStyle w:val="KdutekstuChar"/>
+        </w:rPr>
+        <w:t>ToothMeshBuilder</w:t>
+      </w:r>
+      <w:r>
+        <w:t xml:space="preserve"> je pomoćna klasa za generiranje zubaca. Metoda</w:t>
+      </w:r>
+      <w:r>
+        <w:rPr>
+          <w:i/>
+          <w:iCs/>
+        </w:rPr>
+        <w:t xml:space="preserve"> </w:t>
+      </w:r>
+      <w:r>
+        <w:rPr>
+          <w:rStyle w:val="KdutekstuChar"/>
+        </w:rPr>
+        <w:t>MakeTooth</w:t>
+      </w:r>
+      <w:r>
+        <w:t xml:space="preserve"> kao argument prima dva </w:t>
+      </w:r>
+      <w:r>
+        <w:rPr>
+          <w:i/>
+          <w:iCs/>
+        </w:rPr>
+        <w:t>vertexa</w:t>
+      </w:r>
+      <w:r>
+        <w:t xml:space="preserve"> iz kojih generira zubac dodavanjem 4 nova </w:t>
+      </w:r>
+      <w:r>
+        <w:rPr>
+          <w:i/>
+          <w:iCs/>
+        </w:rPr>
+        <w:t>vertexa</w:t>
+      </w:r>
+      <w:r>
+        <w:t xml:space="preserve"> te generiranjem 2 četverokuta između njih i dobivenih </w:t>
+      </w:r>
+      <w:r>
+        <w:rPr>
+          <w:i/>
+          <w:iCs/>
+        </w:rPr>
+        <w:t>vertexa</w:t>
+      </w:r>
+      <w:r>
+        <w:t>.</w:t>
+      </w:r>
+    </w:p>
+    <w:p>
+      <w:pPr>
+        <w:pStyle w:val="Heading2"/>
+      </w:pPr>
+      <w:bookmarkStart w:id="13" w:name="_Toc103694379"/>
+      <w:r>
+        <w:t>Generiranje modela zupčanika</w:t>
+      </w:r>
+      <w:bookmarkEnd w:id="13"/>
+    </w:p>
+    <w:p>
+      <w:r>
+        <w:t xml:space="preserve">Proceduralno generiranje modela zupčanika implementirano je u klasi </w:t>
+      </w:r>
+      <w:r>
+        <w:rPr>
+          <w:rStyle w:val="KdutekstuChar"/>
+        </w:rPr>
+        <w:t>GearMeshGenerator</w:t>
+      </w:r>
+      <w:r>
+        <w:t xml:space="preserve"> čiji UML dijagram prikazuje </w:t>
+      </w:r>
+      <w:r>
+        <w:fldChar w:fldCharType="begin"/>
+      </w:r>
+      <w:r>
+        <w:instrText xml:space="preserve"> REF _Ref103692463 \h </w:instrText>
+      </w:r>
+      <w:r>
+        <w:fldChar w:fldCharType="separate"/>
+      </w:r>
+      <w:r>
+        <w:t xml:space="preserve">Slika </w:t>
+      </w:r>
+      <w:r>
+        <w:rPr>
+          <w:noProof/>
+        </w:rPr>
+        <w:t>5</w:t>
+      </w:r>
+      <w:r>
+        <w:fldChar w:fldCharType="end"/>
+      </w:r>
+      <w:r>
+        <w:t xml:space="preserve">. </w:t>
+      </w:r>
+    </w:p>
+    <w:p>
+      <w:pPr>
+        <w:pStyle w:val="slika"/>
+        <w:keepNext/>
+      </w:pPr>
+      <w:r>
+        <w:drawing>
+          <wp:inline distT="0" distB="0" distL="0" distR="0" wp14:anchorId="5BE52119" wp14:editId="5D9F535E">
+            <wp:extent cx="5604981" cy="1735015"/>
+            <wp:effectExtent l="0" t="0" r="0" b="0"/>
+            <wp:docPr id="5" name="Picture 5"/>
+            <wp:cNvGraphicFramePr>
+              <a:graphicFrameLocks xmlns:a="http://schemas.openxmlformats.org/drawingml/2006/main" noChangeAspect="1"/>
+            </wp:cNvGraphicFramePr>
+            <a:graphic xmlns:a="http://schemas.openxmlformats.org/drawingml/2006/main">
+              <a:graphicData uri="http://schemas.openxmlformats.org/drawingml/2006/picture">
+                <pic:pic xmlns:pic="http://schemas.openxmlformats.org/drawingml/2006/picture">
+                  <pic:nvPicPr>
+                    <pic:cNvPr id="5" name="Picture 5"/>
+                    <pic:cNvPicPr/>
+                  </pic:nvPicPr>
+                  <pic:blipFill>
+                    <a:blip r:embed="rId17">
+                      <a:extLst>
+                        <a:ext uri="{28A0092B-C50C-407E-A947-70E740481C1C}">
+                          <a14:useLocalDpi xmlns:a14="http://schemas.microsoft.com/office/drawing/2010/main" val="0"/>
+                        </a:ext>
+                      </a:extLst>
+                    </a:blip>
+                    <a:stretch>
+                      <a:fillRect/>
+                    </a:stretch>
+                  </pic:blipFill>
+                  <pic:spPr>
+                    <a:xfrm>
+                      <a:off x="0" y="0"/>
+                      <a:ext cx="5659547" cy="1751906"/>
+                    </a:xfrm>
+                    <a:prstGeom prst="rect">
+                      <a:avLst/>
+                    </a:prstGeom>
+                  </pic:spPr>
+                </pic:pic>
+              </a:graphicData>
+            </a:graphic>
+          </wp:inline>
+        </w:drawing>
+      </w:r>
+    </w:p>
+    <w:p>
+      <w:pPr>
+        <w:pStyle w:val="Caption"/>
+      </w:pPr>
+      <w:bookmarkStart w:id="14" w:name="_Ref103692463"/>
+      <w:r>
+        <w:t xml:space="preserve">Slika </w:t>
+      </w:r>
+      <w:fldSimple w:instr=" SEQ Slika \* ARABIC ">
+        <w:r>
+          <w:rPr>
+            <w:noProof/>
+          </w:rPr>
+          <w:t>5</w:t>
+        </w:r>
+      </w:fldSimple>
+      <w:bookmarkEnd w:id="14"/>
+      <w:r>
+        <w:t xml:space="preserve"> </w:t>
+      </w:r>
+      <w:r>
+        <w:t xml:space="preserve">UML dijagram </w:t>
+      </w:r>
+      <w:r>
+        <w:t>klase GearMeshGenerator</w:t>
+      </w:r>
+    </w:p>
+    <w:p>
+      <w:pPr>
+        <w:rPr>
+          <w:lang w:val="en-GB"/>
+        </w:rPr>
+      </w:pPr>
+      <w:r>
+        <w:rPr>
+          <w:rStyle w:val="KdutekstuChar"/>
+        </w:rPr>
+        <w:t>GearMeshGenerator</w:t>
+      </w:r>
+      <w:r>
+        <w:t xml:space="preserve"> sadrži javne atribute koji opisuju parametre zupčanika koji će se izgenerirati, a to su</w:t>
+      </w:r>
+      <w:r>
+        <w:rPr>
+          <w:lang w:val="en-GB"/>
+        </w:rPr>
+        <w:t>:</w:t>
+      </w:r>
+    </w:p>
+    <w:p>
+      <w:pPr>
+        <w:pStyle w:val="bullet1"/>
+      </w:pPr>
+      <w:r>
+        <w:rPr>
+          <w:rStyle w:val="KdutekstuChar"/>
+        </w:rPr>
+        <w:t>circumference</w:t>
+      </w:r>
+      <w:r>
+        <w:t xml:space="preserve"> – </w:t>
+      </w:r>
+      <w:r>
+        <w:rPr>
+          <w:lang w:val="hr-HR"/>
+        </w:rPr>
+        <w:t>opseg zupčanika</w:t>
+      </w:r>
+      <w:r>
+        <w:rPr>
+          <w:lang w:val="hr-HR"/>
+        </w:rPr>
+        <w:t xml:space="preserve"> bez zubaca</w:t>
+      </w:r>
+    </w:p>
+    <w:p>
+      <w:pPr>
+        <w:pStyle w:val="bullet1"/>
+      </w:pPr>
       <w:proofErr w:type="spellStart"/>
       <w:r>
         <w:rPr>
-          <w:i/>
-          <w:iCs/>
-        </w:rPr>
-        <w:t>volume</w:t>
+          <w:rStyle w:val="KdutekstuChar"/>
+        </w:rPr>
+        <w:t>innerC</w:t>
+      </w:r>
+      <w:r>
+        <w:rPr>
+          <w:rStyle w:val="KdutekstuChar"/>
+          <w:lang w:val="hr-HR"/>
+        </w:rPr>
+        <w:t>ircumference</w:t>
       </w:r>
       <w:proofErr w:type="spellEnd"/>
       <w:r>
         <w:rPr>
-          <w:i/>
-          <w:iCs/>
+          <w:lang w:val="hr-HR"/>
+        </w:rPr>
+        <w:t xml:space="preserve"> – opseg rupe za osovinu</w:t>
+      </w:r>
+    </w:p>
+    <w:p>
+      <w:pPr>
+        <w:pStyle w:val="bullet1"/>
+      </w:pPr>
+      <w:r>
+        <w:rPr>
+          <w:rStyle w:val="KdutekstuChar"/>
+        </w:rPr>
+        <w:t>toothWidth</w:t>
+      </w:r>
+      <w:r>
+        <w:rPr>
+          <w:lang w:val="hr-HR"/>
         </w:rPr>
         <w:t xml:space="preserve"> </w:t>
       </w:r>
+      <w:r>
+        <w:t>–</w:t>
+      </w:r>
+      <w:r>
+        <w:rPr>
+          <w:lang w:val="hr-HR"/>
+        </w:rPr>
+        <w:t xml:space="preserve"> širina pojedinog zu</w:t>
+      </w:r>
+      <w:r>
+        <w:rPr>
+          <w:lang w:val="hr-HR"/>
+        </w:rPr>
+        <w:t>p</w:t>
+      </w:r>
+      <w:r>
+        <w:rPr>
+          <w:lang w:val="hr-HR"/>
+        </w:rPr>
+        <w:t>ca po opsegu zupčanika</w:t>
+      </w:r>
+    </w:p>
+    <w:p>
+      <w:pPr>
+        <w:pStyle w:val="bullet1"/>
+      </w:pPr>
+      <w:r>
+        <w:rPr>
+          <w:rStyle w:val="KdutekstuChar"/>
+        </w:rPr>
+        <w:t>toothHeight</w:t>
+      </w:r>
+      <w:r>
+        <w:rPr>
+          <w:lang w:val="hr-HR"/>
+        </w:rPr>
+        <w:t xml:space="preserve"> </w:t>
+      </w:r>
+      <w:r>
+        <w:t>–</w:t>
+      </w:r>
+      <w:r>
+        <w:rPr>
+          <w:lang w:val="hr-HR"/>
+        </w:rPr>
+        <w:t xml:space="preserve"> visina zubaca</w:t>
+      </w:r>
+    </w:p>
+    <w:p>
+      <w:pPr>
+        <w:pStyle w:val="bullet1"/>
+      </w:pPr>
+      <w:r>
+        <w:rPr>
+          <w:rStyle w:val="KdutekstuChar"/>
+        </w:rPr>
+        <w:lastRenderedPageBreak/>
+        <w:t>thickness</w:t>
+      </w:r>
+      <w:r>
+        <w:rPr>
+          <w:lang w:val="hr-HR"/>
+        </w:rPr>
+        <w:t xml:space="preserve"> – debljina zupčanika</w:t>
+      </w:r>
+    </w:p>
+    <w:p>
+      <w:pPr>
+        <w:pStyle w:val="bullet1"/>
+      </w:pPr>
+      <w:r>
+        <w:rPr>
+          <w:rStyle w:val="KdutekstuChar"/>
+        </w:rPr>
+        <w:t>gearType</w:t>
+      </w:r>
+      <w:r>
+        <w:rPr>
+          <w:lang w:val="hr-HR"/>
+        </w:rPr>
+        <w:t xml:space="preserve"> – tip zupčanika koji označava je li to običan zupčanik (</w:t>
+      </w:r>
+      <w:r>
+        <w:rPr>
+          <w:rStyle w:val="KdutekstuChar"/>
+        </w:rPr>
+        <w:t>Spur</w:t>
+      </w:r>
+      <w:r>
+        <w:rPr>
+          <w:lang w:val="hr-HR"/>
+        </w:rPr>
+        <w:t>), zupčanik nagnut na lijevo ili desno (</w:t>
+      </w:r>
+      <w:r>
+        <w:rPr>
+          <w:rStyle w:val="KdutekstuChar"/>
+        </w:rPr>
+        <w:t>BevelLeft</w:t>
+      </w:r>
+      <w:r>
+        <w:rPr>
+          <w:lang w:val="hr-HR"/>
+        </w:rPr>
+        <w:t xml:space="preserve"> ili </w:t>
+      </w:r>
+      <w:r>
+        <w:rPr>
+          <w:rStyle w:val="KdutekstuChar"/>
+        </w:rPr>
+        <w:t>BevelRight</w:t>
+      </w:r>
+      <w:r>
+        <w:rPr>
+          <w:lang w:val="hr-HR"/>
+        </w:rPr>
+        <w:t xml:space="preserve">) ili zupčanik bez zubaca </w:t>
+      </w:r>
+      <w:r>
+        <w:rPr>
+          <w:lang w:val="hr-HR"/>
+        </w:rPr>
+        <w:t>namijenjen</w:t>
+      </w:r>
+      <w:r>
+        <w:rPr>
+          <w:lang w:val="hr-HR"/>
+        </w:rPr>
+        <w:t xml:space="preserve"> za remen (</w:t>
+      </w:r>
+      <w:r>
+        <w:rPr>
+          <w:rStyle w:val="KdutekstuChar"/>
+        </w:rPr>
+        <w:t>Belt</w:t>
+      </w:r>
+      <w:r>
+        <w:rPr>
+          <w:lang w:val="hr-HR"/>
+        </w:rPr>
+        <w:t>)</w:t>
+      </w:r>
+    </w:p>
+    <w:p>
+      <w:r>
+        <w:t xml:space="preserve">Za generiranje zupčanika potrebno je pozvati javnu metodu </w:t>
+      </w:r>
+      <w:r>
+        <w:rPr>
+          <w:rStyle w:val="KdutekstuChar"/>
+        </w:rPr>
+        <w:t>Generate</w:t>
+      </w:r>
+      <w:r>
+        <w:t xml:space="preserve">, koja koristi prije opisane klase </w:t>
+      </w:r>
+      <w:r>
+        <w:rPr>
+          <w:rStyle w:val="KdutekstuChar"/>
+        </w:rPr>
+        <w:t>MeshBuilder</w:t>
+      </w:r>
+      <w:r>
+        <w:t xml:space="preserve"> i </w:t>
+      </w:r>
+      <w:r>
+        <w:rPr>
+          <w:rStyle w:val="KdutekstuChar"/>
+        </w:rPr>
+        <w:t>ToothMeshBuilder</w:t>
+      </w:r>
+      <w:r>
+        <w:t>, kao i svoje privatne metode za pomoć pri generiranju modela kojeg onda predaje radnom okviru za iscrtavanje na ekran.</w:t>
+      </w:r>
+    </w:p>
+    <w:p>
+      <w:r>
+        <w:t xml:space="preserve">Metoda </w:t>
+      </w:r>
+      <w:r>
+        <w:rPr>
+          <w:rStyle w:val="KdutekstuChar"/>
+        </w:rPr>
+        <w:t xml:space="preserve">GenerateSide </w:t>
+      </w:r>
+      <w:r>
+        <w:t>generira jednu stranicu zupčanika, tako da generira vanjsku i unutrašnju kružnicu</w:t>
+      </w:r>
+      <w:r>
+        <w:t xml:space="preserve"> pomoću </w:t>
+      </w:r>
+      <w:r>
+        <w:rPr>
+          <w:rStyle w:val="KdutekstuChar"/>
+        </w:rPr>
+        <w:t>MeshBuilder.GenerateCircle</w:t>
+      </w:r>
+      <w:r>
+        <w:t xml:space="preserve"> te ih spoji koristeći </w:t>
+      </w:r>
+      <w:r>
+        <w:rPr>
+          <w:rStyle w:val="KdutekstuChar"/>
+        </w:rPr>
+        <w:t>MeshBuilder.MakeCircleBridge</w:t>
+      </w:r>
+      <w:r>
+        <w:t>.</w:t>
+      </w:r>
+    </w:p>
+    <w:p>
+      <w:r>
+        <w:t xml:space="preserve">Metoda </w:t>
+      </w:r>
+      <w:r>
+        <w:rPr>
+          <w:rStyle w:val="KdutekstuChar"/>
+        </w:rPr>
+        <w:t xml:space="preserve">GenerateTeeth </w:t>
+      </w:r>
+      <w:r>
+        <w:t>dodaje dodatne</w:t>
+      </w:r>
+      <w:r>
+        <w:rPr>
+          <w:i/>
+          <w:iCs/>
+        </w:rPr>
+        <w:t xml:space="preserve"> vertexe</w:t>
+      </w:r>
+      <w:r>
+        <w:t xml:space="preserve"> za zupce na obje strane zupčanika pomoću metode </w:t>
+      </w:r>
+      <w:r>
+        <w:rPr>
+          <w:rStyle w:val="KdutekstuChar"/>
+        </w:rPr>
+        <w:t>GenerateTeethVertices</w:t>
+      </w:r>
+      <w:r>
+        <w:t xml:space="preserve">, te ih spaja koristeći </w:t>
+      </w:r>
+      <w:r>
+        <w:rPr>
+          <w:rStyle w:val="KdutekstuChar"/>
+        </w:rPr>
+        <w:t>MeshBuilder.MakeCircleBridge</w:t>
+      </w:r>
+      <w:r>
+        <w:t>.</w:t>
+      </w:r>
+    </w:p>
+    <w:p>
+      <w:r>
+        <w:t xml:space="preserve">Metoda </w:t>
+      </w:r>
+      <w:r>
+        <w:rPr>
+          <w:rStyle w:val="KdutekstuChar"/>
+        </w:rPr>
+        <w:t xml:space="preserve">GenerateTeethVertices </w:t>
+      </w:r>
+      <w:r>
+        <w:t xml:space="preserve">prolazi kroz sve </w:t>
+      </w:r>
+      <w:r>
+        <w:rPr>
+          <w:i/>
+          <w:iCs/>
+        </w:rPr>
+        <w:t>vertexe</w:t>
+      </w:r>
+      <w:r>
+        <w:t xml:space="preserve"> vanjske kružnice zupčanika te za svaki drugi par </w:t>
+      </w:r>
+      <w:r>
+        <w:rPr>
+          <w:i/>
+          <w:iCs/>
+        </w:rPr>
+        <w:t>vertexa</w:t>
+      </w:r>
+      <w:r>
+        <w:t xml:space="preserve"> poziva funkciju </w:t>
+      </w:r>
+      <w:r>
+        <w:rPr>
+          <w:rStyle w:val="KdutekstuChar"/>
+        </w:rPr>
+        <w:t>ToothMeshBuilder.MakeTooth</w:t>
+      </w:r>
+      <w:r>
+        <w:t xml:space="preserve"> za generiranje zupca.</w:t>
+      </w:r>
+    </w:p>
+    <w:p>
+      <w:pPr>
+        <w:pStyle w:val="Heading2"/>
+      </w:pPr>
+      <w:bookmarkStart w:id="15" w:name="_Toc103694380"/>
+      <w:r>
+        <w:t>Generiranje modela letvice</w:t>
+      </w:r>
+      <w:bookmarkEnd w:id="15"/>
+    </w:p>
+    <w:p>
+      <w:r>
+        <w:t xml:space="preserve">Klasa za proceduralno generiranje letvice je skoro identična klasi za generiranje zupčanika, osim što umjesto </w:t>
+      </w:r>
+      <w:r>
+        <w:rPr>
+          <w:rStyle w:val="KdutekstuChar"/>
+        </w:rPr>
+        <w:t>MeshBuilder.GenerateCircle</w:t>
+      </w:r>
+      <w:r>
+        <w:t xml:space="preserve"> koristi </w:t>
+      </w:r>
+      <w:r>
+        <w:rPr>
+          <w:rStyle w:val="KdutekstuChar"/>
+        </w:rPr>
+        <w:t>MeshBuilder.GenerateLine</w:t>
+      </w:r>
+      <w:r>
+        <w:t xml:space="preserve">. UML dijagram klase </w:t>
+      </w:r>
+      <w:r>
+        <w:rPr>
+          <w:rStyle w:val="KdutekstuChar"/>
+        </w:rPr>
+        <w:t>RackMeshGenerator</w:t>
+      </w:r>
+      <w:r>
+        <w:t xml:space="preserve"> prikazuje </w:t>
+      </w:r>
+      <w:r>
+        <w:fldChar w:fldCharType="begin"/>
+      </w:r>
+      <w:r>
+        <w:instrText xml:space="preserve"> REF _Ref103694217 \h </w:instrText>
+      </w:r>
+      <w:r>
+        <w:fldChar w:fldCharType="separate"/>
+      </w:r>
+      <w:r>
+        <w:t xml:space="preserve">Slika </w:t>
+      </w:r>
+      <w:r>
+        <w:rPr>
+          <w:noProof/>
+        </w:rPr>
+        <w:t>6</w:t>
+      </w:r>
+      <w:r>
+        <w:fldChar w:fldCharType="end"/>
+      </w:r>
+      <w:r>
+        <w:t>.</w:t>
+      </w:r>
+    </w:p>
+    <w:p>
+      <w:pPr>
+        <w:pStyle w:val="slika"/>
+        <w:keepNext/>
+      </w:pPr>
+      <w:r>
+        <w:drawing>
+          <wp:inline distT="0" distB="0" distL="0" distR="0" wp14:anchorId="411AAB23" wp14:editId="66286DE3">
+            <wp:extent cx="5580380" cy="1903730"/>
+            <wp:effectExtent l="0" t="0" r="1270" b="1270"/>
+            <wp:docPr id="6" name="Picture 6" descr="Graphical user interface, text, application&#10;&#10;Description automatically generated"/>
+            <wp:cNvGraphicFramePr>
+              <a:graphicFrameLocks xmlns:a="http://schemas.openxmlformats.org/drawingml/2006/main" noChangeAspect="1"/>
+            </wp:cNvGraphicFramePr>
+            <a:graphic xmlns:a="http://schemas.openxmlformats.org/drawingml/2006/main">
+              <a:graphicData uri="http://schemas.openxmlformats.org/drawingml/2006/picture">
+                <pic:pic xmlns:pic="http://schemas.openxmlformats.org/drawingml/2006/picture">
+                  <pic:nvPicPr>
+                    <pic:cNvPr id="6" name="Picture 6" descr="Graphical user interface, text, application&#10;&#10;Description automatically generated"/>
+                    <pic:cNvPicPr/>
+                  </pic:nvPicPr>
+                  <pic:blipFill>
+                    <a:blip r:embed="rId18"/>
+                    <a:stretch>
+                      <a:fillRect/>
+                    </a:stretch>
+                  </pic:blipFill>
+                  <pic:spPr>
+                    <a:xfrm>
+                      <a:off x="0" y="0"/>
+                      <a:ext cx="5580380" cy="1903730"/>
+                    </a:xfrm>
+                    <a:prstGeom prst="rect">
+                      <a:avLst/>
+                    </a:prstGeom>
+                  </pic:spPr>
+                </pic:pic>
+              </a:graphicData>
+            </a:graphic>
+          </wp:inline>
+        </w:drawing>
+      </w:r>
+    </w:p>
+    <w:p>
+      <w:pPr>
+        <w:pStyle w:val="Caption"/>
+      </w:pPr>
+      <w:bookmarkStart w:id="16" w:name="_Ref103694217"/>
+      <w:r>
+        <w:t xml:space="preserve">Slika </w:t>
+      </w:r>
+      <w:fldSimple w:instr=" SEQ Slika \* ARABIC ">
+        <w:r>
+          <w:rPr>
+            <w:noProof/>
+          </w:rPr>
+          <w:t>6</w:t>
+        </w:r>
+      </w:fldSimple>
+      <w:bookmarkEnd w:id="16"/>
+      <w:r>
+        <w:t xml:space="preserve"> </w:t>
+      </w:r>
+      <w:r>
+        <w:t xml:space="preserve">UML dijagram klase </w:t>
+      </w:r>
+      <w:r>
+        <w:t>RackMeshGenerator</w:t>
+      </w:r>
+    </w:p>
+    <w:p>
+      <w:pPr>
+        <w:pStyle w:val="Heading1"/>
+      </w:pPr>
+      <w:r>
+        <w:lastRenderedPageBreak/>
+        <w:t>Simuliranje mehaničkih elemenata</w:t>
+      </w:r>
+    </w:p>
+    <w:p>
+      <w:r>
+        <w:t xml:space="preserve">Svaki mehanički element (zupčanik ili letvica) je objekt u sceni, te se njegovo ponašanje simulira baznom klasom </w:t>
+      </w:r>
+      <w:r>
+        <w:rPr>
+          <w:rStyle w:val="KdutekstuChar"/>
+        </w:rPr>
+        <w:t>ValuedComponent</w:t>
+      </w:r>
+      <w:r>
+        <w:t xml:space="preserve"> iz koje su derivirane klase </w:t>
+      </w:r>
+      <w:r>
+        <w:rPr>
+          <w:rStyle w:val="KdutekstuChar"/>
+        </w:rPr>
+        <w:t>Gear</w:t>
+      </w:r>
+      <w:r>
+        <w:t xml:space="preserve"> i </w:t>
+      </w:r>
+      <w:r>
+        <w:rPr>
+          <w:rStyle w:val="KdutekstuChar"/>
+        </w:rPr>
+        <w:t>Rack</w:t>
+      </w:r>
+      <w:r>
+        <w:t xml:space="preserve">. UML dijagram tih klasa prikazuje </w:t>
+      </w:r>
+      <w:r>
+        <w:fldChar w:fldCharType="begin"/>
+      </w:r>
+      <w:r>
+        <w:instrText xml:space="preserve"> REF _Ref103699863 \h </w:instrText>
+      </w:r>
+      <w:r>
+        <w:fldChar w:fldCharType="separate"/>
+      </w:r>
+      <w:r>
+        <w:t xml:space="preserve">Slika </w:t>
+      </w:r>
+      <w:r>
+        <w:rPr>
+          <w:noProof/>
+        </w:rPr>
+        <w:t>7</w:t>
+      </w:r>
+      <w:r>
+        <w:fldChar w:fldCharType="end"/>
+      </w:r>
+      <w:r>
+        <w:t xml:space="preserve">. </w:t>
+      </w:r>
+      <w:r>
+        <w:rPr>
+          <w:rStyle w:val="KdutekstuChar"/>
+        </w:rPr>
+        <w:t>ValuedComponent</w:t>
+      </w:r>
+      <w:r>
+        <w:t xml:space="preserve"> klasa sadrži atribute:</w:t>
+      </w:r>
+    </w:p>
+    <w:p>
+      <w:pPr>
+        <w:pStyle w:val="bullet1"/>
+        <w:rPr>
+          <w:lang w:val="hr-HR"/>
+        </w:rPr>
+      </w:pPr>
+      <w:r>
+        <w:rPr>
+          <w:rStyle w:val="KdutekstuChar"/>
+          <w:lang w:val="hr-HR"/>
+        </w:rPr>
+        <w:t>value</w:t>
+      </w:r>
+      <w:r>
+        <w:rPr>
+          <w:lang w:val="hr-HR"/>
+        </w:rPr>
+        <w:t xml:space="preserve"> – vrijednost ovog elementa (broj okretaja zupčanika ili pomak letvice)</w:t>
+      </w:r>
+    </w:p>
+    <w:p>
+      <w:pPr>
+        <w:pStyle w:val="bullet1"/>
+        <w:rPr>
+          <w:lang w:val="hr-HR"/>
+        </w:rPr>
+      </w:pPr>
+      <w:r>
+        <w:rPr>
+          <w:rStyle w:val="KdutekstuChar"/>
+          <w:lang w:val="hr-HR"/>
+        </w:rPr>
+        <w:t>inputComponent</w:t>
+      </w:r>
+      <w:r>
+        <w:rPr>
+          <w:lang w:val="hr-HR"/>
+        </w:rPr>
+        <w:t xml:space="preserve"> – element na kojeg je spojen trenutni element</w:t>
+      </w:r>
+    </w:p>
+    <w:p>
+      <w:pPr>
+        <w:pStyle w:val="bullet1"/>
+        <w:rPr>
+          <w:lang w:val="hr-HR"/>
+        </w:rPr>
+      </w:pPr>
+      <w:r>
+        <w:rPr>
+          <w:rStyle w:val="KdutekstuChar"/>
+          <w:lang w:val="hr-HR"/>
+        </w:rPr>
+        <w:t>onlyCopyInput</w:t>
+      </w:r>
+      <w:r>
+        <w:rPr>
+          <w:lang w:val="hr-HR"/>
+        </w:rPr>
+        <w:t xml:space="preserve"> – ako je element spojen na </w:t>
+      </w:r>
+      <w:r>
+        <w:rPr>
+          <w:rStyle w:val="KdutekstuChar"/>
+          <w:lang w:val="hr-HR"/>
+        </w:rPr>
+        <w:t>inputComponent</w:t>
+      </w:r>
+      <w:r>
+        <w:rPr>
+          <w:lang w:val="hr-HR"/>
+        </w:rPr>
+        <w:t xml:space="preserve"> čvrstom vezom (umjesto zupčanicima), onda se vrijednost </w:t>
+      </w:r>
       <w:proofErr w:type="spellStart"/>
       <w:r>
         <w:rPr>
-          <w:i/>
-          <w:iCs/>
-        </w:rPr>
-        <w:t>elements</w:t>
+          <w:rStyle w:val="KdutekstuChar"/>
+          <w:lang w:val="hr-HR"/>
+        </w:rPr>
+        <w:t>inputComponente</w:t>
       </w:r>
       <w:proofErr w:type="spellEnd"/>
       <w:r>
         <w:rPr>
-          <w:i/>
-          <w:iCs/>
-        </w:rPr>
-        <w:t xml:space="preserve">, </w:t>
-      </w:r>
+          <w:lang w:val="hr-HR"/>
+        </w:rPr>
+        <w:t xml:space="preserve"> ne skalira nego samo direktno kopira</w:t>
+      </w:r>
+    </w:p>
+    <w:p>
+      <w:pPr>
+        <w:pStyle w:val="bullet1"/>
+        <w:rPr>
+          <w:lang w:val="hr-HR"/>
+        </w:rPr>
+      </w:pPr>
       <w:proofErr w:type="spellStart"/>
       <w:r>
         <w:rPr>
-          <w:i/>
-          <w:iCs/>
-        </w:rPr>
-        <w:t>voxels</w:t>
+          <w:rStyle w:val="KdutekstuChar"/>
+          <w:lang w:val="hr-HR"/>
+        </w:rPr>
+        <w:t>startPosition</w:t>
       </w:r>
       <w:proofErr w:type="spellEnd"/>
       <w:r>
-        <w:t xml:space="preserve">), smještene u </w:t>
-      </w:r>
-      <w:r>
-        <w:t>trodimenzionalnom</w:t>
-      </w:r>
-      <w:r>
-        <w:t xml:space="preserve"> prostoru koji zajedno čine neki veći model.</w:t>
+        <w:rPr>
+          <w:lang w:val="hr-HR"/>
+        </w:rPr>
+        <w:t xml:space="preserve"> i </w:t>
+      </w:r>
+      <w:proofErr w:type="spellStart"/>
+      <w:r>
+        <w:rPr>
+          <w:rStyle w:val="KdutekstuChar"/>
+          <w:lang w:val="hr-HR"/>
+        </w:rPr>
+        <w:t>startRotation</w:t>
+      </w:r>
+      <w:proofErr w:type="spellEnd"/>
+      <w:r>
+        <w:rPr>
+          <w:lang w:val="hr-HR"/>
+        </w:rPr>
+        <w:t xml:space="preserve"> – početna pozicija i rotacija elementa u 3D prostoru</w:t>
+      </w:r>
+    </w:p>
+    <w:p>
+      <w:pPr>
+        <w:pStyle w:val="bullet1"/>
+        <w:rPr>
+          <w:lang w:val="hr-HR"/>
+        </w:rPr>
+      </w:pPr>
+      <w:r>
+        <w:rPr>
+          <w:rStyle w:val="KdutekstuChar"/>
+          <w:lang w:val="hr-HR"/>
+        </w:rPr>
+        <w:t>valueChangedEvent</w:t>
+      </w:r>
+      <w:r>
+        <w:rPr>
+          <w:lang w:val="hr-HR"/>
+        </w:rPr>
+        <w:t xml:space="preserve"> – događaj koji se odašilje pri promjeni </w:t>
+      </w:r>
+      <w:proofErr w:type="spellStart"/>
+      <w:r>
+        <w:rPr>
+          <w:rStyle w:val="KdutekstuChar"/>
+          <w:lang w:val="hr-HR"/>
+        </w:rPr>
+        <w:t>valuea</w:t>
+      </w:r>
+      <w:proofErr w:type="spellEnd"/>
+    </w:p>
+    <w:p>
+      <w:pPr>
+        <w:pStyle w:val="slika"/>
+        <w:keepNext/>
+      </w:pPr>
+      <w:r>
+        <w:drawing>
+          <wp:inline distT="0" distB="0" distL="0" distR="0" wp14:anchorId="476B46F3" wp14:editId="783CB7EB">
+            <wp:extent cx="5447386" cy="4564979"/>
+            <wp:effectExtent l="0" t="0" r="1270" b="7620"/>
+            <wp:docPr id="7" name="Picture 7"/>
+            <wp:cNvGraphicFramePr>
+              <a:graphicFrameLocks xmlns:a="http://schemas.openxmlformats.org/drawingml/2006/main" noChangeAspect="1"/>
+            </wp:cNvGraphicFramePr>
+            <a:graphic xmlns:a="http://schemas.openxmlformats.org/drawingml/2006/main">
+              <a:graphicData uri="http://schemas.openxmlformats.org/drawingml/2006/picture">
+                <pic:pic xmlns:pic="http://schemas.openxmlformats.org/drawingml/2006/picture">
+                  <pic:nvPicPr>
+                    <pic:cNvPr id="7" name="Picture 7"/>
+                    <pic:cNvPicPr/>
+                  </pic:nvPicPr>
+                  <pic:blipFill>
+                    <a:blip r:embed="rId19">
+                      <a:extLst>
+                        <a:ext uri="{28A0092B-C50C-407E-A947-70E740481C1C}">
+                          <a14:useLocalDpi xmlns:a14="http://schemas.microsoft.com/office/drawing/2010/main" val="0"/>
+                        </a:ext>
+                      </a:extLst>
+                    </a:blip>
+                    <a:stretch>
+                      <a:fillRect/>
+                    </a:stretch>
+                  </pic:blipFill>
+                  <pic:spPr>
+                    <a:xfrm>
+                      <a:off x="0" y="0"/>
+                      <a:ext cx="5447386" cy="4564979"/>
+                    </a:xfrm>
+                    <a:prstGeom prst="rect">
+                      <a:avLst/>
+                    </a:prstGeom>
+                  </pic:spPr>
+                </pic:pic>
+              </a:graphicData>
+            </a:graphic>
+          </wp:inline>
+        </w:drawing>
+      </w:r>
+    </w:p>
+    <w:p>
+      <w:pPr>
+        <w:pStyle w:val="Caption"/>
+      </w:pPr>
+      <w:bookmarkStart w:id="17" w:name="_Ref103699863"/>
+      <w:r>
+        <w:t xml:space="preserve">Slika </w:t>
+      </w:r>
+      <w:fldSimple w:instr=" SEQ Slika \* ARABIC ">
+        <w:r>
+          <w:rPr>
+            <w:noProof/>
+          </w:rPr>
+          <w:t>7</w:t>
+        </w:r>
+      </w:fldSimple>
+      <w:bookmarkEnd w:id="17"/>
+      <w:r>
+        <w:t xml:space="preserve"> UML dijagram klasa ValuedComponent, Gear i Rack</w:t>
+      </w:r>
+    </w:p>
+    <w:p>
+      <w:r>
+        <w:lastRenderedPageBreak/>
+        <w:t xml:space="preserve">Metoda </w:t>
+      </w:r>
+      <w:r>
+        <w:rPr>
+          <w:rStyle w:val="KdutekstuChar"/>
+        </w:rPr>
+        <w:t>UpdateValue</w:t>
+      </w:r>
+      <w:r>
+        <w:t xml:space="preserve"> se pozove svaki put kad </w:t>
+      </w:r>
+      <w:r>
+        <w:rPr>
+          <w:rStyle w:val="KdutekstuChar"/>
+        </w:rPr>
+        <w:t>inputComponent</w:t>
+      </w:r>
+      <w:r>
+        <w:t xml:space="preserve"> pozove događaj </w:t>
+      </w:r>
+      <w:r>
+        <w:rPr>
+          <w:rStyle w:val="KdutekstuChar"/>
+        </w:rPr>
+        <w:t>valueChangedEvent</w:t>
+      </w:r>
+      <w:r>
+        <w:t xml:space="preserve">, odnosno kad se promjeni vrijednost elementa na kojeg je trenutni element spojen. U toj metodi je potrebno postaviti novu vrijednost atributa </w:t>
+      </w:r>
+      <w:r>
+        <w:rPr>
+          <w:rStyle w:val="KdutekstuChar"/>
+        </w:rPr>
+        <w:t>value</w:t>
+      </w:r>
+      <w:r>
+        <w:t xml:space="preserve">. Vrijednost se samo kopira u slučaju da je postavljen </w:t>
+      </w:r>
+      <w:r>
+        <w:rPr>
+          <w:rStyle w:val="KdutekstuChar"/>
+        </w:rPr>
+        <w:t>onlyCopyInput</w:t>
+      </w:r>
+      <w:r>
+        <w:t>, a inače se računa po formuli (7).</w:t>
+      </w:r>
+    </w:p>
+    <w:p>
+      <w:pPr>
+        <w:tabs>
+          <w:tab w:val="center" w:pos="4111"/>
+          <w:tab w:val="right" w:pos="8788"/>
+        </w:tabs>
+      </w:pPr>
+      <w:r>
+        <w:tab/>
+      </w:r>
+      <m:oMath>
+        <m:r>
+          <w:rPr>
+            <w:rFonts w:ascii="Cambria Math" w:hAnsi="Cambria Math"/>
+          </w:rPr>
+          <m:t>this.Value=inputComponent.Value*</m:t>
+        </m:r>
+        <m:f>
+          <m:fPr>
+            <m:ctrlPr>
+              <w:rPr>
+                <w:rFonts w:ascii="Cambria Math" w:hAnsi="Cambria Math"/>
+                <w:i/>
+              </w:rPr>
+            </m:ctrlPr>
+          </m:fPr>
+          <m:num>
+            <m:r>
+              <w:rPr>
+                <w:rFonts w:ascii="Cambria Math" w:hAnsi="Cambria Math"/>
+              </w:rPr>
+              <m:t>inputComponent.DistancePerValue()</m:t>
+            </m:r>
+          </m:num>
+          <m:den>
+            <m:r>
+              <w:rPr>
+                <w:rFonts w:ascii="Cambria Math" w:hAnsi="Cambria Math"/>
+              </w:rPr>
+              <m:t>this.DistancePerValue()</m:t>
+            </m:r>
+          </m:den>
+        </m:f>
+      </m:oMath>
+      <w:r>
+        <w:tab/>
+        <w:t>(7)</w:t>
+      </w:r>
+    </w:p>
+    <w:p>
+      <w:pPr>
+        <w:tabs>
+          <w:tab w:val="center" w:pos="4111"/>
+          <w:tab w:val="right" w:pos="8788"/>
+        </w:tabs>
+      </w:pPr>
+      <w:r>
+        <w:t xml:space="preserve">Gdje su </w:t>
+      </w:r>
+      <w:r>
+        <w:rPr>
+          <w:rStyle w:val="KdutekstuChar"/>
+        </w:rPr>
+        <w:t>DistancePerValue</w:t>
+      </w:r>
+      <w:r>
+        <w:t xml:space="preserve"> metode koje vraćaju prijeđeni put zubaca te komponente po promjeni njene vrijednosti za 1. Točnije za zupčanik</w:t>
+      </w:r>
+      <w:r>
+        <w:t xml:space="preserve"> je to njegov opseg, a za letvicu je 1. Također je potrebno vrijednost pomnožiti s -1 ako je </w:t>
+      </w:r>
+      <w:r>
+        <w:rPr>
+          <w:rStyle w:val="KdutekstuChar"/>
+        </w:rPr>
+        <w:t>GetConnectionDirection</w:t>
+      </w:r>
+      <w:r>
+        <w:t xml:space="preserve"> jednak </w:t>
+      </w:r>
+      <w:r>
+        <w:rPr>
+          <w:rStyle w:val="KdutekstuChar"/>
+        </w:rPr>
+        <w:t>INVERSE</w:t>
+      </w:r>
+      <w:r>
+        <w:t>. To se koristi u slučaju da su zupčanici povezani remenom, te se onda okreću u istom smjeru umjesto suprotnom.</w:t>
+      </w:r>
+    </w:p>
+    <w:p>
+      <w:pPr>
+        <w:tabs>
+          <w:tab w:val="center" w:pos="4111"/>
+          <w:tab w:val="right" w:pos="8788"/>
+        </w:tabs>
+        <w:rPr>
+          <w:iCs/>
+        </w:rPr>
+      </w:pPr>
+      <w:r>
+        <w:rPr>
+          <w:iCs/>
+        </w:rPr>
+        <w:t xml:space="preserve">Metodu </w:t>
+      </w:r>
+      <w:r>
+        <w:rPr>
+          <w:rStyle w:val="KdutekstuChar"/>
+        </w:rPr>
+        <w:t>UpdateValueRender</w:t>
+      </w:r>
+      <w:r>
+        <w:rPr>
+          <w:iCs/>
+        </w:rPr>
+        <w:t xml:space="preserve"> je potrebno zvati iz metode </w:t>
+      </w:r>
+      <w:r>
+        <w:rPr>
+          <w:rStyle w:val="KdutekstuChar"/>
+        </w:rPr>
+        <w:t>SetValue</w:t>
+      </w:r>
+      <w:r>
+        <w:rPr>
+          <w:iCs/>
+        </w:rPr>
+        <w:t>. Ona postavlja izgled elementa ovisno o njenoj trenutnoj vrijednosti (rotacija</w:t>
+      </w:r>
+      <w:r>
+        <w:rPr>
+          <w:iCs/>
+        </w:rPr>
+        <w:t xml:space="preserve"> zupčanika ili pomak letvice</w:t>
+      </w:r>
+      <w:r>
+        <w:rPr>
+          <w:iCs/>
+        </w:rPr>
+        <w:t>)</w:t>
+      </w:r>
+      <w:r>
+        <w:rPr>
+          <w:iCs/>
+        </w:rPr>
+        <w:t>.</w:t>
       </w:r>
     </w:p>
     <w:p>
       <w:pPr>
         <w:pStyle w:val="Heading2"/>
       </w:pPr>
-      <w:bookmarkStart w:id="11" w:name="_Toc103452559"/>
-      <w:r>
-        <w:t>Prikaz geometrije poligonima</w:t>
-      </w:r>
-      <w:bookmarkEnd w:id="11"/>
-    </w:p>
-    <w:p>
-      <w:r>
-        <w:t xml:space="preserve">Prikaz geometrije poligonima najčešći je način zapisa virtualnih predmeta u računalu </w:t>
+      <w:r>
+        <w:t>Problem poklapanja zubaca u prikazu</w:t>
+      </w:r>
+    </w:p>
+    <w:p>
+      <w:r>
+        <w:t xml:space="preserve">Ako se ne doda nikakva funkcionalnost osim gore navedene, dogodit će se da zupci dva elementa koji su spojeni prolaze jedni kroz druge, odnosno neće se točno poklopiti. Zato je potrebno odvojiti sami 3D model elementa </w:t>
+      </w:r>
+      <w:r>
+        <w:t>u odvojeni objekt, te ga postaviti kao njegovo dijete. Tako dobijemo mogućnost da pomaknemo ili rotiramo 3D model elementa bez da utječemo na njegovu vrijednost i na taj način točno poklopimo zupce.</w:t>
+      </w:r>
+      <w:r>
+        <w:t xml:space="preserve"> </w:t>
+      </w:r>
+      <w:r>
+        <w:fldChar w:fldCharType="begin"/>
+      </w:r>
+      <w:r>
+        <w:instrText xml:space="preserve"> REF _Ref103703097 \h </w:instrText>
+      </w:r>
+      <w:r>
+        <w:fldChar w:fldCharType="separate"/>
+      </w:r>
+      <w:r>
+        <w:t xml:space="preserve">Slika </w:t>
+      </w:r>
+      <w:r>
+        <w:rPr>
+          <w:noProof/>
+        </w:rPr>
+        <w:t>8</w:t>
+      </w:r>
+      <w:r>
+        <w:fldChar w:fldCharType="end"/>
+      </w:r>
+      <w:r>
+        <w:t xml:space="preserve"> prikazuje prije i poslije.</w:t>
+      </w:r>
+    </w:p>
+    <w:p>
+      <w:pPr>
+        <w:pStyle w:val="slika"/>
+        <w:keepNext/>
+      </w:pPr>
+      <w:r>
+        <w:drawing>
+          <wp:inline distT="0" distB="0" distL="0" distR="0" wp14:anchorId="396C9F06" wp14:editId="2F714001">
+            <wp:extent cx="5047747" cy="2266559"/>
+            <wp:effectExtent l="0" t="0" r="635" b="635"/>
+            <wp:docPr id="8" name="Picture 8" descr="A picture containing wheel, gear&#10;&#10;Description automatically generated"/>
+            <wp:cNvGraphicFramePr>
+              <a:graphicFrameLocks xmlns:a="http://schemas.openxmlformats.org/drawingml/2006/main" noChangeAspect="1"/>
+            </wp:cNvGraphicFramePr>
+            <a:graphic xmlns:a="http://schemas.openxmlformats.org/drawingml/2006/main">
+              <a:graphicData uri="http://schemas.openxmlformats.org/drawingml/2006/picture">
+                <pic:pic xmlns:pic="http://schemas.openxmlformats.org/drawingml/2006/picture">
+                  <pic:nvPicPr>
+                    <pic:cNvPr id="8" name="Picture 8" descr="A picture containing wheel, gear&#10;&#10;Description automatically generated"/>
+                    <pic:cNvPicPr/>
+                  </pic:nvPicPr>
+                  <pic:blipFill rotWithShape="1">
+                    <a:blip r:embed="rId20"/>
+                    <a:srcRect t="8804"/>
+                    <a:stretch/>
+                  </pic:blipFill>
+                  <pic:spPr bwMode="auto">
+                    <a:xfrm>
+                      <a:off x="0" y="0"/>
+                      <a:ext cx="5058550" cy="2271410"/>
+                    </a:xfrm>
+                    <a:prstGeom prst="rect">
+                      <a:avLst/>
+                    </a:prstGeom>
+                    <a:ln>
+                      <a:noFill/>
+                    </a:ln>
+                    <a:extLst>
+                      <a:ext uri="{53640926-AAD7-44D8-BBD7-CCE9431645EC}">
+                        <a14:shadowObscured xmlns:a14="http://schemas.microsoft.com/office/drawing/2010/main"/>
+                      </a:ext>
+                    </a:extLst>
+                  </pic:spPr>
+                </pic:pic>
+              </a:graphicData>
+            </a:graphic>
+          </wp:inline>
+        </w:drawing>
+      </w:r>
+    </w:p>
+    <w:p>
+      <w:pPr>
+        <w:pStyle w:val="Caption"/>
+      </w:pPr>
+      <w:bookmarkStart w:id="18" w:name="_Ref103703097"/>
+      <w:r>
+        <w:t xml:space="preserve">Slika </w:t>
+      </w:r>
+      <w:fldSimple w:instr=" SEQ Slika \* ARABIC ">
+        <w:r>
+          <w:rPr>
+            <w:noProof/>
+          </w:rPr>
+          <w:t>8</w:t>
+        </w:r>
+      </w:fldSimple>
+      <w:bookmarkEnd w:id="18"/>
+      <w:r>
+        <w:t xml:space="preserve"> Prije i poslije implementacije poklapanja zubaca u prikazu elemenata</w:t>
+      </w:r>
+    </w:p>
+    <w:p>
+      <w:r>
+        <w:lastRenderedPageBreak/>
+        <w:t xml:space="preserve">Metoda </w:t>
+      </w:r>
+      <w:r>
+        <w:rPr>
+          <w:rStyle w:val="KdutekstuChar"/>
+        </w:rPr>
+        <w:t>UpdateMeshOffset</w:t>
+      </w:r>
+      <w:r>
+        <w:t xml:space="preserve"> treba postaviti pomak</w:t>
       </w:r>
       <w:r>
         <w:rPr>
           <w:lang w:val="en-GB"/>
         </w:rPr>
-        <w:t>[4]</w:t>
-      </w:r>
-      <w:r>
-        <w:t xml:space="preserve">. Danas je većina sklopovlja optimizirana za iscrtavanje virtualnih scena iz niza poligona i to najčešće trokuta. Modeli su sastavljeni od niza trokuta, a svaki trokut se sastoji od 3 vrha (engl. </w:t>
-      </w:r>
-      <w:proofErr w:type="spellStart"/>
-      <w:r>
-        <w:rPr>
-          <w:i/>
-          <w:iCs/>
-        </w:rPr>
-        <w:t>vertex</w:t>
-      </w:r>
-      <w:proofErr w:type="spellEnd"/>
-      <w:r>
-        <w:t>) i 3 brida</w:t>
-      </w:r>
-      <w:r>
-        <w:rPr>
-          <w:i/>
-          <w:iCs/>
-        </w:rPr>
-        <w:t xml:space="preserve"> </w:t>
-      </w:r>
-      <w:r>
-        <w:t xml:space="preserve">(engl. </w:t>
-      </w:r>
-      <w:proofErr w:type="spellStart"/>
-      <w:r>
-        <w:rPr>
-          <w:i/>
-          <w:iCs/>
-        </w:rPr>
-        <w:t>edge</w:t>
-      </w:r>
-      <w:proofErr w:type="spellEnd"/>
-      <w:r>
-        <w:t xml:space="preserve">). Točan zapis u memoriji je da se za svaki vrh zapišu njegove tri koordinate, a za svaki trokut se nakon toga zapišu 3 indeksa </w:t>
-      </w:r>
-      <w:r>
-        <w:t>prije zapisanih vrhova koji čine taj trokut.</w:t>
-      </w:r>
-    </w:p>
-    <w:p>
-      <w:r>
-        <w:t xml:space="preserve">Pošto je nezgodno ručno zapisivati koordinate vrhova, najčešće se koriste pomoćni alati koji to rade automatski uz navođenje dizajnera. No nekad je to potrebno raditi parametarski odnosno proceduralno u stvarnom vremenu izvođenja programa (engl. </w:t>
-      </w:r>
-      <w:proofErr w:type="spellStart"/>
-      <w:r>
-        <w:rPr>
-          <w:i/>
-          <w:iCs/>
-        </w:rPr>
-        <w:t>real</w:t>
-      </w:r>
-      <w:proofErr w:type="spellEnd"/>
-      <w:r>
-        <w:rPr>
-          <w:i/>
-          <w:iCs/>
-        </w:rPr>
-        <w:t xml:space="preserve"> time</w:t>
-      </w:r>
-      <w:r>
-        <w:t>)</w:t>
-      </w:r>
-      <w:r>
-        <w:t xml:space="preserve"> i to se zove proceduralna generacija (engl. </w:t>
-      </w:r>
-      <w:proofErr w:type="spellStart"/>
-      <w:r>
-        <w:rPr>
-          <w:i/>
-          <w:iCs/>
-        </w:rPr>
-        <w:t>procedural</w:t>
-      </w:r>
-      <w:proofErr w:type="spellEnd"/>
-      <w:r>
-        <w:rPr>
-          <w:i/>
-          <w:iCs/>
-        </w:rPr>
-        <w:t xml:space="preserve"> </w:t>
-      </w:r>
-      <w:proofErr w:type="spellStart"/>
-      <w:r>
-        <w:rPr>
-          <w:i/>
-          <w:iCs/>
-        </w:rPr>
-        <w:t>generation</w:t>
-      </w:r>
-      <w:proofErr w:type="spellEnd"/>
-      <w:r>
-        <w:t>)</w:t>
-      </w:r>
-      <w:r>
-        <w:t>.</w:t>
-      </w:r>
-      <w:r>
-        <w:t xml:space="preserve"> U ovom radu je ta tehnika potrebna za generiranje modela zupčanika bilo koje zadane veličine (radijusa, debljine, broja zubaca, veličine zubaca…).</w:t>
-      </w:r>
-    </w:p>
+        <w:t>/</w:t>
+      </w:r>
+      <w:r>
+        <w:t xml:space="preserve">rotaciju djeteta tako da zupci budu točno </w:t>
+      </w:r>
+      <w:r>
+        <w:t>poklopljeni</w:t>
+      </w:r>
+      <w:r>
+        <w:t>. Metoda je apstraktna te se implementira u podrazredima Gear i Rack.</w:t>
+      </w:r>
+      <w:r>
+        <w:rPr>
+          <w:lang w:val="en-GB"/>
+        </w:rPr>
+        <w:t xml:space="preserve"> U </w:t>
+      </w:r>
+      <w:r>
+        <w:t>klasi</w:t>
+      </w:r>
+      <w:r>
+        <w:t xml:space="preserve"> Gear metoda zbraja </w:t>
+      </w:r>
+      <w:r>
+        <w:rPr>
+          <w:i/>
+          <w:iCs/>
+        </w:rPr>
+        <w:t>offset</w:t>
+      </w:r>
+      <w:r>
+        <w:t xml:space="preserve"> vrijednosti dobivene pozivom metode </w:t>
+      </w:r>
+      <w:r>
+        <w:rPr>
+          <w:rStyle w:val="KdutekstuChar"/>
+        </w:rPr>
+        <w:t>GetMeshOffsetFor</w:t>
+      </w:r>
+      <w:r>
+        <w:t xml:space="preserve"> za sebe u odnosu na </w:t>
+      </w:r>
+      <w:r>
+        <w:rPr>
+          <w:rStyle w:val="KdutekstuChar"/>
+        </w:rPr>
+        <w:t>inputComponentu</w:t>
+      </w:r>
+      <w:r>
+        <w:t xml:space="preserve">, te za </w:t>
+      </w:r>
+      <w:r>
+        <w:rPr>
+          <w:rStyle w:val="KdutekstuChar"/>
+        </w:rPr>
+        <w:t>inputComponentu</w:t>
+      </w:r>
+      <w:r>
+        <w:t xml:space="preserve"> u odnosu na sebe, ali u prvom slučaju za argument onlyCopyInput šalje </w:t>
+      </w:r>
+      <w:r>
+        <w:rPr>
+          <w:rStyle w:val="KdutekstuChar"/>
+        </w:rPr>
+        <w:t>true</w:t>
+      </w:r>
+      <w:r>
+        <w:t>. Zatim djetetu koje sadrži 3D model postavlja rotaciju na dobiveni zbroj pomnožen s kutom koji prekriva jedan zubac.</w:t>
+      </w:r>
+    </w:p>
+    <w:p>
+      <w:r>
+        <w:t xml:space="preserve">Metoda </w:t>
+      </w:r>
+      <w:r>
+        <w:rPr>
+          <w:rStyle w:val="KdutekstuChar"/>
+        </w:rPr>
+        <w:t>GetMeshOffsetFor</w:t>
+      </w:r>
+      <w:r>
+        <w:t xml:space="preserve"> vraća vrijednost između </w:t>
+      </w:r>
+      <w:r>
+        <w:t xml:space="preserve">-1 i 1 koja označava koliko zubaca je 3D model trenutnog elementa krivo poklopljen u odnosu na 3D model danog elementa. U slučaju da je argument </w:t>
+      </w:r>
+      <w:r>
+        <w:rPr>
+          <w:rStyle w:val="KdutekstuChar"/>
+        </w:rPr>
+        <w:t>withMyOffset</w:t>
+      </w:r>
+      <w:r>
+        <w:t xml:space="preserve"> postavljen na </w:t>
+      </w:r>
+      <w:r>
+        <w:rPr>
+          <w:rStyle w:val="KdutekstuChar"/>
+        </w:rPr>
+        <w:t>true</w:t>
+      </w:r>
+      <w:r>
+        <w:t xml:space="preserve"> onda se konačnom rezultatu pridodaje pomak</w:t>
+      </w:r>
+      <w:r>
+        <w:rPr>
+          <w:lang w:val="en-GB"/>
+        </w:rPr>
+        <w:t>/</w:t>
+      </w:r>
+      <w:r>
+        <w:t>rotacija i trenutnog 3D modela, inače se taj već primijenjen pomak</w:t>
+      </w:r>
+      <w:r>
+        <w:rPr>
+          <w:lang w:val="en-GB"/>
+        </w:rPr>
+        <w:t>/</w:t>
+      </w:r>
+      <w:r>
+        <w:t>rotacija zanemaruju.</w:t>
+      </w:r>
+    </w:p>
+    <w:p>
+      <w:pPr>
+        <w:pStyle w:val="Heading1"/>
+      </w:pPr>
+      <w:r>
+        <w:lastRenderedPageBreak/>
+        <w:t>Virtualne mehaničke komponente</w:t>
+      </w:r>
+    </w:p>
+    <w:p>
+      <w:r>
+        <w:t>Pomoću implementiranih zupčanika i letvica moguće je implementirati i same komponente koje će obavljati matematičke operacije. Svaku komponentu najbolje je kreirati kao šablonu tako da ih je jednostavno kreirati pri generiranju cijelog mehanizma.</w:t>
+      </w:r>
+    </w:p>
+    <w:p>
+      <w:pPr>
+        <w:pStyle w:val="Heading2"/>
+      </w:pPr>
+      <w:r>
+        <w:t>Virtualni diferencijal</w:t>
+      </w:r>
+    </w:p>
+    <w:p/>
+    <w:p/>
     <w:p>
       <w:pPr>
         <w:pStyle w:val="Heading1"/>
@@ -3809,12 +5946,12 @@
           <w:numId w:val="0"/>
         </w:numPr>
       </w:pPr>
-      <w:bookmarkStart w:id="12" w:name="_Toc103452560"/>
+      <w:bookmarkStart w:id="19" w:name="_Toc103694381"/>
       <w:r>
         <w:lastRenderedPageBreak/>
         <w:t>Zaključak</w:t>
       </w:r>
-      <w:bookmarkEnd w:id="12"/>
+      <w:bookmarkEnd w:id="19"/>
     </w:p>
     <w:p>
       <w:pPr>
@@ -3824,12 +5961,12 @@
           <w:numId w:val="0"/>
         </w:numPr>
       </w:pPr>
-      <w:bookmarkStart w:id="13" w:name="_Toc103452561"/>
+      <w:bookmarkStart w:id="20" w:name="_Toc103694382"/>
       <w:r>
         <w:lastRenderedPageBreak/>
         <w:t>Literatura</w:t>
       </w:r>
-      <w:bookmarkEnd w:id="13"/>
+      <w:bookmarkEnd w:id="20"/>
     </w:p>
     <w:p>
       <w:pPr>
@@ -3878,131 +6015,21 @@
         </w:rPr>
         <w:t xml:space="preserve">John Smith, </w:t>
       </w:r>
-      <w:proofErr w:type="spellStart"/>
       <w:r>
         <w:rPr>
           <w:i/>
           <w:iCs/>
           <w:lang w:val="hr-HR"/>
         </w:rPr>
-        <w:t>Syntax</w:t>
-      </w:r>
-      <w:proofErr w:type="spellEnd"/>
-      <w:r>
-        <w:rPr>
-          <w:i/>
-          <w:iCs/>
+        <w:t>Syntax Analysis: Compiler Top Down &amp; Bottom Up Parsing Types</w:t>
+      </w:r>
+      <w:r>
+        <w:rPr>
           <w:lang w:val="hr-HR"/>
         </w:rPr>
-        <w:t xml:space="preserve"> </w:t>
-      </w:r>
-      <w:proofErr w:type="spellStart"/>
-      <w:r>
-        <w:rPr>
-          <w:i/>
-          <w:iCs/>
-          <w:lang w:val="hr-HR"/>
-        </w:rPr>
-        <w:t>Analysis</w:t>
-      </w:r>
-      <w:proofErr w:type="spellEnd"/>
-      <w:r>
-        <w:rPr>
-          <w:i/>
-          <w:iCs/>
-          <w:lang w:val="hr-HR"/>
-        </w:rPr>
-        <w:t xml:space="preserve">: </w:t>
-      </w:r>
-      <w:proofErr w:type="spellStart"/>
-      <w:r>
-        <w:rPr>
-          <w:i/>
-          <w:iCs/>
-          <w:lang w:val="hr-HR"/>
-        </w:rPr>
-        <w:t>Compiler</w:t>
-      </w:r>
-      <w:proofErr w:type="spellEnd"/>
-      <w:r>
-        <w:rPr>
-          <w:i/>
-          <w:iCs/>
-          <w:lang w:val="hr-HR"/>
-        </w:rPr>
-        <w:t xml:space="preserve"> Top Down &amp; </w:t>
-      </w:r>
-      <w:proofErr w:type="spellStart"/>
-      <w:r>
-        <w:rPr>
-          <w:i/>
-          <w:iCs/>
-          <w:lang w:val="hr-HR"/>
-        </w:rPr>
-        <w:t>Bottom</w:t>
-      </w:r>
-      <w:proofErr w:type="spellEnd"/>
-      <w:r>
-        <w:rPr>
-          <w:i/>
-          <w:iCs/>
-          <w:lang w:val="hr-HR"/>
-        </w:rPr>
-        <w:t xml:space="preserve"> </w:t>
-      </w:r>
-      <w:proofErr w:type="spellStart"/>
-      <w:r>
-        <w:rPr>
-          <w:i/>
-          <w:iCs/>
-          <w:lang w:val="hr-HR"/>
-        </w:rPr>
-        <w:t>Up</w:t>
-      </w:r>
-      <w:proofErr w:type="spellEnd"/>
-      <w:r>
-        <w:rPr>
-          <w:i/>
-          <w:iCs/>
-          <w:lang w:val="hr-HR"/>
-        </w:rPr>
-        <w:t xml:space="preserve"> </w:t>
-      </w:r>
-      <w:proofErr w:type="spellStart"/>
-      <w:r>
-        <w:rPr>
-          <w:i/>
-          <w:iCs/>
-          <w:lang w:val="hr-HR"/>
-        </w:rPr>
-        <w:t>Parsing</w:t>
-      </w:r>
-      <w:proofErr w:type="spellEnd"/>
-      <w:r>
-        <w:rPr>
-          <w:i/>
-          <w:iCs/>
-          <w:lang w:val="hr-HR"/>
-        </w:rPr>
-        <w:t xml:space="preserve"> </w:t>
-      </w:r>
-      <w:proofErr w:type="spellStart"/>
-      <w:r>
-        <w:rPr>
-          <w:i/>
-          <w:iCs/>
-          <w:lang w:val="hr-HR"/>
-        </w:rPr>
-        <w:t>Types</w:t>
-      </w:r>
-      <w:proofErr w:type="spellEnd"/>
-      <w:r>
-        <w:rPr>
-          <w:lang w:val="hr-HR"/>
-        </w:rPr>
         <w:t xml:space="preserve">, 14. travnja 2022., </w:t>
       </w:r>
-      <w:hyperlink r:id="rId16" w:history="1">
+      <w:hyperlink r:id="rId21" w:history="1">
         <w:r>
           <w:rPr>
             <w:rStyle w:val="Hyperlink"/>
@@ -4031,111 +6058,22 @@
         <w:rPr>
           <w:lang w:val="hr-HR"/>
         </w:rPr>
-        <w:t xml:space="preserve">Theodore </w:t>
-      </w:r>
-      <w:proofErr w:type="spellStart"/>
+        <w:t xml:space="preserve">Theodore Norvell, </w:t>
+      </w:r>
+      <w:r>
+        <w:rPr>
+          <w:i/>
+          <w:iCs/>
+        </w:rPr>
+        <w:t>Parsing Expressions by Recursive Descent</w:t>
+      </w:r>
       <w:r>
         <w:rPr>
           <w:lang w:val="hr-HR"/>
         </w:rPr>
-        <w:t>Norvell</w:t>
-      </w:r>
-      <w:proofErr w:type="spellEnd"/>
-      <w:r>
-        <w:rPr>
-          <w:lang w:val="hr-HR"/>
-        </w:rPr>
-        <w:t xml:space="preserve">, </w:t>
-      </w:r>
-      <w:proofErr w:type="spellStart"/>
-      <w:r>
-        <w:rPr>
-          <w:i/>
-          <w:iCs/>
-          <w:lang w:val="hr-HR"/>
-        </w:rPr>
-        <w:t>Parsing</w:t>
-      </w:r>
-      <w:proofErr w:type="spellEnd"/>
-      <w:r>
-        <w:rPr>
-          <w:i/>
-          <w:iCs/>
-          <w:lang w:val="hr-HR"/>
-        </w:rPr>
-        <w:t xml:space="preserve"> </w:t>
-      </w:r>
-      <w:proofErr w:type="spellStart"/>
-      <w:r>
-        <w:rPr>
-          <w:i/>
-          <w:iCs/>
-          <w:lang w:val="hr-HR"/>
-        </w:rPr>
-        <w:t>Expressions</w:t>
-      </w:r>
-      <w:proofErr w:type="spellEnd"/>
-      <w:r>
-        <w:rPr>
-          <w:i/>
-          <w:iCs/>
-          <w:lang w:val="hr-HR"/>
-        </w:rPr>
-        <w:t xml:space="preserve"> </w:t>
-      </w:r>
-      <w:proofErr w:type="spellStart"/>
-      <w:r>
-        <w:rPr>
-          <w:i/>
-          <w:iCs/>
-          <w:lang w:val="hr-HR"/>
-        </w:rPr>
-        <w:t>by</w:t>
-      </w:r>
-      <w:proofErr w:type="spellEnd"/>
-      <w:r>
-        <w:rPr>
-          <w:i/>
-          <w:iCs/>
-          <w:lang w:val="hr-HR"/>
-        </w:rPr>
-        <w:t xml:space="preserve"> </w:t>
-      </w:r>
-      <w:proofErr w:type="spellStart"/>
-      <w:r>
-        <w:rPr>
-          <w:i/>
-          <w:iCs/>
-          <w:lang w:val="hr-HR"/>
-        </w:rPr>
-        <w:t>Recursive</w:t>
-      </w:r>
-      <w:proofErr w:type="spellEnd"/>
-      <w:r>
-        <w:rPr>
-          <w:i/>
-          <w:iCs/>
-          <w:lang w:val="hr-HR"/>
-        </w:rPr>
-        <w:t xml:space="preserve"> </w:t>
-      </w:r>
-      <w:proofErr w:type="spellStart"/>
-      <w:r>
-        <w:rPr>
-          <w:i/>
-          <w:iCs/>
-          <w:lang w:val="hr-HR"/>
-        </w:rPr>
-        <w:t>Descent</w:t>
-      </w:r>
-      <w:proofErr w:type="spellEnd"/>
-      <w:r>
-        <w:rPr>
-          <w:lang w:val="hr-HR"/>
-        </w:rPr>
         <w:t xml:space="preserve">, 1999., </w:t>
       </w:r>
-      <w:hyperlink r:id="rId17" w:history="1">
+      <w:hyperlink r:id="rId22" w:history="1">
         <w:r>
           <w:rPr>
             <w:rStyle w:val="Hyperlink"/>
@@ -4164,160 +6102,27 @@
         <w:rPr>
           <w:lang w:val="hr-HR"/>
         </w:rPr>
-        <w:t xml:space="preserve">Igor S. Pandžić, Tomislav </w:t>
-      </w:r>
-      <w:proofErr w:type="spellStart"/>
+        <w:t>Igor S. Pandžić, Tomislav Pejša, Krešimir Matković,</w:t>
+      </w:r>
       <w:r>
         <w:rPr>
           <w:lang w:val="hr-HR"/>
         </w:rPr>
-        <w:t>Pejša</w:t>
-      </w:r>
-      <w:proofErr w:type="spellEnd"/>
-      <w:r>
-        <w:rPr>
+        <w:t xml:space="preserve"> Hrvoje Benko, Aleksandra Čereković, Maja Matijašević, </w:t>
+      </w:r>
+      <w:r>
+        <w:rPr>
+          <w:i/>
+          <w:iCs/>
           <w:lang w:val="hr-HR"/>
         </w:rPr>
-        <w:t>, Krešimir Matković,</w:t>
+        <w:t>Virtualna okruženja: interaktivna 3D grafika i njene primjene</w:t>
       </w:r>
       <w:r>
         <w:rPr>
           <w:lang w:val="hr-HR"/>
         </w:rPr>
-        <w:t xml:space="preserve"> Hrvoje </w:t>
-      </w:r>
-      <w:proofErr w:type="spellStart"/>
-      <w:r>
-        <w:rPr>
-          <w:lang w:val="hr-HR"/>
-        </w:rPr>
-        <w:t>Benko</w:t>
-      </w:r>
-      <w:proofErr w:type="spellEnd"/>
-      <w:r>
-        <w:rPr>
-          <w:lang w:val="hr-HR"/>
-        </w:rPr>
-        <w:t xml:space="preserve">, Aleksandra </w:t>
-      </w:r>
-      <w:proofErr w:type="spellStart"/>
-      <w:r>
-        <w:rPr>
-          <w:lang w:val="hr-HR"/>
-        </w:rPr>
-        <w:t>Čereković</w:t>
-      </w:r>
-      <w:proofErr w:type="spellEnd"/>
-      <w:r>
-        <w:rPr>
-          <w:lang w:val="hr-HR"/>
-        </w:rPr>
-        <w:t xml:space="preserve">, Maja Matijašević, </w:t>
-      </w:r>
-      <w:r>
-        <w:rPr>
-          <w:i/>
-          <w:iCs/>
-          <w:lang w:val="hr-HR"/>
-        </w:rPr>
-        <w:t>Virtualna okruženja</w:t>
-      </w:r>
-      <w:r>
-        <w:rPr>
-          <w:i/>
-          <w:iCs/>
-        </w:rPr>
-        <w:t xml:space="preserve">: </w:t>
-      </w:r>
-      <w:proofErr w:type="spellStart"/>
-      <w:r>
-        <w:rPr>
-          <w:i/>
-          <w:iCs/>
-        </w:rPr>
-        <w:t>interaktivna</w:t>
-      </w:r>
-      <w:proofErr w:type="spellEnd"/>
-      <w:r>
-        <w:rPr>
-          <w:i/>
-          <w:iCs/>
-        </w:rPr>
-        <w:t xml:space="preserve"> 3D </w:t>
-      </w:r>
-      <w:proofErr w:type="spellStart"/>
-      <w:r>
-        <w:rPr>
-          <w:i/>
-          <w:iCs/>
-        </w:rPr>
-        <w:t>grafika</w:t>
-      </w:r>
-      <w:proofErr w:type="spellEnd"/>
-      <w:r>
-        <w:rPr>
-          <w:i/>
-          <w:iCs/>
-        </w:rPr>
-        <w:t xml:space="preserve"> </w:t>
-      </w:r>
-      <w:proofErr w:type="spellStart"/>
-      <w:r>
-        <w:rPr>
-          <w:i/>
-          <w:iCs/>
-        </w:rPr>
-        <w:t>i</w:t>
-      </w:r>
-      <w:proofErr w:type="spellEnd"/>
-      <w:r>
-        <w:rPr>
-          <w:i/>
-          <w:iCs/>
-        </w:rPr>
-        <w:t xml:space="preserve"> </w:t>
-      </w:r>
-      <w:proofErr w:type="spellStart"/>
-      <w:r>
-        <w:rPr>
-          <w:i/>
-          <w:iCs/>
-        </w:rPr>
-        <w:t>njene</w:t>
-      </w:r>
-      <w:proofErr w:type="spellEnd"/>
-      <w:r>
-        <w:rPr>
-          <w:i/>
-          <w:iCs/>
-        </w:rPr>
-        <w:t xml:space="preserve"> </w:t>
-      </w:r>
-      <w:proofErr w:type="spellStart"/>
-      <w:r>
-        <w:rPr>
-          <w:i/>
-          <w:iCs/>
-        </w:rPr>
-        <w:t>primjene</w:t>
-      </w:r>
-      <w:proofErr w:type="spellEnd"/>
-      <w:r>
-        <w:t xml:space="preserve">, 1. </w:t>
-      </w:r>
-      <w:proofErr w:type="spellStart"/>
-      <w:r>
-        <w:t>izdanje</w:t>
-      </w:r>
-      <w:proofErr w:type="spellEnd"/>
-      <w:r>
-        <w:t xml:space="preserve">, Zagreb: </w:t>
-      </w:r>
-      <w:r>
-        <w:rPr>
-          <w:lang w:val="hr-HR"/>
-        </w:rPr>
-        <w:t>Element, 2011.</w:t>
+        <w:t>, 1. izdanje, Zagreb: Element, 2011.</w:t>
       </w:r>
     </w:p>
     <w:p>
@@ -4328,12 +6133,12 @@
           <w:numId w:val="0"/>
         </w:numPr>
       </w:pPr>
-      <w:bookmarkStart w:id="14" w:name="_Toc103452562"/>
+      <w:bookmarkStart w:id="21" w:name="_Toc103694383"/>
       <w:r>
         <w:lastRenderedPageBreak/>
         <w:t>Sažetak</w:t>
       </w:r>
-      <w:bookmarkEnd w:id="14"/>
+      <w:bookmarkEnd w:id="21"/>
     </w:p>
     <w:p>
       <w:r>
@@ -4365,7 +6170,7 @@
           <w:lang w:val="en-GB"/>
         </w:rPr>
       </w:pPr>
-      <w:bookmarkStart w:id="15" w:name="_Toc103452563"/>
+      <w:bookmarkStart w:id="22" w:name="_Toc103694384"/>
       <w:r>
         <w:rPr>
           <w:lang w:val="en-GB"/>
@@ -4373,7 +6178,7 @@
         <w:lastRenderedPageBreak/>
         <w:t>Summary</w:t>
       </w:r>
-      <w:bookmarkEnd w:id="15"/>
+      <w:bookmarkEnd w:id="22"/>
     </w:p>
     <w:p>
       <w:pPr>
@@ -4399,8 +6204,8 @@
       </w:pPr>
     </w:p>
     <w:sectPr>
-      <w:footerReference w:type="default" r:id="rId18"/>
-      <w:footerReference w:type="first" r:id="rId19"/>
+      <w:footerReference w:type="default" r:id="rId23"/>
+      <w:footerReference w:type="first" r:id="rId24"/>
       <w:pgSz w:w="11907" w:h="16840" w:code="9"/>
       <w:pgMar w:top="1418" w:right="1418" w:bottom="1418" w:left="1701" w:header="851" w:footer="567" w:gutter="0"/>
       <w:pgNumType w:start="1"/>
@@ -4461,7 +6266,14 @@
         <w:rStyle w:val="PageNumber"/>
         <w:noProof/>
       </w:rPr>
-      <w:t>15</w:t>
+      <w:t>1</w:t>
+    </w:r>
+    <w:r>
+      <w:rPr>
+        <w:rStyle w:val="PageNumber"/>
+        <w:noProof/>
+      </w:rPr>
+      <w:t>5</w:t>
     </w:r>
     <w:r>
       <w:rPr>
@@ -6254,7 +8066,6 @@
   <w:style w:type="character" w:default="1" w:styleId="DefaultParagraphFont">
     <w:name w:val="Default Paragraph Font"/>
     <w:uiPriority w:val="1"/>
-    <w:semiHidden/>
     <w:unhideWhenUsed/>
   </w:style>
   <w:style w:type="table" w:default="1" w:styleId="TableNormal">
@@ -7163,10 +8974,21 @@
 </file>
 
 <file path=customXml/item1.xml><?xml version="1.0" encoding="utf-8"?>
-<b:Sources xmlns:b="http://schemas.openxmlformats.org/officeDocument/2006/bibliography" xmlns="http://schemas.openxmlformats.org/officeDocument/2006/bibliography" SelectedStyle="" StyleName=""/>
+<?mso-contentType ?>
+<FormTemplates xmlns="http://schemas.microsoft.com/sharepoint/v3/contenttype/forms">
+  <Display>DocumentLibraryForm</Display>
+  <Edit>DocumentLibraryForm</Edit>
+  <New>DocumentLibraryForm</New>
+</FormTemplates>
 </file>
 
 <file path=customXml/item2.xml><?xml version="1.0" encoding="utf-8"?>
+<p:properties xmlns:p="http://schemas.microsoft.com/office/2006/metadata/properties" xmlns:xsi="http://www.w3.org/2001/XMLSchema-instance" xmlns:pc="http://schemas.microsoft.com/office/infopath/2007/PartnerControls">
+  <documentManagement/>
+</p:properties>
+</file>
+
+<file path=customXml/item3.xml><?xml version="1.0" encoding="utf-8"?>
 <ct:contentTypeSchema xmlns:ct="http://schemas.microsoft.com/office/2006/metadata/contentType" xmlns:ma="http://schemas.microsoft.com/office/2006/metadata/properties/metaAttributes" ct:_="" ma:_="" ma:contentTypeName="Dokument" ma:contentTypeID="0x0101008B745E83D8115245A8D1ADF80A3890BA" ma:contentTypeVersion="13" ma:contentTypeDescription="Stvaranje novog dokumenta." ma:contentTypeScope="" ma:versionID="a27f2829a275489d5984aa1a72490b89">
   <xsd:schema xmlns:xsd="http://www.w3.org/2001/XMLSchema" xmlns:xs="http://www.w3.org/2001/XMLSchema" xmlns:p="http://schemas.microsoft.com/office/2006/metadata/properties" xmlns:ns3="7c097320-6bba-49ec-a060-a2cd4188ceea" xmlns:ns4="c90fddfb-63ac-4e82-9923-c0faed2978db" targetNamespace="http://schemas.microsoft.com/office/2006/metadata/properties" ma:root="true" ma:fieldsID="d04262c8c13f3e7f52107fbeea22bf7e" ns3:_="" ns4:_="">
     <xsd:import namespace="7c097320-6bba-49ec-a060-a2cd4188ceea"/>
@@ -7389,30 +9211,28 @@
 </ct:contentTypeSchema>
 </file>
 
-<file path=customXml/item3.xml><?xml version="1.0" encoding="utf-8"?>
-<p:properties xmlns:p="http://schemas.microsoft.com/office/2006/metadata/properties" xmlns:xsi="http://www.w3.org/2001/XMLSchema-instance" xmlns:pc="http://schemas.microsoft.com/office/infopath/2007/PartnerControls">
-  <documentManagement/>
-</p:properties>
-</file>
-
 <file path=customXml/item4.xml><?xml version="1.0" encoding="utf-8"?>
-<?mso-contentType ?>
-<FormTemplates xmlns="http://schemas.microsoft.com/sharepoint/v3/contenttype/forms">
-  <Display>DocumentLibraryForm</Display>
-  <Edit>DocumentLibraryForm</Edit>
-  <New>DocumentLibraryForm</New>
-</FormTemplates>
+<b:Sources xmlns:b="http://schemas.openxmlformats.org/officeDocument/2006/bibliography" xmlns="http://schemas.openxmlformats.org/officeDocument/2006/bibliography" SelectedStyle="" StyleName=""/>
 </file>
 
 <file path=customXml/itemProps1.xml><?xml version="1.0" encoding="utf-8"?>
-<ds:datastoreItem xmlns:ds="http://schemas.openxmlformats.org/officeDocument/2006/customXml" ds:itemID="{1ED874AE-0E26-44F3-B6D8-B57040189FA7}">
+<ds:datastoreItem xmlns:ds="http://schemas.openxmlformats.org/officeDocument/2006/customXml" ds:itemID="{1938C5F5-34C8-4331-979B-AD4F4FBB7811}">
   <ds:schemaRefs>
-    <ds:schemaRef ds:uri="http://schemas.openxmlformats.org/officeDocument/2006/bibliography"/>
+    <ds:schemaRef ds:uri="http://schemas.microsoft.com/sharepoint/v3/contenttype/forms"/>
   </ds:schemaRefs>
 </ds:datastoreItem>
 </file>
 
 <file path=customXml/itemProps2.xml><?xml version="1.0" encoding="utf-8"?>
+<ds:datastoreItem xmlns:ds="http://schemas.openxmlformats.org/officeDocument/2006/customXml" ds:itemID="{1AA514E7-97D0-4D2D-8F26-4E1B09D3C9E3}">
+  <ds:schemaRefs>
+    <ds:schemaRef ds:uri="http://schemas.microsoft.com/office/2006/metadata/properties"/>
+    <ds:schemaRef ds:uri="http://schemas.microsoft.com/office/infopath/2007/PartnerControls"/>
+  </ds:schemaRefs>
+</ds:datastoreItem>
+</file>
+
+<file path=customXml/itemProps3.xml><?xml version="1.0" encoding="utf-8"?>
 <ds:datastoreItem xmlns:ds="http://schemas.openxmlformats.org/officeDocument/2006/customXml" ds:itemID="{C4F4A0A0-25B6-4F0C-9000-00BC1F5E7081}">
   <ds:schemaRefs>
     <ds:schemaRef ds:uri="http://schemas.microsoft.com/office/2006/metadata/contentType"/>
@@ -7431,19 +9251,10 @@
 </ds:datastoreItem>
 </file>
 
-<file path=customXml/itemProps3.xml><?xml version="1.0" encoding="utf-8"?>
-<ds:datastoreItem xmlns:ds="http://schemas.openxmlformats.org/officeDocument/2006/customXml" ds:itemID="{1AA514E7-97D0-4D2D-8F26-4E1B09D3C9E3}">
+<file path=customXml/itemProps4.xml><?xml version="1.0" encoding="utf-8"?>
+<ds:datastoreItem xmlns:ds="http://schemas.openxmlformats.org/officeDocument/2006/customXml" ds:itemID="{1ED874AE-0E26-44F3-B6D8-B57040189FA7}">
   <ds:schemaRefs>
-    <ds:schemaRef ds:uri="http://schemas.microsoft.com/office/2006/metadata/properties"/>
-    <ds:schemaRef ds:uri="http://schemas.microsoft.com/office/infopath/2007/PartnerControls"/>
-  </ds:schemaRefs>
-</ds:datastoreItem>
-</file>
-
-<file path=customXml/itemProps4.xml><?xml version="1.0" encoding="utf-8"?>
-<ds:datastoreItem xmlns:ds="http://schemas.openxmlformats.org/officeDocument/2006/customXml" ds:itemID="{1938C5F5-34C8-4331-979B-AD4F4FBB7811}">
-  <ds:schemaRefs>
-    <ds:schemaRef ds:uri="http://schemas.microsoft.com/sharepoint/v3/contenttype/forms"/>
+    <ds:schemaRef ds:uri="http://schemas.openxmlformats.org/officeDocument/2006/bibliography"/>
   </ds:schemaRefs>
 </ds:datastoreItem>
 </file>
</xml_diff>